<commit_message>
chỉnh sửa bản báo cáo word 13/6
....
</commit_message>
<xml_diff>
--- a/BaoCaoDAPTUDWEB_Nhom.docx
+++ b/BaoCaoDAPTUDWEB_Nhom.docx
@@ -142,7 +142,7 @@
     </w:p>
     <w:p>
       <w:pPr>
-        <w:spacing w:line="480" w:lineRule="auto"/>
+        <w:spacing w:line="276" w:lineRule="auto"/>
         <w:jc w:val="center"/>
         <w:rPr>
           <w:b/>
@@ -163,7 +163,7 @@
     </w:p>
     <w:p>
       <w:pPr>
-        <w:spacing w:line="480" w:lineRule="auto"/>
+        <w:spacing w:line="276" w:lineRule="auto"/>
         <w:jc w:val="center"/>
         <w:rPr>
           <w:sz w:val="26"/>
@@ -183,7 +183,7 @@
     </w:p>
     <w:p>
       <w:pPr>
-        <w:spacing w:line="480" w:lineRule="auto"/>
+        <w:spacing w:line="276" w:lineRule="auto"/>
         <w:ind w:left="567"/>
         <w:jc w:val="center"/>
         <w:rPr>
@@ -244,7 +244,7 @@
     </w:p>
     <w:p>
       <w:pPr>
-        <w:spacing w:line="480" w:lineRule="auto"/>
+        <w:spacing w:line="276" w:lineRule="auto"/>
         <w:ind w:left="2160"/>
         <w:jc w:val="center"/>
         <w:rPr>
@@ -277,7 +277,7 @@
         <mc:AlternateContent>
           <mc:Choice Requires="wps">
             <w:drawing>
-              <wp:anchor distT="0" distB="0" distL="114300" distR="114300" simplePos="0" relativeHeight="251661312" behindDoc="0" locked="0" layoutInCell="1" allowOverlap="1" wp14:anchorId="72E8D47F" wp14:editId="7AAB0DEE">
+              <wp:anchor distT="0" distB="0" distL="114300" distR="114300" simplePos="0" relativeHeight="251660288" behindDoc="0" locked="0" layoutInCell="1" allowOverlap="1" wp14:anchorId="72E8D47F" wp14:editId="661040CA">
                 <wp:simplePos x="0" y="0"/>
                 <wp:positionH relativeFrom="margin">
                   <wp:align>center</wp:align>
@@ -346,18 +346,7 @@
                                 <w:szCs w:val="26"/>
                                 <w:u w:val="single"/>
                               </w:rPr>
-                              <w:t>GIẢNG VIÊN</w:t>
-                            </w:r>
-                            <w:r>
-                              <w:rPr>
-                                <w:b/>
-                                <w:bCs/>
-                                <w:color w:val="000000" w:themeColor="text1"/>
-                                <w:sz w:val="26"/>
-                                <w:szCs w:val="26"/>
-                                <w:u w:val="single"/>
-                              </w:rPr>
-                              <w:t>:</w:t>
+                              <w:t>GIẢNG VIÊN:</w:t>
                             </w:r>
                             <w:r>
                               <w:rPr>
@@ -367,17 +356,7 @@
                                 <w:sz w:val="26"/>
                                 <w:szCs w:val="26"/>
                               </w:rPr>
-                              <w:t xml:space="preserve"> </w:t>
-                            </w:r>
-                            <w:r>
-                              <w:rPr>
-                                <w:b/>
-                                <w:bCs/>
-                                <w:color w:val="000000" w:themeColor="text1"/>
-                                <w:sz w:val="26"/>
-                                <w:szCs w:val="26"/>
-                              </w:rPr>
-                              <w:t>BÙI CHÍ THÀNH</w:t>
+                              <w:t xml:space="preserve"> BÙI CHÍ THÀNH</w:t>
                             </w:r>
                           </w:p>
                           <w:p>
@@ -704,7 +683,7 @@
           </mc:Choice>
           <mc:Fallback>
             <w:pict>
-              <v:rect w14:anchorId="72E8D47F" id="Rectangle 19" o:spid="_x0000_s1026" style="position:absolute;left:0;text-align:left;margin-left:0;margin-top:3.55pt;width:258pt;height:175.5pt;z-index:251661312;visibility:visible;mso-wrap-style:square;mso-width-percent:0;mso-height-percent:0;mso-wrap-distance-left:9pt;mso-wrap-distance-top:0;mso-wrap-distance-right:9pt;mso-wrap-distance-bottom:0;mso-position-horizontal:center;mso-position-horizontal-relative:margin;mso-position-vertical:absolute;mso-position-vertical-relative:text;mso-width-percent:0;mso-height-percent:0;mso-width-relative:margin;mso-height-relative:margin;v-text-anchor:middle" o:gfxdata="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" filled="f" stroked="f" strokeweight="1pt">
+              <v:rect w14:anchorId="72E8D47F" id="Rectangle 19" o:spid="_x0000_s1026" style="position:absolute;left:0;text-align:left;margin-left:0;margin-top:3.55pt;width:258pt;height:175.5pt;z-index:251660288;visibility:visible;mso-wrap-style:square;mso-width-percent:0;mso-height-percent:0;mso-wrap-distance-left:9pt;mso-wrap-distance-top:0;mso-wrap-distance-right:9pt;mso-wrap-distance-bottom:0;mso-position-horizontal:center;mso-position-horizontal-relative:margin;mso-position-vertical:absolute;mso-position-vertical-relative:text;mso-width-percent:0;mso-height-percent:0;mso-width-relative:margin;mso-height-relative:margin;v-text-anchor:middle" o:gfxdata="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" filled="f" stroked="f" strokeweight="1pt">
                 <v:textbox>
                   <w:txbxContent>
                     <w:p>
@@ -728,18 +707,7 @@
                           <w:szCs w:val="26"/>
                           <w:u w:val="single"/>
                         </w:rPr>
-                        <w:t>GIẢNG VIÊN</w:t>
-                      </w:r>
-                      <w:r>
-                        <w:rPr>
-                          <w:b/>
-                          <w:bCs/>
-                          <w:color w:val="000000" w:themeColor="text1"/>
-                          <w:sz w:val="26"/>
-                          <w:szCs w:val="26"/>
-                          <w:u w:val="single"/>
-                        </w:rPr>
-                        <w:t>:</w:t>
+                        <w:t>GIẢNG VIÊN:</w:t>
                       </w:r>
                       <w:r>
                         <w:rPr>
@@ -749,17 +717,7 @@
                           <w:sz w:val="26"/>
                           <w:szCs w:val="26"/>
                         </w:rPr>
-                        <w:t xml:space="preserve"> </w:t>
-                      </w:r>
-                      <w:r>
-                        <w:rPr>
-                          <w:b/>
-                          <w:bCs/>
-                          <w:color w:val="000000" w:themeColor="text1"/>
-                          <w:sz w:val="26"/>
-                          <w:szCs w:val="26"/>
-                        </w:rPr>
-                        <w:t>BÙI CHÍ THÀNH</w:t>
+                        <w:t xml:space="preserve"> BÙI CHÍ THÀNH</w:t>
                       </w:r>
                     </w:p>
                     <w:p>
@@ -1241,7 +1199,7 @@
         <mc:AlternateContent>
           <mc:Choice Requires="wps">
             <w:drawing>
-              <wp:anchor distT="0" distB="0" distL="114300" distR="114300" simplePos="0" relativeHeight="251659264" behindDoc="0" locked="0" layoutInCell="1" allowOverlap="1" wp14:anchorId="61C528BB" wp14:editId="1B9E1C7C">
+              <wp:anchor distT="0" distB="0" distL="114300" distR="114300" simplePos="0" relativeHeight="251658240" behindDoc="0" locked="0" layoutInCell="1" allowOverlap="1" wp14:anchorId="61C528BB" wp14:editId="18927794">
                 <wp:simplePos x="0" y="0"/>
                 <wp:positionH relativeFrom="margin">
                   <wp:align>left</wp:align>
@@ -1391,7 +1349,7 @@
                 <v:stroke joinstyle="miter"/>
                 <v:path gradientshapeok="t" o:connecttype="rect"/>
               </v:shapetype>
-              <v:shape id="Text Box 6" o:spid="_x0000_s1027" type="#_x0000_t202" style="position:absolute;left:0;text-align:left;margin-left:0;margin-top:87.85pt;width:454.25pt;height:28.35pt;z-index:251659264;visibility:visible;mso-wrap-style:square;mso-width-percent:0;mso-wrap-distance-left:9pt;mso-wrap-distance-top:0;mso-wrap-distance-right:9pt;mso-wrap-distance-bottom:0;mso-position-horizontal:left;mso-position-horizontal-relative:margin;mso-position-vertical:absolute;mso-position-vertical-relative:text;mso-width-percent:0;mso-width-relative:margin;v-text-anchor:top" o:gfxdata="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" filled="f" stroked="f" strokeweight=".5pt">
+              <v:shape id="Text Box 6" o:spid="_x0000_s1027" type="#_x0000_t202" style="position:absolute;left:0;text-align:left;margin-left:0;margin-top:87.85pt;width:454.25pt;height:28.35pt;z-index:251658240;visibility:visible;mso-wrap-style:square;mso-width-percent:0;mso-wrap-distance-left:9pt;mso-wrap-distance-top:0;mso-wrap-distance-right:9pt;mso-wrap-distance-bottom:0;mso-position-horizontal:left;mso-position-horizontal-relative:margin;mso-position-vertical:absolute;mso-position-vertical-relative:text;mso-width-percent:0;mso-width-relative:margin;v-text-anchor:top" o:gfxdata="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" filled="f" stroked="f" strokeweight=".5pt">
                 <v:textbox>
                   <w:txbxContent>
                     <w:p>
@@ -1511,6 +1469,14 @@
     <w:bookmarkEnd w:id="1" w:displacedByCustomXml="next"/>
     <w:sdt>
       <w:sdtPr>
+        <w:rPr>
+          <w:rFonts w:ascii="Times New Roman" w:eastAsia="SimSun" w:hAnsi="Times New Roman" w:cs="Times New Roman"/>
+          <w:color w:val="auto"/>
+          <w:kern w:val="2"/>
+          <w:sz w:val="21"/>
+          <w:szCs w:val="20"/>
+          <w:lang w:eastAsia="zh-CN"/>
+        </w:rPr>
         <w:id w:val="-953950330"/>
         <w:docPartObj>
           <w:docPartGallery w:val="Table of Contents"/>
@@ -1519,21 +1485,16 @@
       </w:sdtPr>
       <w:sdtEndPr>
         <w:rPr>
-          <w:rFonts w:ascii="Times New Roman" w:eastAsia="SimSun" w:hAnsi="Times New Roman" w:cs="Times New Roman"/>
           <w:b/>
           <w:bCs/>
           <w:noProof/>
-          <w:color w:val="auto"/>
-          <w:kern w:val="2"/>
-          <w:sz w:val="21"/>
-          <w:szCs w:val="20"/>
-          <w:lang w:eastAsia="zh-CN"/>
         </w:rPr>
       </w:sdtEndPr>
       <w:sdtContent>
         <w:p>
           <w:pPr>
             <w:pStyle w:val="TOCHeading"/>
+            <w:spacing w:line="276" w:lineRule="auto"/>
           </w:pPr>
           <w:r>
             <w:t>Mục lục</w:t>
@@ -1545,6 +1506,7 @@
             <w:tabs>
               <w:tab w:val="right" w:leader="dot" w:pos="9350"/>
             </w:tabs>
+            <w:spacing w:line="276" w:lineRule="auto"/>
             <w:rPr>
               <w:rFonts w:asciiTheme="minorHAnsi" w:eastAsiaTheme="minorEastAsia" w:hAnsiTheme="minorHAnsi" w:cstheme="minorBidi"/>
               <w:noProof/>
@@ -1629,6 +1591,7 @@
               <w:tab w:val="left" w:pos="660"/>
               <w:tab w:val="right" w:leader="dot" w:pos="9350"/>
             </w:tabs>
+            <w:spacing w:line="276" w:lineRule="auto"/>
             <w:rPr>
               <w:rFonts w:asciiTheme="minorHAnsi" w:eastAsiaTheme="minorEastAsia" w:hAnsiTheme="minorHAnsi" w:cstheme="minorBidi"/>
               <w:noProof/>
@@ -1723,6 +1686,7 @@
               <w:tab w:val="left" w:pos="660"/>
               <w:tab w:val="right" w:leader="dot" w:pos="9350"/>
             </w:tabs>
+            <w:spacing w:line="276" w:lineRule="auto"/>
             <w:rPr>
               <w:rFonts w:asciiTheme="minorHAnsi" w:eastAsiaTheme="minorEastAsia" w:hAnsiTheme="minorHAnsi" w:cstheme="minorBidi"/>
               <w:noProof/>
@@ -1816,6 +1780,7 @@
               <w:tab w:val="left" w:pos="660"/>
               <w:tab w:val="right" w:leader="dot" w:pos="9350"/>
             </w:tabs>
+            <w:spacing w:line="276" w:lineRule="auto"/>
             <w:rPr>
               <w:rFonts w:asciiTheme="minorHAnsi" w:eastAsiaTheme="minorEastAsia" w:hAnsiTheme="minorHAnsi" w:cstheme="minorBidi"/>
               <w:noProof/>
@@ -1910,6 +1875,7 @@
               <w:tab w:val="left" w:pos="660"/>
               <w:tab w:val="right" w:leader="dot" w:pos="9350"/>
             </w:tabs>
+            <w:spacing w:line="276" w:lineRule="auto"/>
             <w:rPr>
               <w:rFonts w:asciiTheme="minorHAnsi" w:eastAsiaTheme="minorEastAsia" w:hAnsiTheme="minorHAnsi" w:cstheme="minorBidi"/>
               <w:noProof/>
@@ -2004,6 +1970,7 @@
               <w:tab w:val="left" w:pos="660"/>
               <w:tab w:val="right" w:leader="dot" w:pos="9350"/>
             </w:tabs>
+            <w:spacing w:line="276" w:lineRule="auto"/>
             <w:rPr>
               <w:rFonts w:asciiTheme="minorHAnsi" w:eastAsiaTheme="minorEastAsia" w:hAnsiTheme="minorHAnsi" w:cstheme="minorBidi"/>
               <w:noProof/>
@@ -2097,6 +2064,7 @@
             <w:tabs>
               <w:tab w:val="right" w:leader="dot" w:pos="9350"/>
             </w:tabs>
+            <w:spacing w:line="276" w:lineRule="auto"/>
             <w:rPr>
               <w:rFonts w:asciiTheme="minorHAnsi" w:eastAsiaTheme="minorEastAsia" w:hAnsiTheme="minorHAnsi" w:cstheme="minorBidi"/>
               <w:noProof/>
@@ -2172,6 +2140,7 @@
               <w:tab w:val="left" w:pos="660"/>
               <w:tab w:val="right" w:leader="dot" w:pos="9350"/>
             </w:tabs>
+            <w:spacing w:line="276" w:lineRule="auto"/>
             <w:rPr>
               <w:rFonts w:asciiTheme="minorHAnsi" w:eastAsiaTheme="minorEastAsia" w:hAnsiTheme="minorHAnsi" w:cstheme="minorBidi"/>
               <w:noProof/>
@@ -2266,6 +2235,7 @@
               <w:tab w:val="left" w:pos="1100"/>
               <w:tab w:val="right" w:leader="dot" w:pos="9350"/>
             </w:tabs>
+            <w:spacing w:line="276" w:lineRule="auto"/>
             <w:rPr>
               <w:rFonts w:asciiTheme="minorHAnsi" w:eastAsiaTheme="minorEastAsia" w:hAnsiTheme="minorHAnsi" w:cstheme="minorBidi"/>
               <w:noProof/>
@@ -2358,6 +2328,7 @@
             <w:tabs>
               <w:tab w:val="right" w:leader="dot" w:pos="9350"/>
             </w:tabs>
+            <w:spacing w:line="276" w:lineRule="auto"/>
             <w:rPr>
               <w:rFonts w:asciiTheme="minorHAnsi" w:eastAsiaTheme="minorEastAsia" w:hAnsiTheme="minorHAnsi" w:cstheme="minorBidi"/>
               <w:noProof/>
@@ -2433,6 +2404,7 @@
               <w:tab w:val="left" w:pos="660"/>
               <w:tab w:val="right" w:leader="dot" w:pos="9350"/>
             </w:tabs>
+            <w:spacing w:line="276" w:lineRule="auto"/>
             <w:rPr>
               <w:rFonts w:asciiTheme="minorHAnsi" w:eastAsiaTheme="minorEastAsia" w:hAnsiTheme="minorHAnsi" w:cstheme="minorBidi"/>
               <w:noProof/>
@@ -2527,6 +2499,7 @@
               <w:tab w:val="left" w:pos="660"/>
               <w:tab w:val="right" w:leader="dot" w:pos="9350"/>
             </w:tabs>
+            <w:spacing w:line="276" w:lineRule="auto"/>
             <w:rPr>
               <w:rFonts w:asciiTheme="minorHAnsi" w:eastAsiaTheme="minorEastAsia" w:hAnsiTheme="minorHAnsi" w:cstheme="minorBidi"/>
               <w:noProof/>
@@ -2620,6 +2593,7 @@
             <w:tabs>
               <w:tab w:val="right" w:leader="dot" w:pos="9350"/>
             </w:tabs>
+            <w:spacing w:line="276" w:lineRule="auto"/>
             <w:rPr>
               <w:rFonts w:asciiTheme="minorHAnsi" w:eastAsiaTheme="minorEastAsia" w:hAnsiTheme="minorHAnsi" w:cstheme="minorBidi"/>
               <w:noProof/>
@@ -2701,6 +2675,7 @@
             <w:tabs>
               <w:tab w:val="right" w:leader="dot" w:pos="9350"/>
             </w:tabs>
+            <w:spacing w:line="276" w:lineRule="auto"/>
             <w:rPr>
               <w:rFonts w:asciiTheme="minorHAnsi" w:eastAsiaTheme="minorEastAsia" w:hAnsiTheme="minorHAnsi" w:cstheme="minorBidi"/>
               <w:noProof/>
@@ -2775,6 +2750,7 @@
             <w:tabs>
               <w:tab w:val="right" w:leader="dot" w:pos="9350"/>
             </w:tabs>
+            <w:spacing w:line="276" w:lineRule="auto"/>
             <w:rPr>
               <w:rFonts w:asciiTheme="minorHAnsi" w:eastAsiaTheme="minorEastAsia" w:hAnsiTheme="minorHAnsi" w:cstheme="minorBidi"/>
               <w:noProof/>
@@ -2856,6 +2832,7 @@
             <w:tabs>
               <w:tab w:val="right" w:leader="dot" w:pos="9350"/>
             </w:tabs>
+            <w:spacing w:line="276" w:lineRule="auto"/>
             <w:rPr>
               <w:rFonts w:asciiTheme="minorHAnsi" w:eastAsiaTheme="minorEastAsia" w:hAnsiTheme="minorHAnsi" w:cstheme="minorBidi"/>
               <w:noProof/>
@@ -2960,6 +2937,7 @@
             <w:tabs>
               <w:tab w:val="right" w:leader="dot" w:pos="9350"/>
             </w:tabs>
+            <w:spacing w:line="276" w:lineRule="auto"/>
             <w:rPr>
               <w:rFonts w:asciiTheme="minorHAnsi" w:eastAsiaTheme="minorEastAsia" w:hAnsiTheme="minorHAnsi" w:cstheme="minorBidi"/>
               <w:noProof/>
@@ -3071,6 +3049,7 @@
             <w:tabs>
               <w:tab w:val="right" w:leader="dot" w:pos="9350"/>
             </w:tabs>
+            <w:spacing w:line="276" w:lineRule="auto"/>
             <w:rPr>
               <w:rFonts w:asciiTheme="minorHAnsi" w:eastAsiaTheme="minorEastAsia" w:hAnsiTheme="minorHAnsi" w:cstheme="minorBidi"/>
               <w:noProof/>
@@ -3183,6 +3162,7 @@
               <w:tab w:val="left" w:pos="660"/>
               <w:tab w:val="right" w:leader="dot" w:pos="9350"/>
             </w:tabs>
+            <w:spacing w:line="276" w:lineRule="auto"/>
             <w:rPr>
               <w:rFonts w:asciiTheme="minorHAnsi" w:eastAsiaTheme="minorEastAsia" w:hAnsiTheme="minorHAnsi" w:cstheme="minorBidi"/>
               <w:noProof/>
@@ -3277,6 +3257,7 @@
               <w:tab w:val="left" w:pos="660"/>
               <w:tab w:val="right" w:leader="dot" w:pos="9350"/>
             </w:tabs>
+            <w:spacing w:line="276" w:lineRule="auto"/>
             <w:rPr>
               <w:rFonts w:asciiTheme="minorHAnsi" w:eastAsiaTheme="minorEastAsia" w:hAnsiTheme="minorHAnsi" w:cstheme="minorBidi"/>
               <w:noProof/>
@@ -3370,6 +3351,7 @@
               <w:tab w:val="left" w:pos="1100"/>
               <w:tab w:val="right" w:leader="dot" w:pos="9350"/>
             </w:tabs>
+            <w:spacing w:line="276" w:lineRule="auto"/>
             <w:rPr>
               <w:rFonts w:asciiTheme="minorHAnsi" w:eastAsiaTheme="minorEastAsia" w:hAnsiTheme="minorHAnsi" w:cstheme="minorBidi"/>
               <w:noProof/>
@@ -3463,6 +3445,7 @@
             <w:tabs>
               <w:tab w:val="right" w:leader="dot" w:pos="9350"/>
             </w:tabs>
+            <w:spacing w:line="276" w:lineRule="auto"/>
             <w:rPr>
               <w:rFonts w:asciiTheme="minorHAnsi" w:eastAsiaTheme="minorEastAsia" w:hAnsiTheme="minorHAnsi" w:cstheme="minorBidi"/>
               <w:noProof/>
@@ -3537,6 +3520,7 @@
             <w:tabs>
               <w:tab w:val="right" w:leader="dot" w:pos="9350"/>
             </w:tabs>
+            <w:spacing w:line="276" w:lineRule="auto"/>
             <w:rPr>
               <w:rFonts w:asciiTheme="minorHAnsi" w:eastAsiaTheme="minorEastAsia" w:hAnsiTheme="minorHAnsi" w:cstheme="minorBidi"/>
               <w:noProof/>
@@ -3611,6 +3595,7 @@
             <w:tabs>
               <w:tab w:val="right" w:leader="dot" w:pos="9350"/>
             </w:tabs>
+            <w:spacing w:line="276" w:lineRule="auto"/>
             <w:rPr>
               <w:rFonts w:asciiTheme="minorHAnsi" w:eastAsiaTheme="minorEastAsia" w:hAnsiTheme="minorHAnsi" w:cstheme="minorBidi"/>
               <w:noProof/>
@@ -3685,6 +3670,7 @@
             <w:tabs>
               <w:tab w:val="right" w:leader="dot" w:pos="9350"/>
             </w:tabs>
+            <w:spacing w:line="276" w:lineRule="auto"/>
             <w:rPr>
               <w:rFonts w:asciiTheme="minorHAnsi" w:eastAsiaTheme="minorEastAsia" w:hAnsiTheme="minorHAnsi" w:cstheme="minorBidi"/>
               <w:noProof/>
@@ -3759,6 +3745,7 @@
             <w:tabs>
               <w:tab w:val="right" w:leader="dot" w:pos="9350"/>
             </w:tabs>
+            <w:spacing w:line="276" w:lineRule="auto"/>
             <w:rPr>
               <w:rFonts w:asciiTheme="minorHAnsi" w:eastAsiaTheme="minorEastAsia" w:hAnsiTheme="minorHAnsi" w:cstheme="minorBidi"/>
               <w:noProof/>
@@ -3833,6 +3820,7 @@
             <w:tabs>
               <w:tab w:val="right" w:leader="dot" w:pos="9350"/>
             </w:tabs>
+            <w:spacing w:line="276" w:lineRule="auto"/>
             <w:rPr>
               <w:rFonts w:asciiTheme="minorHAnsi" w:eastAsiaTheme="minorEastAsia" w:hAnsiTheme="minorHAnsi" w:cstheme="minorBidi"/>
               <w:noProof/>
@@ -3907,6 +3895,7 @@
             <w:tabs>
               <w:tab w:val="right" w:leader="dot" w:pos="9350"/>
             </w:tabs>
+            <w:spacing w:line="276" w:lineRule="auto"/>
             <w:rPr>
               <w:rFonts w:asciiTheme="minorHAnsi" w:eastAsiaTheme="minorEastAsia" w:hAnsiTheme="minorHAnsi" w:cstheme="minorBidi"/>
               <w:noProof/>
@@ -3981,6 +3970,7 @@
             <w:tabs>
               <w:tab w:val="right" w:leader="dot" w:pos="9350"/>
             </w:tabs>
+            <w:spacing w:line="276" w:lineRule="auto"/>
             <w:rPr>
               <w:rFonts w:asciiTheme="minorHAnsi" w:eastAsiaTheme="minorEastAsia" w:hAnsiTheme="minorHAnsi" w:cstheme="minorBidi"/>
               <w:noProof/>
@@ -4055,6 +4045,7 @@
             <w:tabs>
               <w:tab w:val="right" w:leader="dot" w:pos="9350"/>
             </w:tabs>
+            <w:spacing w:line="276" w:lineRule="auto"/>
             <w:rPr>
               <w:rFonts w:asciiTheme="minorHAnsi" w:eastAsiaTheme="minorEastAsia" w:hAnsiTheme="minorHAnsi" w:cstheme="minorBidi"/>
               <w:noProof/>
@@ -4129,6 +4120,7 @@
             <w:tabs>
               <w:tab w:val="right" w:leader="dot" w:pos="9350"/>
             </w:tabs>
+            <w:spacing w:line="276" w:lineRule="auto"/>
             <w:rPr>
               <w:rFonts w:asciiTheme="minorHAnsi" w:eastAsiaTheme="minorEastAsia" w:hAnsiTheme="minorHAnsi" w:cstheme="minorBidi"/>
               <w:noProof/>
@@ -4233,6 +4225,7 @@
             <w:tabs>
               <w:tab w:val="right" w:leader="dot" w:pos="9350"/>
             </w:tabs>
+            <w:spacing w:line="276" w:lineRule="auto"/>
             <w:rPr>
               <w:rFonts w:asciiTheme="minorHAnsi" w:eastAsiaTheme="minorEastAsia" w:hAnsiTheme="minorHAnsi" w:cstheme="minorBidi"/>
               <w:noProof/>
@@ -4307,6 +4300,7 @@
             <w:tabs>
               <w:tab w:val="right" w:leader="dot" w:pos="9350"/>
             </w:tabs>
+            <w:spacing w:line="276" w:lineRule="auto"/>
             <w:rPr>
               <w:rFonts w:asciiTheme="minorHAnsi" w:eastAsiaTheme="minorEastAsia" w:hAnsiTheme="minorHAnsi" w:cstheme="minorBidi"/>
               <w:noProof/>
@@ -4381,6 +4375,7 @@
             <w:tabs>
               <w:tab w:val="right" w:leader="dot" w:pos="9350"/>
             </w:tabs>
+            <w:spacing w:line="276" w:lineRule="auto"/>
             <w:rPr>
               <w:rFonts w:asciiTheme="minorHAnsi" w:eastAsiaTheme="minorEastAsia" w:hAnsiTheme="minorHAnsi" w:cstheme="minorBidi"/>
               <w:noProof/>
@@ -4454,6 +4449,7 @@
             <w:tabs>
               <w:tab w:val="right" w:leader="dot" w:pos="9350"/>
             </w:tabs>
+            <w:spacing w:line="276" w:lineRule="auto"/>
             <w:rPr>
               <w:rFonts w:asciiTheme="minorHAnsi" w:eastAsiaTheme="minorEastAsia" w:hAnsiTheme="minorHAnsi" w:cstheme="minorBidi"/>
               <w:noProof/>
@@ -4527,6 +4523,7 @@
             <w:tabs>
               <w:tab w:val="right" w:leader="dot" w:pos="9350"/>
             </w:tabs>
+            <w:spacing w:line="276" w:lineRule="auto"/>
             <w:rPr>
               <w:rFonts w:asciiTheme="minorHAnsi" w:eastAsiaTheme="minorEastAsia" w:hAnsiTheme="minorHAnsi" w:cstheme="minorBidi"/>
               <w:noProof/>
@@ -4600,6 +4597,7 @@
             <w:tabs>
               <w:tab w:val="right" w:leader="dot" w:pos="9350"/>
             </w:tabs>
+            <w:spacing w:line="276" w:lineRule="auto"/>
             <w:rPr>
               <w:rFonts w:asciiTheme="minorHAnsi" w:eastAsiaTheme="minorEastAsia" w:hAnsiTheme="minorHAnsi" w:cstheme="minorBidi"/>
               <w:noProof/>
@@ -4673,6 +4671,7 @@
             <w:tabs>
               <w:tab w:val="right" w:leader="dot" w:pos="9350"/>
             </w:tabs>
+            <w:spacing w:line="276" w:lineRule="auto"/>
             <w:rPr>
               <w:rFonts w:asciiTheme="minorHAnsi" w:eastAsiaTheme="minorEastAsia" w:hAnsiTheme="minorHAnsi" w:cstheme="minorBidi"/>
               <w:noProof/>
@@ -4761,6 +4760,7 @@
             <w:tabs>
               <w:tab w:val="right" w:leader="dot" w:pos="9350"/>
             </w:tabs>
+            <w:spacing w:line="276" w:lineRule="auto"/>
             <w:rPr>
               <w:rFonts w:asciiTheme="minorHAnsi" w:eastAsiaTheme="minorEastAsia" w:hAnsiTheme="minorHAnsi" w:cstheme="minorBidi"/>
               <w:noProof/>
@@ -4834,6 +4834,7 @@
             <w:tabs>
               <w:tab w:val="right" w:leader="dot" w:pos="9350"/>
             </w:tabs>
+            <w:spacing w:line="276" w:lineRule="auto"/>
             <w:rPr>
               <w:rFonts w:asciiTheme="minorHAnsi" w:eastAsiaTheme="minorEastAsia" w:hAnsiTheme="minorHAnsi" w:cstheme="minorBidi"/>
               <w:noProof/>
@@ -4908,6 +4909,7 @@
             <w:tabs>
               <w:tab w:val="right" w:leader="dot" w:pos="9350"/>
             </w:tabs>
+            <w:spacing w:line="276" w:lineRule="auto"/>
             <w:rPr>
               <w:rFonts w:asciiTheme="minorHAnsi" w:eastAsiaTheme="minorEastAsia" w:hAnsiTheme="minorHAnsi" w:cstheme="minorBidi"/>
               <w:noProof/>
@@ -4982,6 +4984,7 @@
             <w:tabs>
               <w:tab w:val="right" w:leader="dot" w:pos="9350"/>
             </w:tabs>
+            <w:spacing w:line="276" w:lineRule="auto"/>
             <w:rPr>
               <w:rFonts w:asciiTheme="minorHAnsi" w:eastAsiaTheme="minorEastAsia" w:hAnsiTheme="minorHAnsi" w:cstheme="minorBidi"/>
               <w:noProof/>
@@ -5057,6 +5060,7 @@
               <w:tab w:val="left" w:pos="660"/>
               <w:tab w:val="right" w:leader="dot" w:pos="9350"/>
             </w:tabs>
+            <w:spacing w:line="276" w:lineRule="auto"/>
             <w:rPr>
               <w:rFonts w:asciiTheme="minorHAnsi" w:eastAsiaTheme="minorEastAsia" w:hAnsiTheme="minorHAnsi" w:cstheme="minorBidi"/>
               <w:noProof/>
@@ -5150,6 +5154,7 @@
             <w:tabs>
               <w:tab w:val="right" w:leader="dot" w:pos="9350"/>
             </w:tabs>
+            <w:spacing w:line="276" w:lineRule="auto"/>
             <w:rPr>
               <w:rFonts w:asciiTheme="minorHAnsi" w:eastAsiaTheme="minorEastAsia" w:hAnsiTheme="minorHAnsi" w:cstheme="minorBidi"/>
               <w:noProof/>
@@ -5224,6 +5229,7 @@
             <w:tabs>
               <w:tab w:val="right" w:leader="dot" w:pos="9350"/>
             </w:tabs>
+            <w:spacing w:line="276" w:lineRule="auto"/>
             <w:rPr>
               <w:rFonts w:asciiTheme="minorHAnsi" w:eastAsiaTheme="minorEastAsia" w:hAnsiTheme="minorHAnsi" w:cstheme="minorBidi"/>
               <w:noProof/>
@@ -5298,6 +5304,7 @@
             <w:tabs>
               <w:tab w:val="right" w:leader="dot" w:pos="9350"/>
             </w:tabs>
+            <w:spacing w:line="276" w:lineRule="auto"/>
             <w:rPr>
               <w:rFonts w:asciiTheme="minorHAnsi" w:eastAsiaTheme="minorEastAsia" w:hAnsiTheme="minorHAnsi" w:cstheme="minorBidi"/>
               <w:noProof/>
@@ -5372,6 +5379,7 @@
             <w:tabs>
               <w:tab w:val="right" w:leader="dot" w:pos="9350"/>
             </w:tabs>
+            <w:spacing w:line="276" w:lineRule="auto"/>
             <w:rPr>
               <w:rFonts w:asciiTheme="minorHAnsi" w:eastAsiaTheme="minorEastAsia" w:hAnsiTheme="minorHAnsi" w:cstheme="minorBidi"/>
               <w:noProof/>
@@ -5446,6 +5454,7 @@
             <w:tabs>
               <w:tab w:val="right" w:leader="dot" w:pos="9350"/>
             </w:tabs>
+            <w:spacing w:line="276" w:lineRule="auto"/>
             <w:rPr>
               <w:rFonts w:asciiTheme="minorHAnsi" w:eastAsiaTheme="minorEastAsia" w:hAnsiTheme="minorHAnsi" w:cstheme="minorBidi"/>
               <w:noProof/>
@@ -5520,6 +5529,7 @@
             <w:tabs>
               <w:tab w:val="right" w:leader="dot" w:pos="9350"/>
             </w:tabs>
+            <w:spacing w:line="276" w:lineRule="auto"/>
             <w:rPr>
               <w:rFonts w:asciiTheme="minorHAnsi" w:eastAsiaTheme="minorEastAsia" w:hAnsiTheme="minorHAnsi" w:cstheme="minorBidi"/>
               <w:noProof/>
@@ -5594,6 +5604,7 @@
             <w:tabs>
               <w:tab w:val="right" w:leader="dot" w:pos="9350"/>
             </w:tabs>
+            <w:spacing w:line="276" w:lineRule="auto"/>
             <w:rPr>
               <w:rFonts w:asciiTheme="minorHAnsi" w:eastAsiaTheme="minorEastAsia" w:hAnsiTheme="minorHAnsi" w:cstheme="minorBidi"/>
               <w:noProof/>
@@ -5668,6 +5679,7 @@
             <w:tabs>
               <w:tab w:val="right" w:leader="dot" w:pos="9350"/>
             </w:tabs>
+            <w:spacing w:line="276" w:lineRule="auto"/>
             <w:rPr>
               <w:rFonts w:asciiTheme="minorHAnsi" w:eastAsiaTheme="minorEastAsia" w:hAnsiTheme="minorHAnsi" w:cstheme="minorBidi"/>
               <w:noProof/>
@@ -5742,6 +5754,7 @@
             <w:tabs>
               <w:tab w:val="right" w:leader="dot" w:pos="9350"/>
             </w:tabs>
+            <w:spacing w:line="276" w:lineRule="auto"/>
             <w:rPr>
               <w:rFonts w:asciiTheme="minorHAnsi" w:eastAsiaTheme="minorEastAsia" w:hAnsiTheme="minorHAnsi" w:cstheme="minorBidi"/>
               <w:noProof/>
@@ -5838,6 +5851,7 @@
             <w:tabs>
               <w:tab w:val="right" w:leader="dot" w:pos="9350"/>
             </w:tabs>
+            <w:spacing w:line="276" w:lineRule="auto"/>
             <w:rPr>
               <w:rFonts w:asciiTheme="minorHAnsi" w:eastAsiaTheme="minorEastAsia" w:hAnsiTheme="minorHAnsi" w:cstheme="minorBidi"/>
               <w:noProof/>
@@ -5934,6 +5948,7 @@
             <w:tabs>
               <w:tab w:val="right" w:leader="dot" w:pos="9350"/>
             </w:tabs>
+            <w:spacing w:line="276" w:lineRule="auto"/>
             <w:rPr>
               <w:rFonts w:asciiTheme="minorHAnsi" w:eastAsiaTheme="minorEastAsia" w:hAnsiTheme="minorHAnsi" w:cstheme="minorBidi"/>
               <w:noProof/>
@@ -6008,6 +6023,7 @@
             <w:tabs>
               <w:tab w:val="right" w:leader="dot" w:pos="9350"/>
             </w:tabs>
+            <w:spacing w:line="276" w:lineRule="auto"/>
             <w:rPr>
               <w:rFonts w:asciiTheme="minorHAnsi" w:eastAsiaTheme="minorEastAsia" w:hAnsiTheme="minorHAnsi" w:cstheme="minorBidi"/>
               <w:noProof/>
@@ -6082,6 +6098,7 @@
             <w:tabs>
               <w:tab w:val="right" w:leader="dot" w:pos="9350"/>
             </w:tabs>
+            <w:spacing w:line="276" w:lineRule="auto"/>
             <w:rPr>
               <w:rFonts w:asciiTheme="minorHAnsi" w:eastAsiaTheme="minorEastAsia" w:hAnsiTheme="minorHAnsi" w:cstheme="minorBidi"/>
               <w:noProof/>
@@ -6156,6 +6173,7 @@
             <w:tabs>
               <w:tab w:val="right" w:leader="dot" w:pos="9350"/>
             </w:tabs>
+            <w:spacing w:line="276" w:lineRule="auto"/>
             <w:rPr>
               <w:rFonts w:asciiTheme="minorHAnsi" w:eastAsiaTheme="minorEastAsia" w:hAnsiTheme="minorHAnsi" w:cstheme="minorBidi"/>
               <w:noProof/>
@@ -6230,6 +6248,7 @@
             <w:tabs>
               <w:tab w:val="right" w:leader="dot" w:pos="9350"/>
             </w:tabs>
+            <w:spacing w:line="276" w:lineRule="auto"/>
             <w:rPr>
               <w:rFonts w:asciiTheme="minorHAnsi" w:eastAsiaTheme="minorEastAsia" w:hAnsiTheme="minorHAnsi" w:cstheme="minorBidi"/>
               <w:noProof/>
@@ -6304,6 +6323,7 @@
             <w:tabs>
               <w:tab w:val="right" w:leader="dot" w:pos="9350"/>
             </w:tabs>
+            <w:spacing w:line="276" w:lineRule="auto"/>
             <w:rPr>
               <w:rFonts w:asciiTheme="minorHAnsi" w:eastAsiaTheme="minorEastAsia" w:hAnsiTheme="minorHAnsi" w:cstheme="minorBidi"/>
               <w:noProof/>
@@ -6385,6 +6405,7 @@
             <w:tabs>
               <w:tab w:val="right" w:leader="dot" w:pos="9350"/>
             </w:tabs>
+            <w:spacing w:line="276" w:lineRule="auto"/>
             <w:rPr>
               <w:rFonts w:asciiTheme="minorHAnsi" w:eastAsiaTheme="minorEastAsia" w:hAnsiTheme="minorHAnsi" w:cstheme="minorBidi"/>
               <w:noProof/>
@@ -6459,6 +6480,7 @@
             <w:tabs>
               <w:tab w:val="right" w:leader="dot" w:pos="9350"/>
             </w:tabs>
+            <w:spacing w:line="276" w:lineRule="auto"/>
             <w:rPr>
               <w:rFonts w:asciiTheme="minorHAnsi" w:eastAsiaTheme="minorEastAsia" w:hAnsiTheme="minorHAnsi" w:cstheme="minorBidi"/>
               <w:noProof/>
@@ -6533,6 +6555,7 @@
             <w:tabs>
               <w:tab w:val="right" w:leader="dot" w:pos="9350"/>
             </w:tabs>
+            <w:spacing w:line="276" w:lineRule="auto"/>
             <w:rPr>
               <w:rFonts w:asciiTheme="minorHAnsi" w:eastAsiaTheme="minorEastAsia" w:hAnsiTheme="minorHAnsi" w:cstheme="minorBidi"/>
               <w:noProof/>
@@ -6607,6 +6630,7 @@
             <w:tabs>
               <w:tab w:val="right" w:leader="dot" w:pos="9350"/>
             </w:tabs>
+            <w:spacing w:line="276" w:lineRule="auto"/>
             <w:rPr>
               <w:rFonts w:asciiTheme="minorHAnsi" w:eastAsiaTheme="minorEastAsia" w:hAnsiTheme="minorHAnsi" w:cstheme="minorBidi"/>
               <w:noProof/>
@@ -6681,6 +6705,7 @@
             <w:tabs>
               <w:tab w:val="right" w:leader="dot" w:pos="9350"/>
             </w:tabs>
+            <w:spacing w:line="276" w:lineRule="auto"/>
             <w:rPr>
               <w:rFonts w:asciiTheme="minorHAnsi" w:eastAsiaTheme="minorEastAsia" w:hAnsiTheme="minorHAnsi" w:cstheme="minorBidi"/>
               <w:noProof/>
@@ -6755,6 +6780,7 @@
             <w:tabs>
               <w:tab w:val="right" w:leader="dot" w:pos="9350"/>
             </w:tabs>
+            <w:spacing w:line="276" w:lineRule="auto"/>
             <w:rPr>
               <w:rFonts w:asciiTheme="minorHAnsi" w:eastAsiaTheme="minorEastAsia" w:hAnsiTheme="minorHAnsi" w:cstheme="minorBidi"/>
               <w:noProof/>
@@ -6836,6 +6862,7 @@
             <w:tabs>
               <w:tab w:val="right" w:leader="dot" w:pos="9350"/>
             </w:tabs>
+            <w:spacing w:line="276" w:lineRule="auto"/>
             <w:rPr>
               <w:rFonts w:asciiTheme="minorHAnsi" w:eastAsiaTheme="minorEastAsia" w:hAnsiTheme="minorHAnsi" w:cstheme="minorBidi"/>
               <w:noProof/>
@@ -6911,6 +6938,7 @@
               <w:tab w:val="left" w:pos="660"/>
               <w:tab w:val="right" w:leader="dot" w:pos="9350"/>
             </w:tabs>
+            <w:spacing w:line="276" w:lineRule="auto"/>
             <w:rPr>
               <w:rFonts w:asciiTheme="minorHAnsi" w:eastAsiaTheme="minorEastAsia" w:hAnsiTheme="minorHAnsi" w:cstheme="minorBidi"/>
               <w:noProof/>
@@ -7005,6 +7033,7 @@
               <w:tab w:val="left" w:pos="660"/>
               <w:tab w:val="right" w:leader="dot" w:pos="9350"/>
             </w:tabs>
+            <w:spacing w:line="276" w:lineRule="auto"/>
             <w:rPr>
               <w:rFonts w:asciiTheme="minorHAnsi" w:eastAsiaTheme="minorEastAsia" w:hAnsiTheme="minorHAnsi" w:cstheme="minorBidi"/>
               <w:noProof/>
@@ -7105,6 +7134,7 @@
             <w:tabs>
               <w:tab w:val="right" w:leader="dot" w:pos="9350"/>
             </w:tabs>
+            <w:spacing w:line="276" w:lineRule="auto"/>
             <w:rPr>
               <w:rFonts w:asciiTheme="minorHAnsi" w:eastAsiaTheme="minorEastAsia" w:hAnsiTheme="minorHAnsi" w:cstheme="minorBidi"/>
               <w:noProof/>
@@ -7174,6 +7204,9 @@
           </w:hyperlink>
         </w:p>
         <w:p>
+          <w:pPr>
+            <w:spacing w:line="276" w:lineRule="auto"/>
+          </w:pPr>
           <w:r>
             <w:rPr>
               <w:b/>
@@ -7250,7 +7283,7 @@
     </w:p>
     <w:p>
       <w:pPr>
-        <w:spacing w:line="360" w:lineRule="auto"/>
+        <w:spacing w:line="276" w:lineRule="auto"/>
         <w:rPr>
           <w:b/>
           <w:bCs/>
@@ -7262,7 +7295,7 @@
     </w:p>
     <w:p>
       <w:pPr>
-        <w:spacing w:line="360" w:lineRule="auto"/>
+        <w:spacing w:line="276" w:lineRule="auto"/>
         <w:rPr>
           <w:sz w:val="26"/>
           <w:szCs w:val="26"/>
@@ -7297,7 +7330,7 @@
     <w:p>
       <w:pPr>
         <w:widowControl/>
-        <w:spacing w:after="160" w:line="360" w:lineRule="auto"/>
+        <w:spacing w:after="160" w:line="276" w:lineRule="auto"/>
         <w:rPr>
           <w:sz w:val="26"/>
           <w:szCs w:val="26"/>
@@ -7351,7 +7384,7 @@
     </w:p>
     <w:p>
       <w:pPr>
-        <w:spacing w:line="360" w:lineRule="auto"/>
+        <w:spacing w:line="276" w:lineRule="auto"/>
         <w:rPr>
           <w:sz w:val="26"/>
           <w:szCs w:val="26"/>
@@ -7377,7 +7410,7 @@
     </w:p>
     <w:p>
       <w:pPr>
-        <w:spacing w:line="360" w:lineRule="auto"/>
+        <w:spacing w:line="276" w:lineRule="auto"/>
         <w:rPr>
           <w:sz w:val="26"/>
           <w:szCs w:val="26"/>
@@ -7395,7 +7428,7 @@
     </w:p>
     <w:p>
       <w:pPr>
-        <w:spacing w:line="360" w:lineRule="auto"/>
+        <w:spacing w:line="276" w:lineRule="auto"/>
         <w:rPr>
           <w:sz w:val="26"/>
           <w:szCs w:val="26"/>
@@ -7422,7 +7455,7 @@
     <w:p>
       <w:pPr>
         <w:widowControl/>
-        <w:spacing w:after="160" w:line="360" w:lineRule="auto"/>
+        <w:spacing w:after="160" w:line="276" w:lineRule="auto"/>
         <w:rPr>
           <w:sz w:val="26"/>
           <w:szCs w:val="26"/>
@@ -7896,6 +7929,180 @@
     </w:p>
     <w:p>
       <w:pPr>
+        <w:widowControl/>
+        <w:spacing w:line="276" w:lineRule="auto"/>
+        <w:rPr>
+          <w:rFonts w:eastAsia="Times New Roman"/>
+          <w:kern w:val="0"/>
+          <w:sz w:val="26"/>
+          <w:szCs w:val="26"/>
+          <w:lang w:val="vi-VN" w:eastAsia="ja-JP"/>
+        </w:rPr>
+      </w:pPr>
+      <w:r>
+        <w:rPr>
+          <w:sz w:val="26"/>
+          <w:szCs w:val="26"/>
+          <w:lang w:val="vi-VN"/>
+        </w:rPr>
+        <w:t xml:space="preserve">- </w:t>
+      </w:r>
+      <w:r>
+        <w:rPr>
+          <w:rFonts w:eastAsia="Times New Roman"/>
+          <w:color w:val="000000"/>
+          <w:kern w:val="0"/>
+          <w:sz w:val="26"/>
+          <w:szCs w:val="26"/>
+          <w:lang w:val="vi-VN" w:eastAsia="ja-JP"/>
+        </w:rPr>
+        <w:t>Thêm và quản lý người dùng (Nhân viên công ty) vào hệ thống</w:t>
+      </w:r>
+    </w:p>
+    <w:p>
+      <w:pPr>
+        <w:spacing w:line="276" w:lineRule="auto"/>
+        <w:rPr>
+          <w:rFonts w:eastAsia="Times New Roman"/>
+          <w:color w:val="000000"/>
+          <w:kern w:val="0"/>
+          <w:sz w:val="26"/>
+          <w:szCs w:val="26"/>
+          <w:lang w:val="vi-VN" w:eastAsia="ja-JP"/>
+        </w:rPr>
+      </w:pPr>
+      <w:r>
+        <w:rPr>
+          <w:rFonts w:eastAsia="Times New Roman"/>
+          <w:color w:val="000000"/>
+          <w:kern w:val="0"/>
+          <w:sz w:val="26"/>
+          <w:szCs w:val="26"/>
+          <w:lang w:val="vi-VN" w:eastAsia="ja-JP"/>
+        </w:rPr>
+        <w:t>- Thêm khách hàng và quản lý thông tin khách hàng trong hệ thống.</w:t>
+      </w:r>
+      <w:r>
+        <w:rPr>
+          <w:rFonts w:eastAsia="Times New Roman"/>
+          <w:color w:val="000000"/>
+          <w:kern w:val="0"/>
+          <w:sz w:val="26"/>
+          <w:szCs w:val="26"/>
+          <w:lang w:val="vi-VN" w:eastAsia="ja-JP"/>
+        </w:rPr>
+        <w:br/>
+        <w:t>- Thêm và quản lý sản phẩm trong hệ thống với số lượng sản phẩm còn lại trong</w:t>
+      </w:r>
+      <w:r>
+        <w:rPr>
+          <w:rFonts w:eastAsia="Times New Roman"/>
+          <w:color w:val="000000"/>
+          <w:kern w:val="0"/>
+          <w:sz w:val="26"/>
+          <w:szCs w:val="26"/>
+          <w:lang w:val="vi-VN" w:eastAsia="ja-JP"/>
+        </w:rPr>
+        <w:br/>
+        <w:t>kho của từng sản phẩm</w:t>
+      </w:r>
+      <w:r>
+        <w:rPr>
+          <w:rFonts w:eastAsia="Times New Roman"/>
+          <w:color w:val="000000"/>
+          <w:kern w:val="0"/>
+          <w:sz w:val="26"/>
+          <w:szCs w:val="26"/>
+          <w:lang w:val="vi-VN" w:eastAsia="ja-JP"/>
+        </w:rPr>
+        <w:t>, cập nhật thông tin sản phẩm</w:t>
+      </w:r>
+      <w:r>
+        <w:rPr>
+          <w:rFonts w:eastAsia="Times New Roman"/>
+          <w:color w:val="000000"/>
+          <w:kern w:val="0"/>
+          <w:sz w:val="26"/>
+          <w:szCs w:val="26"/>
+          <w:lang w:val="vi-VN" w:eastAsia="ja-JP"/>
+        </w:rPr>
+        <w:br/>
+        <w:t>- Quản lý và cập nhật liên tục thông tin của các hóa đơn hàng hóa</w:t>
+      </w:r>
+      <w:r>
+        <w:rPr>
+          <w:rFonts w:eastAsia="Times New Roman"/>
+          <w:color w:val="000000"/>
+          <w:kern w:val="0"/>
+          <w:sz w:val="26"/>
+          <w:szCs w:val="26"/>
+          <w:lang w:val="vi-VN" w:eastAsia="ja-JP"/>
+        </w:rPr>
+        <w:br/>
+        <w:t>khách hàng đặt hàng có vận chuyển</w:t>
+      </w:r>
+      <w:r>
+        <w:rPr>
+          <w:rFonts w:eastAsia="Times New Roman"/>
+          <w:color w:val="000000"/>
+          <w:kern w:val="0"/>
+          <w:sz w:val="26"/>
+          <w:szCs w:val="26"/>
+          <w:lang w:val="vi-VN" w:eastAsia="ja-JP"/>
+        </w:rPr>
+        <w:br/>
+        <w:t>- Chấp nhận thanh toán bằng nhiều hình thức khác nhau: thanh toán khi nhận</w:t>
+      </w:r>
+      <w:r>
+        <w:rPr>
+          <w:rFonts w:eastAsia="Times New Roman"/>
+          <w:color w:val="000000"/>
+          <w:kern w:val="0"/>
+          <w:sz w:val="26"/>
+          <w:szCs w:val="26"/>
+          <w:lang w:val="vi-VN" w:eastAsia="ja-JP"/>
+        </w:rPr>
+        <w:br/>
+        <w:t>hàng, thanh toán trực tiếp khi mua hàng và thanh toán qua chuyển khoản.</w:t>
+      </w:r>
+      <w:r>
+        <w:rPr>
+          <w:rFonts w:eastAsia="Times New Roman"/>
+          <w:color w:val="000000"/>
+          <w:kern w:val="0"/>
+          <w:sz w:val="26"/>
+          <w:szCs w:val="26"/>
+          <w:lang w:val="vi-VN" w:eastAsia="ja-JP"/>
+        </w:rPr>
+        <w:br/>
+      </w:r>
+      <w:r>
+        <w:rPr>
+          <w:rFonts w:eastAsia="Times New Roman"/>
+          <w:color w:val="000000"/>
+          <w:kern w:val="0"/>
+          <w:sz w:val="26"/>
+          <w:szCs w:val="26"/>
+          <w:lang w:val="vi-VN" w:eastAsia="ja-JP"/>
+        </w:rPr>
+        <w:t>- Thực hiện được chức năng giỏ hàng, lưu trữ chi tiết đơn hàng vào cơ sở dữ liệu</w:t>
+      </w:r>
+    </w:p>
+    <w:p>
+      <w:pPr>
+        <w:spacing w:line="276" w:lineRule="auto"/>
+        <w:rPr>
+          <w:rFonts w:eastAsia="Times New Roman"/>
+          <w:color w:val="000000"/>
+          <w:kern w:val="0"/>
+          <w:sz w:val="26"/>
+          <w:szCs w:val="26"/>
+          <w:lang w:val="vi-VN" w:eastAsia="ja-JP"/>
+        </w:rPr>
+      </w:pPr>
+    </w:p>
+    <w:p>
+      <w:pPr>
         <w:spacing w:line="276" w:lineRule="auto"/>
         <w:rPr>
           <w:sz w:val="26"/>
@@ -7945,16 +8152,6 @@
     </w:p>
     <w:p>
       <w:pPr>
-        <w:spacing w:line="276" w:lineRule="auto"/>
-        <w:rPr>
-          <w:sz w:val="26"/>
-          <w:szCs w:val="26"/>
-          <w:lang w:val="vi-VN"/>
-        </w:rPr>
-      </w:pPr>
-    </w:p>
-    <w:p>
-      <w:pPr>
         <w:pStyle w:val="Heading1"/>
         <w:spacing w:line="276" w:lineRule="auto"/>
         <w:rPr>
@@ -7966,6 +8163,7 @@
         <w:rPr>
           <w:lang w:val="vi-VN"/>
         </w:rPr>
+        <w:lastRenderedPageBreak/>
         <w:t>CHƯƠNG II</w:t>
       </w:r>
       <w:r>
@@ -8351,7 +8549,7 @@
           <w:lang w:eastAsia="en-US"/>
         </w:rPr>
         <w:drawing>
-          <wp:inline distT="0" distB="0" distL="0" distR="0" wp14:anchorId="3723E75E" wp14:editId="45418113">
+          <wp:inline distT="0" distB="0" distL="0" distR="0" wp14:anchorId="3723E75E" wp14:editId="46021559">
             <wp:extent cx="3771900" cy="3160395"/>
             <wp:effectExtent l="0" t="0" r="0" b="1905"/>
             <wp:docPr id="2" name="Picture 2"/>
@@ -9591,7 +9789,7 @@
           <w:lang w:eastAsia="en-US"/>
         </w:rPr>
         <w:drawing>
-          <wp:inline distT="0" distB="0" distL="0" distR="0" wp14:anchorId="781BAC91" wp14:editId="48CF7B78">
+          <wp:inline distT="0" distB="0" distL="0" distR="0" wp14:anchorId="781BAC91" wp14:editId="58F9D418">
             <wp:extent cx="5638800" cy="3504941"/>
             <wp:effectExtent l="0" t="0" r="0" b="635"/>
             <wp:docPr id="3" name="Picture 3"/>
@@ -9645,24 +9843,33 @@
     <w:p>
       <w:pPr>
         <w:pStyle w:val="Heading3"/>
+        <w:spacing w:line="276" w:lineRule="auto"/>
         <w:ind w:firstLine="720"/>
         <w:rPr>
           <w:rStyle w:val="Heading3Char"/>
           <w:b/>
+          <w:lang w:val="vi-VN"/>
         </w:rPr>
       </w:pPr>
       <w:bookmarkStart w:id="16" w:name="_Toc105786448"/>
       <w:r>
+        <w:rPr>
+          <w:lang w:val="vi-VN"/>
+        </w:rPr>
         <w:lastRenderedPageBreak/>
         <w:t>3</w:t>
       </w:r>
       <w:r>
+        <w:rPr>
+          <w:lang w:val="vi-VN"/>
+        </w:rPr>
         <w:t xml:space="preserve">.2 </w:t>
       </w:r>
       <w:r>
         <w:rPr>
           <w:rStyle w:val="Heading3Char"/>
           <w:b/>
+          <w:lang w:val="vi-VN"/>
         </w:rPr>
         <w:t xml:space="preserve">Tầng </w:t>
       </w:r>
@@ -9670,6 +9877,7 @@
         <w:rPr>
           <w:rStyle w:val="Heading3Char"/>
           <w:b/>
+          <w:lang w:val="vi-VN"/>
         </w:rPr>
         <w:t>A</w:t>
       </w:r>
@@ -9677,6 +9885,7 @@
         <w:rPr>
           <w:rStyle w:val="Heading3Char"/>
           <w:b/>
+          <w:lang w:val="vi-VN"/>
         </w:rPr>
         <w:t>pplication</w:t>
       </w:r>
@@ -10065,6 +10274,7 @@
     <w:p>
       <w:pPr>
         <w:pStyle w:val="Heading3"/>
+        <w:spacing w:line="276" w:lineRule="auto"/>
         <w:ind w:firstLine="720"/>
         <w:rPr>
           <w:lang w:val="vi-VN"/>
@@ -10416,6 +10626,7 @@
         <w:rPr>
           <w:rStyle w:val="fontstyle01"/>
         </w:rPr>
+        <w:lastRenderedPageBreak/>
         <w:t>tạo được các entity class (object layer).</w:t>
       </w:r>
       <w:r>
@@ -10431,7 +10642,6 @@
         <w:rPr>
           <w:rStyle w:val="fontstyle21"/>
         </w:rPr>
-        <w:lastRenderedPageBreak/>
         <w:t xml:space="preserve">- </w:t>
       </w:r>
       <w:r>
@@ -10687,7 +10897,7 @@
           <w:lang w:eastAsia="en-US"/>
         </w:rPr>
         <w:drawing>
-          <wp:inline distT="0" distB="0" distL="0" distR="0" wp14:anchorId="6D52C0A8" wp14:editId="02011C46">
+          <wp:inline distT="0" distB="0" distL="0" distR="0" wp14:anchorId="6D52C0A8" wp14:editId="034A719E">
             <wp:extent cx="5943600" cy="2774315"/>
             <wp:effectExtent l="0" t="0" r="0" b="6985"/>
             <wp:docPr id="4" name="Picture 4"/>
@@ -10832,9 +11042,9 @@
     <w:p>
       <w:pPr>
         <w:widowControl/>
-        <w:spacing w:after="160" w:line="259" w:lineRule="auto"/>
-        <w:rPr>
-          <w:rFonts w:ascii="TimesNewRomanPSMT" w:hAnsi="TimesNewRomanPSMT"/>
+        <w:spacing w:after="160" w:line="276" w:lineRule="auto"/>
+        <w:rPr>
+          <w:rFonts w:ascii="TimesNewRomanPSMT" w:hAnsi="TimesNewRomanPSMT" w:hint="eastAsia"/>
           <w:color w:val="000000"/>
           <w:sz w:val="26"/>
           <w:szCs w:val="26"/>
@@ -10857,15 +11067,12 @@
           <w:ilvl w:val="0"/>
           <w:numId w:val="5"/>
         </w:numPr>
-        <w:spacing w:line="276" w:lineRule="auto"/>
-        <w:rPr>
-          <w:lang w:val="vi-VN"/>
-        </w:rPr>
       </w:pPr>
       <w:bookmarkStart w:id="22" w:name="_Toc105786454"/>
       <w:r>
         <w:rPr>
           <w:rStyle w:val="Heading2Char"/>
+          <w:b/>
         </w:rPr>
         <w:lastRenderedPageBreak/>
         <w:t>NGÔN NGỮ GIAO DIỆN</w:t>
@@ -12060,6 +12267,7 @@
           <w:ilvl w:val="0"/>
           <w:numId w:val="26"/>
         </w:numPr>
+        <w:spacing w:line="276" w:lineRule="auto"/>
         <w:rPr>
           <w:sz w:val="26"/>
           <w:szCs w:val="26"/>
@@ -12225,7 +12433,7 @@
           <w:noProof/>
         </w:rPr>
         <w:drawing>
-          <wp:inline distT="0" distB="0" distL="0" distR="0" wp14:anchorId="61D84576" wp14:editId="17848C9B">
+          <wp:inline distT="0" distB="0" distL="0" distR="0" wp14:anchorId="61D84576" wp14:editId="59F56628">
             <wp:extent cx="5239910" cy="3633189"/>
             <wp:effectExtent l="190500" t="190500" r="189865" b="196215"/>
             <wp:docPr id="7" name="Picture 7"/>
@@ -12370,7 +12578,7 @@
           <w:lang w:eastAsia="en-US"/>
         </w:rPr>
         <w:drawing>
-          <wp:inline distT="0" distB="0" distL="0" distR="0" wp14:anchorId="4A8B3115" wp14:editId="09747AA5">
+          <wp:inline distT="0" distB="0" distL="0" distR="0" wp14:anchorId="4A8B3115" wp14:editId="365CE95F">
             <wp:extent cx="4648200" cy="2565400"/>
             <wp:effectExtent l="152400" t="152400" r="361950" b="368300"/>
             <wp:docPr id="8" name="Picture 8"/>
@@ -12462,7 +12670,7 @@
           <w:lang w:eastAsia="en-US"/>
         </w:rPr>
         <w:drawing>
-          <wp:inline distT="0" distB="0" distL="0" distR="0" wp14:anchorId="48072591" wp14:editId="152D4A0A">
+          <wp:inline distT="0" distB="0" distL="0" distR="0" wp14:anchorId="48072591" wp14:editId="2571AE04">
             <wp:extent cx="4657725" cy="2328427"/>
             <wp:effectExtent l="152400" t="152400" r="352425" b="358140"/>
             <wp:docPr id="9" name="Picture 9"/>
@@ -12560,7 +12768,7 @@
           <w:lang w:eastAsia="en-US"/>
         </w:rPr>
         <w:drawing>
-          <wp:inline distT="0" distB="0" distL="0" distR="0" wp14:anchorId="74951F80" wp14:editId="718A596E">
+          <wp:inline distT="0" distB="0" distL="0" distR="0" wp14:anchorId="74951F80" wp14:editId="152D9464">
             <wp:extent cx="4638675" cy="2431415"/>
             <wp:effectExtent l="152400" t="152400" r="371475" b="368935"/>
             <wp:docPr id="10" name="Picture 10"/>
@@ -13137,7 +13345,7 @@
     <w:p>
       <w:pPr>
         <w:widowControl/>
-        <w:spacing w:after="160" w:line="259" w:lineRule="auto"/>
+        <w:spacing w:after="160" w:line="276" w:lineRule="auto"/>
       </w:pPr>
       <w:r>
         <w:br w:type="page"/>
@@ -14575,7 +14783,7 @@
     <w:p>
       <w:pPr>
         <w:widowControl/>
-        <w:spacing w:after="160" w:line="259" w:lineRule="auto"/>
+        <w:spacing w:after="160" w:line="276" w:lineRule="auto"/>
       </w:pPr>
       <w:r>
         <w:br w:type="page"/>
@@ -15303,7 +15511,7 @@
           <w:lang w:eastAsia="en-US"/>
         </w:rPr>
         <w:drawing>
-          <wp:inline distT="0" distB="0" distL="0" distR="0" wp14:anchorId="14FA359F" wp14:editId="34519601">
+          <wp:inline distT="0" distB="0" distL="0" distR="0" wp14:anchorId="14FA359F" wp14:editId="10A27801">
             <wp:extent cx="5483631" cy="5047753"/>
             <wp:effectExtent l="152400" t="152400" r="365125" b="362585"/>
             <wp:docPr id="11" name="Picture 11"/>
@@ -15489,7 +15697,7 @@
           <w:lang w:eastAsia="en-US"/>
         </w:rPr>
         <w:drawing>
-          <wp:inline distT="0" distB="0" distL="0" distR="0" wp14:anchorId="3816D5B0" wp14:editId="4C270EE7">
+          <wp:inline distT="0" distB="0" distL="0" distR="0" wp14:anchorId="3816D5B0" wp14:editId="43E27044">
             <wp:extent cx="5590107" cy="4467307"/>
             <wp:effectExtent l="152400" t="152400" r="353695" b="352425"/>
             <wp:docPr id="12" name="Picture 12"/>
@@ -15661,7 +15869,7 @@
           <w:lang w:eastAsia="en-US"/>
         </w:rPr>
         <w:drawing>
-          <wp:inline distT="0" distB="0" distL="0" distR="0" wp14:anchorId="76800AD1" wp14:editId="2F8E46E8">
+          <wp:inline distT="0" distB="0" distL="0" distR="0" wp14:anchorId="76800AD1" wp14:editId="60F9B97E">
             <wp:extent cx="5580490" cy="4901411"/>
             <wp:effectExtent l="152400" t="152400" r="363220" b="356870"/>
             <wp:docPr id="13" name="Picture 13"/>
@@ -15842,8 +16050,11 @@
     <w:p>
       <w:pPr>
         <w:pStyle w:val="Heading3"/>
+        <w:numPr>
+          <w:ilvl w:val="1"/>
+          <w:numId w:val="7"/>
+        </w:numPr>
         <w:spacing w:line="276" w:lineRule="auto"/>
-        <w:ind w:firstLine="720"/>
         <w:rPr>
           <w:lang w:val="vi-VN"/>
         </w:rPr>
@@ -15854,19 +16065,7 @@
           <w:lang w:val="vi-VN"/>
         </w:rPr>
         <w:lastRenderedPageBreak/>
-        <w:t>5.</w:t>
-      </w:r>
-      <w:r>
-        <w:rPr>
-          <w:lang w:val="vi-VN"/>
-        </w:rPr>
-        <w:t>4</w:t>
-      </w:r>
-      <w:r>
-        <w:rPr>
-          <w:lang w:val="vi-VN"/>
-        </w:rPr>
-        <w:t xml:space="preserve"> Chức năng thêm </w:t>
+        <w:t xml:space="preserve">Chức năng thêm </w:t>
       </w:r>
       <w:r>
         <w:rPr>
@@ -15875,6 +16074,199 @@
         <w:t>sản phẩm mới</w:t>
       </w:r>
       <w:bookmarkEnd w:id="45"/>
+    </w:p>
+    <w:p>
+      <w:pPr>
+        <w:spacing w:line="276" w:lineRule="auto"/>
+        <w:rPr>
+          <w:lang w:val="vi-VN"/>
+        </w:rPr>
+      </w:pPr>
+      <w:r>
+        <w:rPr>
+          <w:noProof/>
+          <w:lang w:val="vi-VN"/>
+        </w:rPr>
+        <mc:AlternateContent>
+          <mc:Choice Requires="wpg">
+            <w:drawing>
+              <wp:anchor distT="0" distB="0" distL="114300" distR="114300" simplePos="0" relativeHeight="251664384" behindDoc="0" locked="0" layoutInCell="1" allowOverlap="1" wp14:anchorId="5F30A30B" wp14:editId="3AE854C7">
+                <wp:simplePos x="0" y="0"/>
+                <wp:positionH relativeFrom="column">
+                  <wp:posOffset>361950</wp:posOffset>
+                </wp:positionH>
+                <wp:positionV relativeFrom="paragraph">
+                  <wp:posOffset>2875280</wp:posOffset>
+                </wp:positionV>
+                <wp:extent cx="2000250" cy="790575"/>
+                <wp:effectExtent l="0" t="0" r="19050" b="28575"/>
+                <wp:wrapNone/>
+                <wp:docPr id="25" name="Group 25"/>
+                <wp:cNvGraphicFramePr/>
+                <a:graphic xmlns:a="http://schemas.openxmlformats.org/drawingml/2006/main">
+                  <a:graphicData uri="http://schemas.microsoft.com/office/word/2010/wordprocessingGroup">
+                    <wpg:wgp>
+                      <wpg:cNvGrpSpPr/>
+                      <wpg:grpSpPr>
+                        <a:xfrm>
+                          <a:off x="0" y="0"/>
+                          <a:ext cx="2000250" cy="790575"/>
+                          <a:chOff x="0" y="0"/>
+                          <a:chExt cx="2000250" cy="790575"/>
+                        </a:xfrm>
+                      </wpg:grpSpPr>
+                      <wps:wsp>
+                        <wps:cNvPr id="23" name="Rectangle 23"/>
+                        <wps:cNvSpPr/>
+                        <wps:spPr>
+                          <a:xfrm>
+                            <a:off x="0" y="0"/>
+                            <a:ext cx="2000250" cy="485775"/>
+                          </a:xfrm>
+                          <a:prstGeom prst="rect">
+                            <a:avLst/>
+                          </a:prstGeom>
+                          <a:solidFill>
+                            <a:schemeClr val="bg1"/>
+                          </a:solidFill>
+                          <a:ln>
+                            <a:solidFill>
+                              <a:schemeClr val="bg1"/>
+                            </a:solidFill>
+                          </a:ln>
+                        </wps:spPr>
+                        <wps:style>
+                          <a:lnRef idx="2">
+                            <a:schemeClr val="accent1">
+                              <a:shade val="50000"/>
+                            </a:schemeClr>
+                          </a:lnRef>
+                          <a:fillRef idx="1">
+                            <a:schemeClr val="accent1"/>
+                          </a:fillRef>
+                          <a:effectRef idx="0">
+                            <a:schemeClr val="accent1"/>
+                          </a:effectRef>
+                          <a:fontRef idx="minor">
+                            <a:schemeClr val="lt1"/>
+                          </a:fontRef>
+                        </wps:style>
+                        <wps:bodyPr rot="0" spcFirstLastPara="0" vertOverflow="overflow" horzOverflow="overflow" vert="horz" wrap="square" lIns="91440" tIns="45720" rIns="91440" bIns="45720" numCol="1" spcCol="0" rtlCol="0" fromWordArt="0" anchor="ctr" anchorCtr="0" forceAA="0" compatLnSpc="1">
+                          <a:prstTxWarp prst="textNoShape">
+                            <a:avLst/>
+                          </a:prstTxWarp>
+                          <a:noAutofit/>
+                        </wps:bodyPr>
+                      </wps:wsp>
+                      <wps:wsp>
+                        <wps:cNvPr id="24" name="Rectangle 24"/>
+                        <wps:cNvSpPr/>
+                        <wps:spPr>
+                          <a:xfrm>
+                            <a:off x="342900" y="447675"/>
+                            <a:ext cx="828675" cy="342900"/>
+                          </a:xfrm>
+                          <a:prstGeom prst="rect">
+                            <a:avLst/>
+                          </a:prstGeom>
+                          <a:solidFill>
+                            <a:schemeClr val="bg1"/>
+                          </a:solidFill>
+                          <a:ln>
+                            <a:solidFill>
+                              <a:schemeClr val="bg1"/>
+                            </a:solidFill>
+                          </a:ln>
+                        </wps:spPr>
+                        <wps:style>
+                          <a:lnRef idx="2">
+                            <a:schemeClr val="accent1">
+                              <a:shade val="50000"/>
+                            </a:schemeClr>
+                          </a:lnRef>
+                          <a:fillRef idx="1">
+                            <a:schemeClr val="accent1"/>
+                          </a:fillRef>
+                          <a:effectRef idx="0">
+                            <a:schemeClr val="accent1"/>
+                          </a:effectRef>
+                          <a:fontRef idx="minor">
+                            <a:schemeClr val="lt1"/>
+                          </a:fontRef>
+                        </wps:style>
+                        <wps:bodyPr rot="0" spcFirstLastPara="0" vertOverflow="overflow" horzOverflow="overflow" vert="horz" wrap="square" lIns="91440" tIns="45720" rIns="91440" bIns="45720" numCol="1" spcCol="0" rtlCol="0" fromWordArt="0" anchor="ctr" anchorCtr="0" forceAA="0" compatLnSpc="1">
+                          <a:prstTxWarp prst="textNoShape">
+                            <a:avLst/>
+                          </a:prstTxWarp>
+                          <a:noAutofit/>
+                        </wps:bodyPr>
+                      </wps:wsp>
+                    </wpg:wgp>
+                  </a:graphicData>
+                </a:graphic>
+              </wp:anchor>
+            </w:drawing>
+          </mc:Choice>
+          <mc:Fallback>
+            <w:pict>
+              <v:group w14:anchorId="74056FF3" id="Group 25" o:spid="_x0000_s1026" style="position:absolute;margin-left:28.5pt;margin-top:226.4pt;width:157.5pt;height:62.25pt;z-index:251664384" coordsize="20002,7905" o:gfxdata="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">
+                <v:rect id="Rectangle 23" o:spid="_x0000_s1027" style="position:absolute;width:20002;height:4857;visibility:visible;mso-wrap-style:square;v-text-anchor:middle" o:gfxdata="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" fillcolor="white [3212]" strokecolor="white [3212]" strokeweight="1pt"/>
+                <v:rect id="Rectangle 24" o:spid="_x0000_s1028" style="position:absolute;left:3429;top:4476;width:8286;height:3429;visibility:visible;mso-wrap-style:square;v-text-anchor:middle" o:gfxdata="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" fillcolor="white [3212]" strokecolor="white [3212]" strokeweight="1pt"/>
+              </v:group>
+            </w:pict>
+          </mc:Fallback>
+        </mc:AlternateContent>
+      </w:r>
+      <w:r>
+        <w:rPr>
+          <w:lang w:val="vi-VN"/>
+        </w:rPr>
+        <w:drawing>
+          <wp:inline distT="0" distB="0" distL="0" distR="0" wp14:anchorId="170A44DE" wp14:editId="0857C004">
+            <wp:extent cx="5658640" cy="5877745"/>
+            <wp:effectExtent l="152400" t="152400" r="361315" b="370840"/>
+            <wp:docPr id="18" name="Picture 18"/>
+            <wp:cNvGraphicFramePr>
+              <a:graphicFrameLocks xmlns:a="http://schemas.openxmlformats.org/drawingml/2006/main" noChangeAspect="1"/>
+            </wp:cNvGraphicFramePr>
+            <a:graphic xmlns:a="http://schemas.openxmlformats.org/drawingml/2006/main">
+              <a:graphicData uri="http://schemas.openxmlformats.org/drawingml/2006/picture">
+                <pic:pic xmlns:pic="http://schemas.openxmlformats.org/drawingml/2006/picture">
+                  <pic:nvPicPr>
+                    <pic:cNvPr id="1" name=""/>
+                    <pic:cNvPicPr/>
+                  </pic:nvPicPr>
+                  <pic:blipFill>
+                    <a:blip r:embed="rId20"/>
+                    <a:stretch>
+                      <a:fillRect/>
+                    </a:stretch>
+                  </pic:blipFill>
+                  <pic:spPr>
+                    <a:xfrm>
+                      <a:off x="0" y="0"/>
+                      <a:ext cx="5658640" cy="5877745"/>
+                    </a:xfrm>
+                    <a:prstGeom prst="rect">
+                      <a:avLst/>
+                    </a:prstGeom>
+                    <a:ln>
+                      <a:noFill/>
+                    </a:ln>
+                    <a:effectLst>
+                      <a:outerShdw blurRad="292100" dist="139700" dir="2700000" algn="tl" rotWithShape="0">
+                        <a:srgbClr val="333333">
+                          <a:alpha val="65000"/>
+                        </a:srgbClr>
+                      </a:outerShdw>
+                    </a:effectLst>
+                  </pic:spPr>
+                </pic:pic>
+              </a:graphicData>
+            </a:graphic>
+          </wp:inline>
+        </w:drawing>
+      </w:r>
     </w:p>
     <w:p>
       <w:pPr>
@@ -15903,6 +16295,7 @@
         <w:rPr>
           <w:lang w:val="vi-VN"/>
         </w:rPr>
+        <w:lastRenderedPageBreak/>
         <w:t>MÔ HÌNH CƠ SỞ DỮ LIỆU</w:t>
       </w:r>
       <w:bookmarkEnd w:id="46"/>
@@ -15935,7 +16328,7 @@
                     <pic:cNvPicPr/>
                   </pic:nvPicPr>
                   <pic:blipFill>
-                    <a:blip r:embed="rId20"/>
+                    <a:blip r:embed="rId21"/>
                     <a:stretch>
                       <a:fillRect/>
                     </a:stretch>
@@ -26886,6 +27279,7 @@
     <w:p>
       <w:pPr>
         <w:pStyle w:val="Heading2"/>
+        <w:spacing w:line="276" w:lineRule="auto"/>
         <w:ind w:firstLine="720"/>
         <w:rPr>
           <w:lang w:val="vi-VN"/>
@@ -26927,6 +27321,7 @@
     <w:p>
       <w:pPr>
         <w:pStyle w:val="Heading2"/>
+        <w:spacing w:line="276" w:lineRule="auto"/>
         <w:ind w:firstLine="720"/>
         <w:rPr>
           <w:lang w:val="vi-VN"/>
@@ -26949,6 +27344,7 @@
     </w:p>
     <w:p>
       <w:pPr>
+        <w:spacing w:line="276" w:lineRule="auto"/>
         <w:rPr>
           <w:lang w:val="vi-VN"/>
         </w:rPr>
@@ -26957,6 +27353,7 @@
     <w:p>
       <w:pPr>
         <w:keepNext/>
+        <w:spacing w:line="276" w:lineRule="auto"/>
         <w:jc w:val="center"/>
       </w:pPr>
       <w:r>
@@ -26979,7 +27376,7 @@
                     <pic:cNvPicPr/>
                   </pic:nvPicPr>
                   <pic:blipFill>
-                    <a:blip r:embed="rId21"/>
+                    <a:blip r:embed="rId22"/>
                     <a:stretch>
                       <a:fillRect/>
                     </a:stretch>
@@ -27013,6 +27410,7 @@
     <w:p>
       <w:pPr>
         <w:keepNext/>
+        <w:spacing w:line="276" w:lineRule="auto"/>
         <w:jc w:val="center"/>
       </w:pPr>
       <w:r>
@@ -27035,7 +27433,7 @@
                     <pic:cNvPicPr/>
                   </pic:nvPicPr>
                   <pic:blipFill>
-                    <a:blip r:embed="rId22"/>
+                    <a:blip r:embed="rId23"/>
                     <a:stretch>
                       <a:fillRect/>
                     </a:stretch>
@@ -27069,44 +27467,27 @@
     <w:p>
       <w:pPr>
         <w:pStyle w:val="Caption"/>
+        <w:spacing w:line="276" w:lineRule="auto"/>
         <w:jc w:val="center"/>
       </w:pPr>
       <w:r>
         <w:t xml:space="preserve">Ảnh </w:t>
       </w:r>
-      <w:r>
-        <w:fldChar w:fldCharType="begin"/>
-      </w:r>
-      <w:r>
-        <w:instrText xml:space="preserve"> SEQ </w:instrText>
-      </w:r>
-      <w:r>
-        <w:instrText>Ả</w:instrText>
-      </w:r>
-      <w:r>
-        <w:instrText xml:space="preserve">nh \* ARABIC </w:instrText>
-      </w:r>
-      <w:r>
-        <w:fldChar w:fldCharType="separate"/>
-      </w:r>
-      <w:r>
-        <w:rPr>
-          <w:noProof/>
-        </w:rPr>
-        <w:t>1</w:t>
-      </w:r>
-      <w:r>
-        <w:rPr>
-          <w:noProof/>
-        </w:rPr>
-        <w:fldChar w:fldCharType="end"/>
-      </w:r>
+      <w:fldSimple w:instr=" SEQ Ảnh \* ARABIC ">
+        <w:r>
+          <w:rPr>
+            <w:noProof/>
+          </w:rPr>
+          <w:t>1</w:t>
+        </w:r>
+      </w:fldSimple>
       <w:r>
         <w:t xml:space="preserve"> Giao diện chính của hệ thống</w:t>
       </w:r>
     </w:p>
     <w:p>
       <w:pPr>
+        <w:spacing w:line="276" w:lineRule="auto"/>
         <w:rPr>
           <w:lang w:val="vi-VN"/>
         </w:rPr>
@@ -27115,7 +27496,7 @@
     <w:p>
       <w:pPr>
         <w:widowControl/>
-        <w:spacing w:after="160" w:line="259" w:lineRule="auto"/>
+        <w:spacing w:after="160" w:line="276" w:lineRule="auto"/>
         <w:rPr>
           <w:lang w:val="vi-VN"/>
         </w:rPr>
@@ -27130,6 +27511,7 @@
     <w:p>
       <w:pPr>
         <w:pStyle w:val="Heading2"/>
+        <w:spacing w:line="276" w:lineRule="auto"/>
         <w:ind w:firstLine="720"/>
         <w:rPr>
           <w:lang w:val="vi-VN"/>
@@ -27165,6 +27547,7 @@
     </w:p>
     <w:p>
       <w:pPr>
+        <w:spacing w:line="276" w:lineRule="auto"/>
         <w:rPr>
           <w:lang w:val="vi-VN"/>
         </w:rPr>
@@ -27173,24 +27556,26 @@
     <w:p>
       <w:pPr>
         <w:pStyle w:val="Heading3"/>
+        <w:spacing w:line="276" w:lineRule="auto"/>
         <w:ind w:firstLine="720"/>
         <w:rPr>
           <w:lang w:val="vi-VN"/>
         </w:rPr>
       </w:pPr>
-      <w:bookmarkStart w:id="52" w:name="_Toc105786483"/>
-      <w:bookmarkStart w:id="53" w:name="_Toc105786484"/>
+      <w:bookmarkStart w:id="52" w:name="_Toc105786484"/>
+      <w:bookmarkStart w:id="53" w:name="_Toc105786483"/>
       <w:r>
         <w:rPr>
           <w:lang w:val="vi-VN"/>
         </w:rPr>
         <w:t>3.1 Giao diện đăng nhập của quản trị viên</w:t>
       </w:r>
-      <w:bookmarkEnd w:id="53"/>
+      <w:bookmarkEnd w:id="52"/>
     </w:p>
     <w:p>
       <w:pPr>
         <w:keepNext/>
+        <w:spacing w:line="276" w:lineRule="auto"/>
       </w:pPr>
       <w:r>
         <w:rPr>
@@ -27212,7 +27597,7 @@
                     <pic:cNvPicPr/>
                   </pic:nvPicPr>
                   <pic:blipFill>
-                    <a:blip r:embed="rId23"/>
+                    <a:blip r:embed="rId24"/>
                     <a:stretch>
                       <a:fillRect/>
                     </a:stretch>
@@ -27246,6 +27631,7 @@
     <w:p>
       <w:pPr>
         <w:pStyle w:val="Caption"/>
+        <w:spacing w:line="276" w:lineRule="auto"/>
         <w:jc w:val="center"/>
         <w:rPr>
           <w:lang w:val="vi-VN"/>
@@ -27254,27 +27640,14 @@
       <w:r>
         <w:t xml:space="preserve">Ảnh </w:t>
       </w:r>
-      <w:r>
-        <w:fldChar w:fldCharType="begin"/>
-      </w:r>
-      <w:r>
-        <w:instrText xml:space="preserve"> SEQ Ảnh \* ARABIC </w:instrText>
-      </w:r>
-      <w:r>
-        <w:fldChar w:fldCharType="separate"/>
-      </w:r>
-      <w:r>
-        <w:rPr>
-          <w:noProof/>
-        </w:rPr>
-        <w:t>3</w:t>
-      </w:r>
-      <w:r>
-        <w:rPr>
-          <w:noProof/>
-        </w:rPr>
-        <w:fldChar w:fldCharType="end"/>
-      </w:r>
+      <w:fldSimple w:instr=" SEQ Ảnh \* ARABIC ">
+        <w:r>
+          <w:rPr>
+            <w:noProof/>
+          </w:rPr>
+          <w:t>3</w:t>
+        </w:r>
+      </w:fldSimple>
       <w:r>
         <w:t xml:space="preserve"> Giao diện đăng nhập quản trị viên</w:t>
       </w:r>
@@ -27292,6 +27665,7 @@
     <w:p>
       <w:pPr>
         <w:pStyle w:val="Heading3"/>
+        <w:spacing w:line="276" w:lineRule="auto"/>
         <w:ind w:firstLine="720"/>
         <w:rPr>
           <w:lang w:val="vi-VN"/>
@@ -27301,6 +27675,7 @@
         <w:rPr>
           <w:lang w:val="vi-VN"/>
         </w:rPr>
+        <w:lastRenderedPageBreak/>
         <w:t>3.</w:t>
       </w:r>
       <w:r>
@@ -27327,13 +27702,13 @@
         </w:rPr>
         <w:t>của quản trị viên</w:t>
       </w:r>
-      <w:bookmarkEnd w:id="52"/>
+      <w:bookmarkEnd w:id="53"/>
     </w:p>
     <w:p>
       <w:pPr>
         <w:keepNext/>
         <w:widowControl/>
-        <w:spacing w:after="160" w:line="259" w:lineRule="auto"/>
+        <w:spacing w:after="160" w:line="276" w:lineRule="auto"/>
       </w:pPr>
       <w:r>
         <w:rPr>
@@ -27355,7 +27730,7 @@
                     <pic:cNvPicPr/>
                   </pic:nvPicPr>
                   <pic:blipFill>
-                    <a:blip r:embed="rId24"/>
+                    <a:blip r:embed="rId25"/>
                     <a:stretch>
                       <a:fillRect/>
                     </a:stretch>
@@ -27389,6 +27764,7 @@
     <w:p>
       <w:pPr>
         <w:pStyle w:val="Caption"/>
+        <w:spacing w:line="276" w:lineRule="auto"/>
         <w:jc w:val="center"/>
         <w:rPr>
           <w:sz w:val="26"/>
@@ -27399,33 +27775,14 @@
       <w:r>
         <w:t xml:space="preserve">Ảnh </w:t>
       </w:r>
-      <w:r>
-        <w:fldChar w:fldCharType="begin"/>
-      </w:r>
-      <w:r>
-        <w:instrText xml:space="preserve"> SEQ </w:instrText>
-      </w:r>
-      <w:r>
-        <w:instrText>Ả</w:instrText>
-      </w:r>
-      <w:r>
-        <w:instrText xml:space="preserve">nh \* ARABIC </w:instrText>
-      </w:r>
-      <w:r>
-        <w:fldChar w:fldCharType="separate"/>
-      </w:r>
-      <w:r>
-        <w:rPr>
-          <w:noProof/>
-        </w:rPr>
-        <w:t>2</w:t>
-      </w:r>
-      <w:r>
-        <w:rPr>
-          <w:noProof/>
-        </w:rPr>
-        <w:fldChar w:fldCharType="end"/>
-      </w:r>
+      <w:fldSimple w:instr=" SEQ Ảnh \* ARABIC ">
+        <w:r>
+          <w:rPr>
+            <w:noProof/>
+          </w:rPr>
+          <w:t>2</w:t>
+        </w:r>
+      </w:fldSimple>
       <w:r>
         <w:t xml:space="preserve"> Giao diện quản trị sản phẩm</w:t>
       </w:r>
@@ -27433,6 +27790,7 @@
     <w:p>
       <w:pPr>
         <w:pStyle w:val="Heading3"/>
+        <w:spacing w:line="276" w:lineRule="auto"/>
         <w:ind w:firstLine="720"/>
         <w:rPr>
           <w:lang w:val="vi-VN"/>
@@ -27443,7 +27801,6 @@
         <w:rPr>
           <w:lang w:val="vi-VN"/>
         </w:rPr>
-        <w:lastRenderedPageBreak/>
         <w:t>3.</w:t>
       </w:r>
       <w:r>
@@ -27470,7 +27827,7 @@
       <w:pPr>
         <w:keepNext/>
         <w:widowControl/>
-        <w:spacing w:after="160" w:line="259" w:lineRule="auto"/>
+        <w:spacing w:after="160" w:line="276" w:lineRule="auto"/>
       </w:pPr>
       <w:r>
         <w:rPr>
@@ -27492,7 +27849,7 @@
                     <pic:cNvPicPr/>
                   </pic:nvPicPr>
                   <pic:blipFill>
-                    <a:blip r:embed="rId25"/>
+                    <a:blip r:embed="rId26"/>
                     <a:stretch>
                       <a:fillRect/>
                     </a:stretch>
@@ -27526,133 +27883,124 @@
     <w:p>
       <w:pPr>
         <w:pStyle w:val="Caption"/>
+        <w:spacing w:line="276" w:lineRule="auto"/>
         <w:jc w:val="center"/>
       </w:pPr>
       <w:r>
         <w:t xml:space="preserve">Ảnh </w:t>
       </w:r>
-      <w:r>
-        <w:fldChar w:fldCharType="begin"/>
-      </w:r>
-      <w:r>
-        <w:instrText xml:space="preserve"> SEQ </w:instrText>
-      </w:r>
-      <w:r>
-        <w:instrText>Ả</w:instrText>
-      </w:r>
-      <w:r>
-        <w:instrText xml:space="preserve">nh \* ARABIC </w:instrText>
-      </w:r>
-      <w:r>
-        <w:fldChar w:fldCharType="separate"/>
-      </w:r>
-      <w:r>
-        <w:rPr>
-          <w:noProof/>
-        </w:rPr>
+      <w:fldSimple w:instr=" SEQ Ảnh \* ARABIC ">
+        <w:r>
+          <w:rPr>
+            <w:noProof/>
+          </w:rPr>
+          <w:t>4</w:t>
+        </w:r>
+      </w:fldSimple>
+      <w:r>
+        <w:t xml:space="preserve"> Giao diện thêm sản phẩm mới</w:t>
+      </w:r>
+    </w:p>
+    <w:p>
+      <w:pPr>
+        <w:spacing w:line="276" w:lineRule="auto"/>
+        <w:rPr>
+          <w:sz w:val="26"/>
+          <w:szCs w:val="26"/>
+        </w:rPr>
+      </w:pPr>
+      <w:r>
+        <w:rPr>
+          <w:sz w:val="26"/>
+          <w:szCs w:val="26"/>
+        </w:rPr>
+        <w:t xml:space="preserve">- </w:t>
+      </w:r>
+      <w:r>
+        <w:rPr>
+          <w:sz w:val="26"/>
+          <w:szCs w:val="26"/>
+        </w:rPr>
+        <w:t xml:space="preserve">Sau đăng nhập với quyền quản trị thành công, ta se vào giao diện quản trị với câc mục </w:t>
+      </w:r>
+      <w:r>
+        <w:rPr>
+          <w:sz w:val="26"/>
+          <w:szCs w:val="26"/>
+        </w:rPr>
+        <w:lastRenderedPageBreak/>
+        <w:t>quản trị sản phẩm và đơn hàng</w:t>
+      </w:r>
+    </w:p>
+    <w:p>
+      <w:pPr>
+        <w:spacing w:line="276" w:lineRule="auto"/>
+        <w:rPr>
+          <w:sz w:val="26"/>
+          <w:szCs w:val="26"/>
+        </w:rPr>
+      </w:pPr>
+      <w:r>
+        <w:rPr>
+          <w:sz w:val="26"/>
+          <w:szCs w:val="26"/>
+        </w:rPr>
+        <w:t>- Click “Thêm sản phẩm” để thực hiện thêm sản phẩm mới, nhập các trường thuộc tính liên quan và nhấn “Thêm mới”, hệ thống sẽ báo lỗi nhập khi có trường nào chưa được nhập giá trị</w:t>
+      </w:r>
+    </w:p>
+    <w:p>
+      <w:pPr>
+        <w:spacing w:line="276" w:lineRule="auto"/>
+        <w:rPr>
+          <w:sz w:val="26"/>
+          <w:szCs w:val="26"/>
+        </w:rPr>
+      </w:pPr>
+      <w:r>
+        <w:rPr>
+          <w:sz w:val="26"/>
+          <w:szCs w:val="26"/>
+        </w:rPr>
+        <w:t>- Thực hiện chức năng thành công sản phẩm mới sẽ được lưu vào cơ sở dữ liệu và tự động trở về trang quản trị</w:t>
+      </w:r>
+    </w:p>
+    <w:p>
+      <w:pPr>
+        <w:pStyle w:val="Heading3"/>
+        <w:spacing w:line="276" w:lineRule="auto"/>
+        <w:ind w:firstLine="720"/>
+      </w:pPr>
+      <w:bookmarkStart w:id="55" w:name="_Toc105786486"/>
+      <w:r>
+        <w:rPr>
+          <w:lang w:val="vi-VN"/>
+        </w:rPr>
+        <w:t>3.</w:t>
+      </w:r>
+      <w:r>
         <w:t>4</w:t>
       </w:r>
       <w:r>
         <w:rPr>
-          <w:noProof/>
-        </w:rPr>
-        <w:fldChar w:fldCharType="end"/>
-      </w:r>
-      <w:r>
-        <w:t xml:space="preserve"> Giao diện thêm sản phẩm mới</w:t>
-      </w:r>
-    </w:p>
-    <w:p>
-      <w:pPr>
+          <w:lang w:val="vi-VN"/>
+        </w:rPr>
+        <w:t xml:space="preserve"> Giao diện</w:t>
+      </w:r>
+      <w:r>
+        <w:rPr>
+          <w:lang w:val="vi-VN"/>
+        </w:rPr>
+        <w:t xml:space="preserve"> </w:t>
+      </w:r>
+      <w:r>
+        <w:t>cập nhật sản phẩm</w:t>
+      </w:r>
+      <w:bookmarkEnd w:id="55"/>
+    </w:p>
+    <w:p>
+      <w:pPr>
+        <w:keepNext/>
         <w:spacing w:line="276" w:lineRule="auto"/>
-        <w:rPr>
-          <w:sz w:val="26"/>
-          <w:szCs w:val="26"/>
-        </w:rPr>
-      </w:pPr>
-      <w:r>
-        <w:rPr>
-          <w:sz w:val="26"/>
-          <w:szCs w:val="26"/>
-        </w:rPr>
-        <w:t xml:space="preserve">- </w:t>
-      </w:r>
-      <w:r>
-        <w:rPr>
-          <w:sz w:val="26"/>
-          <w:szCs w:val="26"/>
-        </w:rPr>
-        <w:t>Sau đăng nhập với quyền quản trị thành công, ta se vào giao diện quản trị với câc mục quản trị sản phẩm và đơn hàng</w:t>
-      </w:r>
-    </w:p>
-    <w:p>
-      <w:pPr>
-        <w:spacing w:line="276" w:lineRule="auto"/>
-        <w:rPr>
-          <w:sz w:val="26"/>
-          <w:szCs w:val="26"/>
-        </w:rPr>
-      </w:pPr>
-      <w:r>
-        <w:rPr>
-          <w:sz w:val="26"/>
-          <w:szCs w:val="26"/>
-        </w:rPr>
-        <w:t>- Click “Thêm sản phẩm” để thực hiện thêm sản phẩm mới, nhập các trường thuộc tính liên quan và nhấn “Thêm mới”, hệ thống sẽ báo lỗi nhập khi có trường nào chưa được nhập giá trị</w:t>
-      </w:r>
-    </w:p>
-    <w:p>
-      <w:pPr>
-        <w:spacing w:line="276" w:lineRule="auto"/>
-        <w:rPr>
-          <w:sz w:val="26"/>
-          <w:szCs w:val="26"/>
-        </w:rPr>
-      </w:pPr>
-      <w:r>
-        <w:rPr>
-          <w:sz w:val="26"/>
-          <w:szCs w:val="26"/>
-        </w:rPr>
-        <w:t>- Thực hiện chức năng thành công sản phẩm mới sẽ được lưu vào cơ sở dữ liệu và tự động trở về trang quản trị</w:t>
-      </w:r>
-    </w:p>
-    <w:p>
-      <w:pPr>
-        <w:pStyle w:val="Heading3"/>
-        <w:ind w:firstLine="720"/>
-      </w:pPr>
-      <w:bookmarkStart w:id="55" w:name="_Toc105786486"/>
-      <w:r>
-        <w:rPr>
-          <w:lang w:val="vi-VN"/>
-        </w:rPr>
-        <w:lastRenderedPageBreak/>
-        <w:t>3.</w:t>
-      </w:r>
-      <w:r>
-        <w:t>4</w:t>
-      </w:r>
-      <w:r>
-        <w:rPr>
-          <w:lang w:val="vi-VN"/>
-        </w:rPr>
-        <w:t xml:space="preserve"> Giao diện</w:t>
-      </w:r>
-      <w:r>
-        <w:rPr>
-          <w:lang w:val="vi-VN"/>
-        </w:rPr>
-        <w:t xml:space="preserve"> </w:t>
-      </w:r>
-      <w:r>
-        <w:t>cập nhật sản phẩm</w:t>
-      </w:r>
-      <w:bookmarkEnd w:id="55"/>
-    </w:p>
-    <w:p>
-      <w:pPr>
-        <w:keepNext/>
       </w:pPr>
       <w:r>
         <w:rPr>
@@ -27674,7 +28022,7 @@
                     <pic:cNvPicPr/>
                   </pic:nvPicPr>
                   <pic:blipFill>
-                    <a:blip r:embed="rId26"/>
+                    <a:blip r:embed="rId27"/>
                     <a:stretch>
                       <a:fillRect/>
                     </a:stretch>
@@ -27708,38 +28056,20 @@
     <w:p>
       <w:pPr>
         <w:pStyle w:val="Caption"/>
+        <w:spacing w:line="276" w:lineRule="auto"/>
         <w:jc w:val="center"/>
       </w:pPr>
       <w:r>
         <w:t xml:space="preserve">Ảnh </w:t>
       </w:r>
-      <w:r>
-        <w:fldChar w:fldCharType="begin"/>
-      </w:r>
-      <w:r>
-        <w:instrText xml:space="preserve"> SEQ </w:instrText>
-      </w:r>
-      <w:r>
-        <w:instrText>Ả</w:instrText>
-      </w:r>
-      <w:r>
-        <w:instrText xml:space="preserve">nh \* ARABIC </w:instrText>
-      </w:r>
-      <w:r>
-        <w:fldChar w:fldCharType="separate"/>
-      </w:r>
-      <w:r>
-        <w:rPr>
-          <w:noProof/>
-        </w:rPr>
-        <w:t>5</w:t>
-      </w:r>
-      <w:r>
-        <w:rPr>
-          <w:noProof/>
-        </w:rPr>
-        <w:fldChar w:fldCharType="end"/>
-      </w:r>
+      <w:fldSimple w:instr=" SEQ Ảnh \* ARABIC ">
+        <w:r>
+          <w:rPr>
+            <w:noProof/>
+          </w:rPr>
+          <w:t>5</w:t>
+        </w:r>
+      </w:fldSimple>
       <w:r>
         <w:t xml:space="preserve"> Giao diện cập nhật sản phẩm</w:t>
       </w:r>
@@ -27747,7 +28077,7 @@
     <w:p>
       <w:pPr>
         <w:widowControl/>
-        <w:spacing w:after="160" w:line="259" w:lineRule="auto"/>
+        <w:spacing w:after="160" w:line="276" w:lineRule="auto"/>
         <w:rPr>
           <w:sz w:val="26"/>
           <w:szCs w:val="26"/>
@@ -27782,7 +28112,7 @@
                     <pic:cNvPicPr/>
                   </pic:nvPicPr>
                   <pic:blipFill>
-                    <a:blip r:embed="rId27" cstate="print">
+                    <a:blip r:embed="rId28" cstate="print">
                       <a:extLst>
                         <a:ext uri="{28A0092B-C50C-407E-A947-70E740481C1C}">
                           <a14:useLocalDpi xmlns:a14="http://schemas.microsoft.com/office/drawing/2010/main" val="0"/>
@@ -27819,7 +28149,7 @@
     <w:p>
       <w:pPr>
         <w:widowControl/>
-        <w:spacing w:after="160" w:line="259" w:lineRule="auto"/>
+        <w:spacing w:after="160" w:line="276" w:lineRule="auto"/>
         <w:rPr>
           <w:sz w:val="26"/>
           <w:szCs w:val="26"/>
@@ -27836,6 +28166,7 @@
     <w:p>
       <w:pPr>
         <w:pStyle w:val="Heading3"/>
+        <w:spacing w:line="276" w:lineRule="auto"/>
         <w:ind w:firstLine="720"/>
       </w:pPr>
       <w:bookmarkStart w:id="56" w:name="_Toc105786487"/>
@@ -27869,6 +28200,7 @@
     <w:p>
       <w:pPr>
         <w:keepNext/>
+        <w:spacing w:line="276" w:lineRule="auto"/>
       </w:pPr>
       <w:r>
         <w:rPr>
@@ -27890,7 +28222,7 @@
                     <pic:cNvPicPr/>
                   </pic:nvPicPr>
                   <pic:blipFill>
-                    <a:blip r:embed="rId28"/>
+                    <a:blip r:embed="rId29"/>
                     <a:stretch>
                       <a:fillRect/>
                     </a:stretch>
@@ -27924,38 +28256,20 @@
     <w:p>
       <w:pPr>
         <w:pStyle w:val="Caption"/>
+        <w:spacing w:line="276" w:lineRule="auto"/>
         <w:jc w:val="center"/>
       </w:pPr>
       <w:r>
         <w:t xml:space="preserve">Ảnh </w:t>
       </w:r>
-      <w:r>
-        <w:fldChar w:fldCharType="begin"/>
-      </w:r>
-      <w:r>
-        <w:instrText xml:space="preserve"> SEQ </w:instrText>
-      </w:r>
-      <w:r>
-        <w:instrText>Ả</w:instrText>
-      </w:r>
-      <w:r>
-        <w:instrText xml:space="preserve">nh \* ARABIC </w:instrText>
-      </w:r>
-      <w:r>
-        <w:fldChar w:fldCharType="separate"/>
-      </w:r>
-      <w:r>
-        <w:rPr>
-          <w:noProof/>
-        </w:rPr>
-        <w:t>6</w:t>
-      </w:r>
-      <w:r>
-        <w:rPr>
-          <w:noProof/>
-        </w:rPr>
-        <w:fldChar w:fldCharType="end"/>
-      </w:r>
+      <w:fldSimple w:instr=" SEQ Ảnh \* ARABIC ">
+        <w:r>
+          <w:rPr>
+            <w:noProof/>
+          </w:rPr>
+          <w:t>6</w:t>
+        </w:r>
+      </w:fldSimple>
       <w:r>
         <w:t xml:space="preserve"> Giao diện chi tiết sản phẩm</w:t>
       </w:r>
@@ -27963,7 +28277,7 @@
     <w:p>
       <w:pPr>
         <w:widowControl/>
-        <w:spacing w:after="160" w:line="259" w:lineRule="auto"/>
+        <w:spacing w:after="160" w:line="276" w:lineRule="auto"/>
         <w:rPr>
           <w:sz w:val="26"/>
           <w:szCs w:val="26"/>
@@ -27974,7 +28288,7 @@
     <w:p>
       <w:pPr>
         <w:widowControl/>
-        <w:spacing w:after="160" w:line="259" w:lineRule="auto"/>
+        <w:spacing w:after="160" w:line="276" w:lineRule="auto"/>
         <w:rPr>
           <w:sz w:val="26"/>
           <w:szCs w:val="26"/>
@@ -28001,7 +28315,7 @@
     <w:p>
       <w:pPr>
         <w:widowControl/>
-        <w:spacing w:after="160" w:line="259" w:lineRule="auto"/>
+        <w:spacing w:after="160" w:line="276" w:lineRule="auto"/>
         <w:rPr>
           <w:sz w:val="26"/>
           <w:szCs w:val="26"/>
@@ -28020,7 +28334,7 @@
     <w:p>
       <w:pPr>
         <w:widowControl/>
-        <w:spacing w:after="160" w:line="259" w:lineRule="auto"/>
+        <w:spacing w:after="160" w:line="276" w:lineRule="auto"/>
         <w:rPr>
           <w:sz w:val="26"/>
           <w:szCs w:val="26"/>
@@ -28039,6 +28353,7 @@
     <w:p>
       <w:pPr>
         <w:pStyle w:val="Heading3"/>
+        <w:spacing w:line="276" w:lineRule="auto"/>
         <w:ind w:firstLine="720"/>
         <w:rPr>
           <w:lang w:val="vi-VN"/>
@@ -28082,7 +28397,7 @@
       <w:pPr>
         <w:keepNext/>
         <w:widowControl/>
-        <w:spacing w:after="160" w:line="259" w:lineRule="auto"/>
+        <w:spacing w:after="160" w:line="276" w:lineRule="auto"/>
       </w:pPr>
       <w:r>
         <w:rPr>
@@ -28104,7 +28419,7 @@
                     <pic:cNvPicPr/>
                   </pic:nvPicPr>
                   <pic:blipFill>
-                    <a:blip r:embed="rId29"/>
+                    <a:blip r:embed="rId30"/>
                     <a:stretch>
                       <a:fillRect/>
                     </a:stretch>
@@ -28138,6 +28453,7 @@
     <w:p>
       <w:pPr>
         <w:pStyle w:val="Caption"/>
+        <w:spacing w:line="276" w:lineRule="auto"/>
         <w:jc w:val="center"/>
         <w:rPr>
           <w:sz w:val="26"/>
@@ -28147,33 +28463,14 @@
       <w:r>
         <w:t xml:space="preserve">Ảnh </w:t>
       </w:r>
-      <w:r>
-        <w:fldChar w:fldCharType="begin"/>
-      </w:r>
-      <w:r>
-        <w:instrText xml:space="preserve"> SEQ </w:instrText>
-      </w:r>
-      <w:r>
-        <w:instrText>Ả</w:instrText>
-      </w:r>
-      <w:r>
-        <w:instrText xml:space="preserve">nh \* ARABIC </w:instrText>
-      </w:r>
-      <w:r>
-        <w:fldChar w:fldCharType="separate"/>
-      </w:r>
-      <w:r>
-        <w:rPr>
-          <w:noProof/>
-        </w:rPr>
-        <w:t>7</w:t>
-      </w:r>
-      <w:r>
-        <w:rPr>
-          <w:noProof/>
-        </w:rPr>
-        <w:fldChar w:fldCharType="end"/>
-      </w:r>
+      <w:fldSimple w:instr=" SEQ Ảnh \* ARABIC ">
+        <w:r>
+          <w:rPr>
+            <w:noProof/>
+          </w:rPr>
+          <w:t>7</w:t>
+        </w:r>
+      </w:fldSimple>
       <w:r>
         <w:t xml:space="preserve"> Giao diện xoá sản phẩm</w:t>
       </w:r>
@@ -28181,7 +28478,7 @@
     <w:p>
       <w:pPr>
         <w:widowControl/>
-        <w:spacing w:after="160" w:line="259" w:lineRule="auto"/>
+        <w:spacing w:after="160" w:line="276" w:lineRule="auto"/>
         <w:rPr>
           <w:sz w:val="26"/>
           <w:szCs w:val="26"/>
@@ -28212,7 +28509,7 @@
     <w:p>
       <w:pPr>
         <w:widowControl/>
-        <w:spacing w:after="160" w:line="259" w:lineRule="auto"/>
+        <w:spacing w:after="160" w:line="276" w:lineRule="auto"/>
         <w:rPr>
           <w:sz w:val="26"/>
           <w:szCs w:val="26"/>
@@ -28231,6 +28528,7 @@
     <w:p>
       <w:pPr>
         <w:pStyle w:val="Heading3"/>
+        <w:spacing w:line="276" w:lineRule="auto"/>
         <w:ind w:firstLine="720"/>
         <w:rPr>
           <w:lang w:val="vi-VN"/>
@@ -28273,6 +28571,7 @@
     <w:p>
       <w:pPr>
         <w:keepNext/>
+        <w:spacing w:line="276" w:lineRule="auto"/>
       </w:pPr>
       <w:r>
         <w:rPr>
@@ -28294,7 +28593,7 @@
                     <pic:cNvPicPr/>
                   </pic:nvPicPr>
                   <pic:blipFill>
-                    <a:blip r:embed="rId30"/>
+                    <a:blip r:embed="rId31"/>
                     <a:stretch>
                       <a:fillRect/>
                     </a:stretch>
@@ -28328,6 +28627,7 @@
     <w:p>
       <w:pPr>
         <w:pStyle w:val="Caption"/>
+        <w:spacing w:line="276" w:lineRule="auto"/>
         <w:jc w:val="center"/>
         <w:rPr>
           <w:lang w:val="vi-VN"/>
@@ -28336,33 +28636,14 @@
       <w:r>
         <w:t xml:space="preserve">Ảnh </w:t>
       </w:r>
-      <w:r>
-        <w:fldChar w:fldCharType="begin"/>
-      </w:r>
-      <w:r>
-        <w:instrText xml:space="preserve"> SEQ </w:instrText>
-      </w:r>
-      <w:r>
-        <w:instrText>Ả</w:instrText>
-      </w:r>
-      <w:r>
-        <w:instrText xml:space="preserve">nh \* ARABIC </w:instrText>
-      </w:r>
-      <w:r>
-        <w:fldChar w:fldCharType="separate"/>
-      </w:r>
-      <w:r>
-        <w:rPr>
-          <w:noProof/>
-        </w:rPr>
-        <w:t>8</w:t>
-      </w:r>
-      <w:r>
-        <w:rPr>
-          <w:noProof/>
-        </w:rPr>
-        <w:fldChar w:fldCharType="end"/>
-      </w:r>
+      <w:fldSimple w:instr=" SEQ Ảnh \* ARABIC ">
+        <w:r>
+          <w:rPr>
+            <w:noProof/>
+          </w:rPr>
+          <w:t>8</w:t>
+        </w:r>
+      </w:fldSimple>
       <w:r>
         <w:t xml:space="preserve"> Giao diện đăng nhập người dùng</w:t>
       </w:r>
@@ -28370,7 +28651,7 @@
     <w:p>
       <w:pPr>
         <w:widowControl/>
-        <w:spacing w:after="160" w:line="259" w:lineRule="auto"/>
+        <w:spacing w:after="160" w:line="276" w:lineRule="auto"/>
         <w:rPr>
           <w:sz w:val="26"/>
           <w:szCs w:val="26"/>
@@ -28397,7 +28678,7 @@
     <w:p>
       <w:pPr>
         <w:widowControl/>
-        <w:spacing w:after="160" w:line="259" w:lineRule="auto"/>
+        <w:spacing w:after="160" w:line="276" w:lineRule="auto"/>
         <w:rPr>
           <w:sz w:val="26"/>
           <w:szCs w:val="26"/>
@@ -28432,7 +28713,7 @@
     <w:p>
       <w:pPr>
         <w:widowControl/>
-        <w:spacing w:after="160" w:line="259" w:lineRule="auto"/>
+        <w:spacing w:after="160" w:line="276" w:lineRule="auto"/>
         <w:rPr>
           <w:sz w:val="26"/>
           <w:szCs w:val="26"/>
@@ -28483,7 +28764,7 @@
     <w:p>
       <w:pPr>
         <w:widowControl/>
-        <w:spacing w:after="160" w:line="259" w:lineRule="auto"/>
+        <w:spacing w:after="160" w:line="276" w:lineRule="auto"/>
         <w:rPr>
           <w:sz w:val="26"/>
           <w:szCs w:val="26"/>
@@ -28502,6 +28783,7 @@
     <w:p>
       <w:pPr>
         <w:pStyle w:val="Heading3"/>
+        <w:spacing w:line="276" w:lineRule="auto"/>
         <w:ind w:firstLine="720"/>
         <w:rPr>
           <w:lang w:val="vi-VN"/>
@@ -28545,7 +28827,7 @@
       <w:pPr>
         <w:keepNext/>
         <w:widowControl/>
-        <w:spacing w:after="160" w:line="259" w:lineRule="auto"/>
+        <w:spacing w:after="160" w:line="276" w:lineRule="auto"/>
       </w:pPr>
       <w:r>
         <w:rPr>
@@ -28567,7 +28849,7 @@
                     <pic:cNvPicPr/>
                   </pic:nvPicPr>
                   <pic:blipFill>
-                    <a:blip r:embed="rId31"/>
+                    <a:blip r:embed="rId32"/>
                     <a:stretch>
                       <a:fillRect/>
                     </a:stretch>
@@ -28601,38 +28883,20 @@
     <w:p>
       <w:pPr>
         <w:pStyle w:val="Caption"/>
+        <w:spacing w:line="276" w:lineRule="auto"/>
         <w:jc w:val="center"/>
       </w:pPr>
       <w:r>
         <w:t xml:space="preserve">Ảnh </w:t>
       </w:r>
-      <w:r>
-        <w:fldChar w:fldCharType="begin"/>
-      </w:r>
-      <w:r>
-        <w:instrText xml:space="preserve"> SEQ </w:instrText>
-      </w:r>
-      <w:r>
-        <w:instrText>Ả</w:instrText>
-      </w:r>
-      <w:r>
-        <w:instrText xml:space="preserve">nh \* ARABIC </w:instrText>
-      </w:r>
-      <w:r>
-        <w:fldChar w:fldCharType="separate"/>
-      </w:r>
-      <w:r>
-        <w:rPr>
-          <w:noProof/>
-        </w:rPr>
-        <w:t>9</w:t>
-      </w:r>
-      <w:r>
-        <w:rPr>
-          <w:noProof/>
-        </w:rPr>
-        <w:fldChar w:fldCharType="end"/>
-      </w:r>
+      <w:fldSimple w:instr=" SEQ Ảnh \* ARABIC ">
+        <w:r>
+          <w:rPr>
+            <w:noProof/>
+          </w:rPr>
+          <w:t>9</w:t>
+        </w:r>
+      </w:fldSimple>
       <w:r>
         <w:t xml:space="preserve"> Giao diện đăng ký tài khoản của người dùng</w:t>
       </w:r>
@@ -28712,6 +28976,7 @@
     <w:p>
       <w:pPr>
         <w:pStyle w:val="Heading3"/>
+        <w:spacing w:line="276" w:lineRule="auto"/>
         <w:ind w:firstLine="720"/>
         <w:rPr>
           <w:lang w:val="vi-VN"/>
@@ -28754,6 +29019,7 @@
     <w:p>
       <w:pPr>
         <w:keepNext/>
+        <w:spacing w:line="276" w:lineRule="auto"/>
       </w:pPr>
       <w:r>
         <w:rPr>
@@ -28775,7 +29041,7 @@
                     <pic:cNvPicPr/>
                   </pic:nvPicPr>
                   <pic:blipFill>
-                    <a:blip r:embed="rId32"/>
+                    <a:blip r:embed="rId33"/>
                     <a:stretch>
                       <a:fillRect/>
                     </a:stretch>
@@ -28809,6 +29075,7 @@
     <w:p>
       <w:pPr>
         <w:pStyle w:val="Caption"/>
+        <w:spacing w:line="276" w:lineRule="auto"/>
         <w:jc w:val="center"/>
         <w:rPr>
           <w:lang w:val="vi-VN"/>
@@ -28817,24 +29084,14 @@
       <w:r>
         <w:t xml:space="preserve">Ảnh </w:t>
       </w:r>
-      <w:r>
-        <w:fldChar w:fldCharType="begin"/>
-      </w:r>
-      <w:r>
-        <w:instrText xml:space="preserve"> SEQ Ảnh \* ARABIC </w:instrText>
-      </w:r>
-      <w:r>
-        <w:fldChar w:fldCharType="separate"/>
-      </w:r>
-      <w:r>
-        <w:rPr>
-          <w:noProof/>
-        </w:rPr>
-        <w:t>10</w:t>
-      </w:r>
-      <w:r>
-        <w:fldChar w:fldCharType="end"/>
-      </w:r>
+      <w:fldSimple w:instr=" SEQ Ảnh \* ARABIC ">
+        <w:r>
+          <w:rPr>
+            <w:noProof/>
+          </w:rPr>
+          <w:t>10</w:t>
+        </w:r>
+      </w:fldSimple>
       <w:r>
         <w:t xml:space="preserve"> Giao diện trang chi tiết đơn hàng của người dùng</w:t>
       </w:r>
@@ -28941,6 +29198,7 @@
     <w:p>
       <w:pPr>
         <w:pStyle w:val="Heading3"/>
+        <w:spacing w:line="276" w:lineRule="auto"/>
         <w:ind w:firstLine="720"/>
         <w:rPr>
           <w:lang w:val="vi-VN"/>
@@ -28989,6 +29247,7 @@
     <w:p>
       <w:pPr>
         <w:keepNext/>
+        <w:spacing w:line="276" w:lineRule="auto"/>
       </w:pPr>
       <w:r>
         <w:rPr>
@@ -29010,7 +29269,7 @@
                     <pic:cNvPicPr/>
                   </pic:nvPicPr>
                   <pic:blipFill>
-                    <a:blip r:embed="rId33"/>
+                    <a:blip r:embed="rId34"/>
                     <a:stretch>
                       <a:fillRect/>
                     </a:stretch>
@@ -29044,35 +29303,27 @@
     <w:p>
       <w:pPr>
         <w:pStyle w:val="Caption"/>
+        <w:spacing w:line="276" w:lineRule="auto"/>
         <w:jc w:val="center"/>
       </w:pPr>
       <w:r>
         <w:t xml:space="preserve">Ảnh </w:t>
       </w:r>
-      <w:r>
-        <w:fldChar w:fldCharType="begin"/>
-      </w:r>
-      <w:r>
-        <w:instrText xml:space="preserve"> SEQ Ảnh \* ARABIC </w:instrText>
-      </w:r>
-      <w:r>
-        <w:fldChar w:fldCharType="separate"/>
-      </w:r>
-      <w:r>
-        <w:rPr>
-          <w:noProof/>
-        </w:rPr>
-        <w:t>11</w:t>
-      </w:r>
-      <w:r>
-        <w:fldChar w:fldCharType="end"/>
-      </w:r>
+      <w:fldSimple w:instr=" SEQ Ảnh \* ARABIC ">
+        <w:r>
+          <w:rPr>
+            <w:noProof/>
+          </w:rPr>
+          <w:t>11</w:t>
+        </w:r>
+      </w:fldSimple>
       <w:r>
         <w:t xml:space="preserve"> Giao diện trang chỉnh sửa đơn hàng của người dùng</w:t>
       </w:r>
     </w:p>
     <w:p>
       <w:pPr>
+        <w:spacing w:line="276" w:lineRule="auto"/>
         <w:rPr>
           <w:lang w:val="vi-VN"/>
         </w:rPr>
@@ -29127,6 +29378,7 @@
     <w:p>
       <w:pPr>
         <w:pStyle w:val="Heading3"/>
+        <w:spacing w:line="276" w:lineRule="auto"/>
         <w:ind w:firstLine="720"/>
       </w:pPr>
       <w:bookmarkStart w:id="62" w:name="_Toc105786493"/>
@@ -29169,6 +29421,7 @@
     <w:p>
       <w:pPr>
         <w:keepNext/>
+        <w:spacing w:line="276" w:lineRule="auto"/>
       </w:pPr>
       <w:r>
         <w:rPr>
@@ -29190,7 +29443,7 @@
                     <pic:cNvPicPr/>
                   </pic:nvPicPr>
                   <pic:blipFill>
-                    <a:blip r:embed="rId34"/>
+                    <a:blip r:embed="rId35"/>
                     <a:stretch>
                       <a:fillRect/>
                     </a:stretch>
@@ -29224,29 +29477,20 @@
     <w:p>
       <w:pPr>
         <w:pStyle w:val="Caption"/>
+        <w:spacing w:line="276" w:lineRule="auto"/>
         <w:jc w:val="center"/>
       </w:pPr>
       <w:r>
         <w:t xml:space="preserve">Ảnh </w:t>
       </w:r>
-      <w:r>
-        <w:fldChar w:fldCharType="begin"/>
-      </w:r>
-      <w:r>
-        <w:instrText xml:space="preserve"> SEQ Ảnh \* ARABIC </w:instrText>
-      </w:r>
-      <w:r>
-        <w:fldChar w:fldCharType="separate"/>
-      </w:r>
-      <w:r>
-        <w:rPr>
-          <w:noProof/>
-        </w:rPr>
-        <w:t>12</w:t>
-      </w:r>
-      <w:r>
-        <w:fldChar w:fldCharType="end"/>
-      </w:r>
+      <w:fldSimple w:instr=" SEQ Ảnh \* ARABIC ">
+        <w:r>
+          <w:rPr>
+            <w:noProof/>
+          </w:rPr>
+          <w:t>12</w:t>
+        </w:r>
+      </w:fldSimple>
       <w:r>
         <w:t xml:space="preserve"> Giao diện đặt hàng thành công</w:t>
       </w:r>
@@ -29254,7 +29498,7 @@
     <w:p>
       <w:pPr>
         <w:widowControl/>
-        <w:spacing w:after="160" w:line="259" w:lineRule="auto"/>
+        <w:spacing w:after="160" w:line="276" w:lineRule="auto"/>
         <w:rPr>
           <w:sz w:val="26"/>
           <w:szCs w:val="26"/>
@@ -29273,7 +29517,7 @@
     <w:p>
       <w:pPr>
         <w:widowControl/>
-        <w:spacing w:after="160" w:line="259" w:lineRule="auto"/>
+        <w:spacing w:after="160" w:line="276" w:lineRule="auto"/>
         <w:rPr>
           <w:sz w:val="26"/>
           <w:szCs w:val="26"/>
@@ -29292,7 +29536,7 @@
     <w:p>
       <w:pPr>
         <w:widowControl/>
-        <w:spacing w:after="160" w:line="259" w:lineRule="auto"/>
+        <w:spacing w:after="160" w:line="276" w:lineRule="auto"/>
         <w:rPr>
           <w:sz w:val="26"/>
           <w:szCs w:val="26"/>
@@ -29311,7 +29555,7 @@
     <w:p>
       <w:pPr>
         <w:widowControl/>
-        <w:spacing w:after="160" w:line="259" w:lineRule="auto"/>
+        <w:spacing w:after="160" w:line="276" w:lineRule="auto"/>
         <w:rPr>
           <w:lang w:val="vi-VN"/>
         </w:rPr>
@@ -29334,6 +29578,7 @@
     <w:p>
       <w:pPr>
         <w:pStyle w:val="Heading3"/>
+        <w:spacing w:line="276" w:lineRule="auto"/>
         <w:ind w:firstLine="720"/>
         <w:rPr>
           <w:lang w:val="vi-VN"/>
@@ -29388,6 +29633,7 @@
     <w:p>
       <w:pPr>
         <w:keepNext/>
+        <w:spacing w:line="276" w:lineRule="auto"/>
         <w:jc w:val="center"/>
       </w:pPr>
       <w:r>
@@ -29410,7 +29656,7 @@
                     <pic:cNvPicPr/>
                   </pic:nvPicPr>
                   <pic:blipFill>
-                    <a:blip r:embed="rId35"/>
+                    <a:blip r:embed="rId36"/>
                     <a:stretch>
                       <a:fillRect/>
                     </a:stretch>
@@ -29444,13 +29690,11 @@
     <w:p>
       <w:pPr>
         <w:pStyle w:val="Caption"/>
+        <w:spacing w:line="276" w:lineRule="auto"/>
         <w:jc w:val="center"/>
       </w:pPr>
       <w:r>
-        <w:t xml:space="preserve">Ảnh </w:t>
-      </w:r>
-      <w:r>
-        <w:t>1</w:t>
+        <w:t>Ảnh 1</w:t>
       </w:r>
       <w:r>
         <w:t>3</w:t>
@@ -29459,11 +29703,15 @@
         <w:t xml:space="preserve"> giao diện trang quản trị đơn hàng</w:t>
       </w:r>
     </w:p>
-    <w:p/>
+    <w:p>
+      <w:pPr>
+        <w:spacing w:line="276" w:lineRule="auto"/>
+      </w:pPr>
+    </w:p>
     <w:p>
       <w:pPr>
         <w:widowControl/>
-        <w:spacing w:after="160" w:line="259" w:lineRule="auto"/>
+        <w:spacing w:after="160" w:line="276" w:lineRule="auto"/>
         <w:rPr>
           <w:lang w:val="vi-VN"/>
         </w:rPr>
@@ -29492,7 +29740,7 @@
     <w:p>
       <w:pPr>
         <w:widowControl/>
-        <w:spacing w:after="160" w:line="259" w:lineRule="auto"/>
+        <w:spacing w:after="160" w:line="276" w:lineRule="auto"/>
         <w:rPr>
           <w:lang w:val="vi-VN"/>
         </w:rPr>
@@ -29513,6 +29761,7 @@
     <w:p>
       <w:pPr>
         <w:pStyle w:val="Heading3"/>
+        <w:spacing w:line="276" w:lineRule="auto"/>
         <w:ind w:firstLine="720"/>
         <w:rPr>
           <w:lang w:val="vi-VN"/>
@@ -29573,6 +29822,7 @@
     <w:p>
       <w:pPr>
         <w:keepNext/>
+        <w:spacing w:line="276" w:lineRule="auto"/>
         <w:jc w:val="center"/>
       </w:pPr>
       <w:r>
@@ -29595,7 +29845,7 @@
                     <pic:cNvPicPr/>
                   </pic:nvPicPr>
                   <pic:blipFill>
-                    <a:blip r:embed="rId36"/>
+                    <a:blip r:embed="rId37"/>
                     <a:stretch>
                       <a:fillRect/>
                     </a:stretch>
@@ -29629,22 +29879,17 @@
     <w:p>
       <w:pPr>
         <w:pStyle w:val="Caption"/>
+        <w:spacing w:line="276" w:lineRule="auto"/>
         <w:jc w:val="center"/>
       </w:pPr>
       <w:r>
-        <w:t xml:space="preserve">Ảnh </w:t>
-      </w:r>
-      <w:r>
-        <w:t>14</w:t>
-      </w:r>
-      <w:r>
-        <w:t xml:space="preserve"> Cập nhật đơn hàng</w:t>
+        <w:t>Ảnh 14 Cập nhật đơn hàng</w:t>
       </w:r>
     </w:p>
     <w:p>
       <w:pPr>
         <w:widowControl/>
-        <w:spacing w:after="160" w:line="259" w:lineRule="auto"/>
+        <w:spacing w:after="160" w:line="276" w:lineRule="auto"/>
       </w:pPr>
       <w:r>
         <w:t>- Người quản trị cập nhật thông tin đơn hàng, thay đổi ngày giao, hình thức thanh toán cho đơn hàng</w:t>
@@ -29653,7 +29898,7 @@
     <w:p>
       <w:pPr>
         <w:widowControl/>
-        <w:spacing w:after="160" w:line="259" w:lineRule="auto"/>
+        <w:spacing w:after="160" w:line="276" w:lineRule="auto"/>
       </w:pPr>
       <w:r>
         <w:t>- Thực hiện thành công và lưu dữ liệu vào cơ sở dữ liệu</w:t>
@@ -29662,6 +29907,7 @@
     <w:p>
       <w:pPr>
         <w:pStyle w:val="Heading3"/>
+        <w:spacing w:line="276" w:lineRule="auto"/>
         <w:ind w:firstLine="720"/>
         <w:rPr>
           <w:lang w:val="vi-VN"/>
@@ -29710,6 +29956,7 @@
     <w:p>
       <w:pPr>
         <w:keepNext/>
+        <w:spacing w:line="276" w:lineRule="auto"/>
         <w:jc w:val="center"/>
       </w:pPr>
       <w:r>
@@ -29732,7 +29979,7 @@
                     <pic:cNvPicPr/>
                   </pic:nvPicPr>
                   <pic:blipFill rotWithShape="1">
-                    <a:blip r:embed="rId37"/>
+                    <a:blip r:embed="rId38"/>
                     <a:srcRect b="8032"/>
                     <a:stretch/>
                   </pic:blipFill>
@@ -29770,13 +30017,11 @@
     <w:p>
       <w:pPr>
         <w:pStyle w:val="Caption"/>
+        <w:spacing w:line="276" w:lineRule="auto"/>
         <w:jc w:val="center"/>
       </w:pPr>
       <w:r>
-        <w:t xml:space="preserve">Ảnh </w:t>
-      </w:r>
-      <w:r>
-        <w:t>15</w:t>
+        <w:t>Ảnh 15</w:t>
       </w:r>
       <w:r>
         <w:t xml:space="preserve"> Giao diện  c</w:t>
@@ -29791,7 +30036,7 @@
     <w:p>
       <w:pPr>
         <w:widowControl/>
-        <w:spacing w:after="160" w:line="259" w:lineRule="auto"/>
+        <w:spacing w:after="160" w:line="276" w:lineRule="auto"/>
         <w:rPr>
           <w:lang w:val="vi-VN"/>
         </w:rPr>
@@ -29812,6 +30057,7 @@
     <w:p>
       <w:pPr>
         <w:pStyle w:val="Heading3"/>
+        <w:spacing w:line="276" w:lineRule="auto"/>
         <w:ind w:firstLine="720"/>
         <w:rPr>
           <w:lang w:val="vi-VN"/>
@@ -29872,6 +30118,7 @@
     <w:p>
       <w:pPr>
         <w:keepNext/>
+        <w:spacing w:line="276" w:lineRule="auto"/>
         <w:jc w:val="center"/>
       </w:pPr>
       <w:r>
@@ -29894,7 +30141,7 @@
                     <pic:cNvPicPr/>
                   </pic:nvPicPr>
                   <pic:blipFill>
-                    <a:blip r:embed="rId38"/>
+                    <a:blip r:embed="rId39"/>
                     <a:stretch>
                       <a:fillRect/>
                     </a:stretch>
@@ -29928,6 +30175,7 @@
     <w:p>
       <w:pPr>
         <w:pStyle w:val="Caption"/>
+        <w:spacing w:line="276" w:lineRule="auto"/>
         <w:jc w:val="center"/>
       </w:pPr>
       <w:r>
@@ -29952,57 +30200,30 @@
     <w:p>
       <w:pPr>
         <w:widowControl/>
-        <w:spacing w:after="160" w:line="259" w:lineRule="auto"/>
-        <w:rPr>
-          <w:sz w:val="26"/>
-          <w:szCs w:val="26"/>
-        </w:rPr>
-      </w:pPr>
-      <w:r>
-        <w:rPr>
-          <w:sz w:val="26"/>
-          <w:szCs w:val="26"/>
-        </w:rPr>
-        <w:t xml:space="preserve">- Trang </w:t>
-      </w:r>
-      <w:r>
-        <w:rPr>
-          <w:sz w:val="26"/>
-          <w:szCs w:val="26"/>
-        </w:rPr>
-        <w:t>Xoá</w:t>
-      </w:r>
-      <w:r>
-        <w:rPr>
-          <w:sz w:val="26"/>
-          <w:szCs w:val="26"/>
-        </w:rPr>
-        <w:t xml:space="preserve"> có chức năng xoá </w:t>
-      </w:r>
-      <w:r>
-        <w:rPr>
-          <w:sz w:val="26"/>
-          <w:szCs w:val="26"/>
-        </w:rPr>
-        <w:t>hoá đơn</w:t>
-      </w:r>
-      <w:r>
-        <w:rPr>
-          <w:sz w:val="26"/>
-          <w:szCs w:val="26"/>
-        </w:rPr>
-        <w:t xml:space="preserve"> được chọn ra khỏi cơ sở dữ liệu</w:t>
+        <w:spacing w:after="160" w:line="276" w:lineRule="auto"/>
+        <w:rPr>
+          <w:sz w:val="26"/>
+          <w:szCs w:val="26"/>
+        </w:rPr>
+      </w:pPr>
+      <w:r>
+        <w:rPr>
+          <w:sz w:val="26"/>
+          <w:szCs w:val="26"/>
+        </w:rPr>
+        <w:t>- Trang Xoá có chức năng xoá hoá đơn được chọn ra khỏi cơ sở dữ liệu</w:t>
       </w:r>
     </w:p>
     <w:p>
       <w:pPr>
         <w:widowControl/>
-        <w:spacing w:after="160" w:line="259" w:lineRule="auto"/>
+        <w:spacing w:after="160" w:line="276" w:lineRule="auto"/>
       </w:pPr>
     </w:p>
     <w:p>
       <w:pPr>
         <w:pStyle w:val="Heading3"/>
+        <w:spacing w:line="276" w:lineRule="auto"/>
         <w:ind w:firstLine="720"/>
         <w:rPr>
           <w:lang w:val="vi-VN"/>
@@ -30051,6 +30272,7 @@
     <w:p>
       <w:pPr>
         <w:keepNext/>
+        <w:spacing w:line="276" w:lineRule="auto"/>
         <w:jc w:val="center"/>
       </w:pPr>
       <w:r>
@@ -30073,7 +30295,7 @@
                     <pic:cNvPicPr/>
                   </pic:nvPicPr>
                   <pic:blipFill>
-                    <a:blip r:embed="rId39"/>
+                    <a:blip r:embed="rId40"/>
                     <a:stretch>
                       <a:fillRect/>
                     </a:stretch>
@@ -30107,6 +30329,7 @@
     <w:p>
       <w:pPr>
         <w:pStyle w:val="Caption"/>
+        <w:spacing w:line="276" w:lineRule="auto"/>
         <w:jc w:val="center"/>
       </w:pPr>
       <w:r>
@@ -30122,7 +30345,7 @@
     <w:p>
       <w:pPr>
         <w:widowControl/>
-        <w:spacing w:after="160" w:line="259" w:lineRule="auto"/>
+        <w:spacing w:after="160" w:line="276" w:lineRule="auto"/>
         <w:rPr>
           <w:lang w:val="vi-VN"/>
         </w:rPr>
@@ -30140,6 +30363,7 @@
     <w:p>
       <w:pPr>
         <w:pStyle w:val="Heading3"/>
+        <w:spacing w:line="276" w:lineRule="auto"/>
         <w:ind w:firstLine="720"/>
       </w:pPr>
       <w:bookmarkStart w:id="68" w:name="_Toc105786499"/>
@@ -30185,6 +30409,7 @@
     <w:p>
       <w:pPr>
         <w:pStyle w:val="Heading4"/>
+        <w:spacing w:line="276" w:lineRule="auto"/>
         <w:ind w:left="720"/>
       </w:pPr>
       <w:r>
@@ -30221,14 +30446,18 @@
         <w:t xml:space="preserve">trang </w:t>
       </w:r>
       <w:r>
-        <w:t xml:space="preserve">tìm kiếm thông tin sản phẩm </w:t>
-      </w:r>
-      <w:r>
-        <w:t>theo mã sản phẩm</w:t>
-      </w:r>
-    </w:p>
-    <w:p/>
-    <w:p>
+        <w:t>tìm kiếm thông tin sản phẩm theo mã sản phẩm</w:t>
+      </w:r>
+    </w:p>
+    <w:p>
+      <w:pPr>
+        <w:spacing w:line="276" w:lineRule="auto"/>
+      </w:pPr>
+    </w:p>
+    <w:p>
+      <w:pPr>
+        <w:spacing w:line="276" w:lineRule="auto"/>
+      </w:pPr>
       <w:r>
         <w:rPr>
           <w:noProof/>
@@ -30249,7 +30478,7 @@
                     <pic:cNvPicPr/>
                   </pic:nvPicPr>
                   <pic:blipFill>
-                    <a:blip r:embed="rId40"/>
+                    <a:blip r:embed="rId41"/>
                     <a:stretch>
                       <a:fillRect/>
                     </a:stretch>
@@ -30283,6 +30512,7 @@
     <w:p>
       <w:pPr>
         <w:pStyle w:val="Caption"/>
+        <w:spacing w:line="276" w:lineRule="auto"/>
         <w:jc w:val="center"/>
       </w:pPr>
       <w:r>
@@ -30298,6 +30528,7 @@
     <w:p>
       <w:pPr>
         <w:pStyle w:val="Heading4"/>
+        <w:spacing w:line="276" w:lineRule="auto"/>
         <w:ind w:left="720"/>
       </w:pPr>
       <w:r>
@@ -30313,10 +30544,7 @@
         <w:t>9</w:t>
       </w:r>
       <w:r>
-        <w:t>.</w:t>
-      </w:r>
-      <w:r>
-        <w:t>2</w:t>
+        <w:t>.2</w:t>
       </w:r>
       <w:r>
         <w:rPr>
@@ -30337,15 +30565,13 @@
         <w:t xml:space="preserve">trang </w:t>
       </w:r>
       <w:r>
-        <w:t xml:space="preserve">tìm kiếm thông tin sản phẩm theo </w:t>
-      </w:r>
-      <w:r>
-        <w:t>tên sản phẩm</w:t>
+        <w:t>tìm kiếm thông tin sản phẩm theo tên sản phẩm</w:t>
       </w:r>
     </w:p>
     <w:p>
       <w:pPr>
         <w:keepNext/>
+        <w:spacing w:line="276" w:lineRule="auto"/>
         <w:jc w:val="center"/>
       </w:pPr>
       <w:r>
@@ -30368,7 +30594,7 @@
                     <pic:cNvPicPr/>
                   </pic:nvPicPr>
                   <pic:blipFill>
-                    <a:blip r:embed="rId41"/>
+                    <a:blip r:embed="rId42"/>
                     <a:stretch>
                       <a:fillRect/>
                     </a:stretch>
@@ -30402,6 +30628,7 @@
     <w:p>
       <w:pPr>
         <w:pStyle w:val="Caption"/>
+        <w:spacing w:line="276" w:lineRule="auto"/>
         <w:jc w:val="center"/>
       </w:pPr>
       <w:r>
@@ -30417,6 +30644,7 @@
     <w:p>
       <w:pPr>
         <w:pStyle w:val="Heading4"/>
+        <w:spacing w:line="276" w:lineRule="auto"/>
         <w:ind w:firstLine="720"/>
       </w:pPr>
       <w:r>
@@ -30433,10 +30661,7 @@
         <w:t>9</w:t>
       </w:r>
       <w:r>
-        <w:t>.</w:t>
-      </w:r>
-      <w:r>
-        <w:t>3</w:t>
+        <w:t>.3</w:t>
       </w:r>
       <w:r>
         <w:rPr>
@@ -30457,15 +30682,13 @@
         <w:t xml:space="preserve">trang </w:t>
       </w:r>
       <w:r>
-        <w:t xml:space="preserve">tìm kiếm thông tin sản phẩm theo </w:t>
-      </w:r>
-      <w:r>
-        <w:t>giá sản phẩm</w:t>
+        <w:t>tìm kiếm thông tin sản phẩm theo giá sản phẩm</w:t>
       </w:r>
     </w:p>
     <w:p>
       <w:pPr>
         <w:keepNext/>
+        <w:spacing w:line="276" w:lineRule="auto"/>
         <w:jc w:val="center"/>
       </w:pPr>
       <w:r>
@@ -30488,7 +30711,7 @@
                     <pic:cNvPicPr/>
                   </pic:nvPicPr>
                   <pic:blipFill>
-                    <a:blip r:embed="rId42"/>
+                    <a:blip r:embed="rId43"/>
                     <a:stretch>
                       <a:fillRect/>
                     </a:stretch>
@@ -30522,46 +30745,39 @@
     <w:p>
       <w:pPr>
         <w:pStyle w:val="Caption"/>
+        <w:spacing w:line="276" w:lineRule="auto"/>
         <w:jc w:val="center"/>
       </w:pPr>
       <w:r>
         <w:t xml:space="preserve">Ảnh </w:t>
       </w:r>
-      <w:r>
-        <w:fldChar w:fldCharType="begin"/>
-      </w:r>
-      <w:r>
-        <w:instrText xml:space="preserve"> SEQ Ảnh \* ARABIC </w:instrText>
-      </w:r>
-      <w:r>
-        <w:fldChar w:fldCharType="separate"/>
-      </w:r>
+      <w:fldSimple w:instr=" SEQ Ảnh \* ARABIC ">
+        <w:r>
+          <w:rPr>
+            <w:noProof/>
+          </w:rPr>
+          <w:t>2</w:t>
+        </w:r>
+      </w:fldSimple>
       <w:r>
         <w:rPr>
           <w:noProof/>
         </w:rPr>
-        <w:t>2</w:t>
-      </w:r>
-      <w:r>
-        <w:rPr>
-          <w:noProof/>
-        </w:rPr>
-        <w:fldChar w:fldCharType="end"/>
-      </w:r>
-      <w:r>
-        <w:rPr>
-          <w:noProof/>
-        </w:rPr>
         <w:t>0</w:t>
       </w:r>
       <w:r>
         <w:t xml:space="preserve"> Thực hiện tìm kiếm theo đơn giá</w:t>
       </w:r>
     </w:p>
-    <w:p/>
+    <w:p>
+      <w:pPr>
+        <w:spacing w:line="276" w:lineRule="auto"/>
+      </w:pPr>
+    </w:p>
     <w:p>
       <w:pPr>
         <w:pStyle w:val="ListParagraph"/>
+        <w:spacing w:line="276" w:lineRule="auto"/>
         <w:ind w:left="426"/>
         <w:jc w:val="both"/>
       </w:pPr>
@@ -30574,11 +30790,13 @@
     </w:p>
     <w:p>
       <w:pPr>
+        <w:spacing w:line="276" w:lineRule="auto"/>
         <w:jc w:val="both"/>
       </w:pPr>
     </w:p>
     <w:p>
       <w:pPr>
+        <w:spacing w:line="276" w:lineRule="auto"/>
         <w:ind w:firstLine="426"/>
         <w:jc w:val="both"/>
       </w:pPr>
@@ -30592,11 +30810,13 @@
     <w:p>
       <w:pPr>
         <w:pStyle w:val="ListParagraph"/>
+        <w:spacing w:line="276" w:lineRule="auto"/>
         <w:jc w:val="both"/>
       </w:pPr>
     </w:p>
     <w:p>
       <w:pPr>
+        <w:spacing w:line="276" w:lineRule="auto"/>
         <w:ind w:firstLine="426"/>
         <w:jc w:val="both"/>
       </w:pPr>
@@ -30604,13 +30824,7 @@
         <w:t>-</w:t>
       </w:r>
       <w:r>
-        <w:t>Thành công là khi nhấn “T</w:t>
-      </w:r>
-      <w:r>
-        <w:t>ìm kiếm”</w:t>
-      </w:r>
-      <w:r>
-        <w:t xml:space="preserve"> dữ liệu được tìm kiến </w:t>
+        <w:t xml:space="preserve">Thành công là khi nhấn “Tìm kiếm” dữ liệu được tìm kiến </w:t>
       </w:r>
       <w:r>
         <w:t>được hiển thị ra</w:t>
@@ -30619,7 +30833,7 @@
     <w:p>
       <w:pPr>
         <w:widowControl/>
-        <w:spacing w:after="160" w:line="259" w:lineRule="auto"/>
+        <w:spacing w:after="160" w:line="276" w:lineRule="auto"/>
         <w:jc w:val="both"/>
         <w:rPr>
           <w:lang w:val="vi-VN"/>
@@ -30635,14 +30849,15 @@
     <w:p>
       <w:pPr>
         <w:widowControl/>
-        <w:spacing w:after="160" w:line="259" w:lineRule="auto"/>
-        <w:rPr>
-          <w:lang w:val="vi-VN"/>
-        </w:rPr>
-      </w:pPr>
-    </w:p>
-    <w:p>
-      <w:pPr>
+        <w:spacing w:after="160" w:line="276" w:lineRule="auto"/>
+        <w:rPr>
+          <w:lang w:val="vi-VN"/>
+        </w:rPr>
+      </w:pPr>
+    </w:p>
+    <w:p>
+      <w:pPr>
+        <w:spacing w:line="276" w:lineRule="auto"/>
         <w:rPr>
           <w:lang w:val="vi-VN"/>
         </w:rPr>
@@ -30651,7 +30866,7 @@
     <w:p>
       <w:pPr>
         <w:pStyle w:val="Heading1"/>
-        <w:spacing w:line="360" w:lineRule="auto"/>
+        <w:spacing w:line="276" w:lineRule="auto"/>
         <w:rPr>
           <w:lang w:val="vi-VN"/>
         </w:rPr>
@@ -30672,7 +30887,7 @@
           <w:ilvl w:val="0"/>
           <w:numId w:val="25"/>
         </w:numPr>
-        <w:spacing w:line="360" w:lineRule="auto"/>
+        <w:spacing w:line="276" w:lineRule="auto"/>
         <w:rPr>
           <w:lang w:val="vi-VN"/>
         </w:rPr>
@@ -30699,7 +30914,7 @@
           <w:ilvl w:val="0"/>
           <w:numId w:val="28"/>
         </w:numPr>
-        <w:spacing w:line="360" w:lineRule="auto"/>
+        <w:spacing w:line="276" w:lineRule="auto"/>
         <w:ind w:left="1418"/>
         <w:rPr>
           <w:sz w:val="26"/>
@@ -30723,7 +30938,7 @@
           <w:ilvl w:val="0"/>
           <w:numId w:val="28"/>
         </w:numPr>
-        <w:spacing w:line="360" w:lineRule="auto"/>
+        <w:spacing w:line="276" w:lineRule="auto"/>
         <w:rPr>
           <w:sz w:val="26"/>
           <w:szCs w:val="26"/>
@@ -30746,7 +30961,7 @@
           <w:ilvl w:val="0"/>
           <w:numId w:val="28"/>
         </w:numPr>
-        <w:spacing w:line="360" w:lineRule="auto"/>
+        <w:spacing w:line="276" w:lineRule="auto"/>
         <w:rPr>
           <w:sz w:val="26"/>
           <w:szCs w:val="26"/>
@@ -30769,7 +30984,7 @@
           <w:ilvl w:val="0"/>
           <w:numId w:val="28"/>
         </w:numPr>
-        <w:spacing w:line="360" w:lineRule="auto"/>
+        <w:spacing w:line="276" w:lineRule="auto"/>
         <w:rPr>
           <w:sz w:val="26"/>
           <w:szCs w:val="26"/>
@@ -30808,7 +31023,7 @@
           <w:ilvl w:val="0"/>
           <w:numId w:val="28"/>
         </w:numPr>
-        <w:spacing w:line="360" w:lineRule="auto"/>
+        <w:spacing w:line="276" w:lineRule="auto"/>
         <w:rPr>
           <w:sz w:val="26"/>
           <w:szCs w:val="26"/>
@@ -30831,7 +31046,7 @@
           <w:ilvl w:val="0"/>
           <w:numId w:val="25"/>
         </w:numPr>
-        <w:spacing w:line="360" w:lineRule="auto"/>
+        <w:spacing w:line="276" w:lineRule="auto"/>
         <w:rPr>
           <w:lang w:val="vi-VN"/>
         </w:rPr>
@@ -30855,7 +31070,7 @@
           <w:ilvl w:val="0"/>
           <w:numId w:val="29"/>
         </w:numPr>
-        <w:spacing w:line="360" w:lineRule="auto"/>
+        <w:spacing w:line="276" w:lineRule="auto"/>
         <w:ind w:left="1418"/>
         <w:rPr>
           <w:sz w:val="26"/>
@@ -30879,7 +31094,7 @@
           <w:ilvl w:val="0"/>
           <w:numId w:val="29"/>
         </w:numPr>
-        <w:spacing w:line="360" w:lineRule="auto"/>
+        <w:spacing w:line="276" w:lineRule="auto"/>
         <w:ind w:left="1418"/>
         <w:rPr>
           <w:sz w:val="26"/>
@@ -30897,7 +31112,7 @@
     <w:p>
       <w:pPr>
         <w:widowControl/>
-        <w:spacing w:after="160" w:line="259" w:lineRule="auto"/>
+        <w:spacing w:after="160" w:line="276" w:lineRule="auto"/>
         <w:rPr>
           <w:sz w:val="26"/>
           <w:szCs w:val="26"/>
@@ -30914,6 +31129,7 @@
     <w:p>
       <w:pPr>
         <w:pStyle w:val="Heading1"/>
+        <w:spacing w:line="276" w:lineRule="auto"/>
         <w:rPr>
           <w:lang w:val="vi-VN"/>
         </w:rPr>
@@ -30930,13 +31146,15 @@
     </w:p>
     <w:p>
       <w:pPr>
-        <w:rPr>
-          <w:lang w:val="vi-VN"/>
-        </w:rPr>
-      </w:pPr>
-    </w:p>
-    <w:p>
-      <w:pPr>
+        <w:spacing w:line="276" w:lineRule="auto"/>
+        <w:rPr>
+          <w:lang w:val="vi-VN"/>
+        </w:rPr>
+      </w:pPr>
+    </w:p>
+    <w:p>
+      <w:pPr>
+        <w:spacing w:line="276" w:lineRule="auto"/>
         <w:rPr>
           <w:lang w:val="vi-VN"/>
         </w:rPr>
@@ -31475,9 +31693,9 @@
   </w:abstractNum>
   <w:abstractNum w:abstractNumId="4" w15:restartNumberingAfterBreak="0">
     <w:nsid w:val="27B46B58"/>
-    <w:multiLevelType w:val="hybridMultilevel"/>
-    <w:tmpl w:val="33F4907A"/>
-    <w:lvl w:ilvl="0" w:tplc="F24E4D56">
+    <w:multiLevelType w:val="multilevel"/>
+    <w:tmpl w:val="46A82FF4"/>
+    <w:lvl w:ilvl="0">
       <w:start w:val="1"/>
       <w:numFmt w:val="decimal"/>
       <w:lvlText w:val="%1."/>
@@ -31489,77 +31707,109 @@
         <w:rFonts w:hint="default"/>
       </w:rPr>
     </w:lvl>
-    <w:lvl w:ilvl="1" w:tplc="04090019" w:tentative="1">
-      <w:start w:val="1"/>
-      <w:numFmt w:val="lowerLetter"/>
-      <w:lvlText w:val="%2."/>
+    <w:lvl w:ilvl="1">
+      <w:start w:val="4"/>
+      <w:numFmt w:val="decimal"/>
+      <w:isLgl/>
+      <w:lvlText w:val="%1.%2"/>
       <w:lvlJc w:val="left"/>
       <w:pPr>
-        <w:ind w:left="1440" w:hanging="360"/>
-      </w:pPr>
+        <w:ind w:left="1080" w:hanging="360"/>
+      </w:pPr>
+      <w:rPr>
+        <w:rFonts w:hint="default"/>
+      </w:rPr>
     </w:lvl>
-    <w:lvl w:ilvl="2" w:tplc="0409001B" w:tentative="1">
-      <w:start w:val="1"/>
-      <w:numFmt w:val="lowerRoman"/>
-      <w:lvlText w:val="%3."/>
-      <w:lvlJc w:val="right"/>
-      <w:pPr>
-        <w:ind w:left="2160" w:hanging="180"/>
-      </w:pPr>
-    </w:lvl>
-    <w:lvl w:ilvl="3" w:tplc="0409000F" w:tentative="1">
+    <w:lvl w:ilvl="2">
       <w:start w:val="1"/>
       <w:numFmt w:val="decimal"/>
-      <w:lvlText w:val="%4."/>
+      <w:isLgl/>
+      <w:lvlText w:val="%1.%2.%3"/>
       <w:lvlJc w:val="left"/>
       <w:pPr>
-        <w:ind w:left="2880" w:hanging="360"/>
-      </w:pPr>
+        <w:ind w:left="1800" w:hanging="720"/>
+      </w:pPr>
+      <w:rPr>
+        <w:rFonts w:hint="default"/>
+      </w:rPr>
     </w:lvl>
-    <w:lvl w:ilvl="4" w:tplc="04090019" w:tentative="1">
-      <w:start w:val="1"/>
-      <w:numFmt w:val="lowerLetter"/>
-      <w:lvlText w:val="%5."/>
-      <w:lvlJc w:val="left"/>
-      <w:pPr>
-        <w:ind w:left="3600" w:hanging="360"/>
-      </w:pPr>
-    </w:lvl>
-    <w:lvl w:ilvl="5" w:tplc="0409001B" w:tentative="1">
-      <w:start w:val="1"/>
-      <w:numFmt w:val="lowerRoman"/>
-      <w:lvlText w:val="%6."/>
-      <w:lvlJc w:val="right"/>
-      <w:pPr>
-        <w:ind w:left="4320" w:hanging="180"/>
-      </w:pPr>
-    </w:lvl>
-    <w:lvl w:ilvl="6" w:tplc="0409000F" w:tentative="1">
+    <w:lvl w:ilvl="3">
       <w:start w:val="1"/>
       <w:numFmt w:val="decimal"/>
-      <w:lvlText w:val="%7."/>
+      <w:isLgl/>
+      <w:lvlText w:val="%1.%2.%3.%4"/>
       <w:lvlJc w:val="left"/>
       <w:pPr>
-        <w:ind w:left="5040" w:hanging="360"/>
-      </w:pPr>
+        <w:ind w:left="2160" w:hanging="720"/>
+      </w:pPr>
+      <w:rPr>
+        <w:rFonts w:hint="default"/>
+      </w:rPr>
     </w:lvl>
-    <w:lvl w:ilvl="7" w:tplc="04090019" w:tentative="1">
+    <w:lvl w:ilvl="4">
       <w:start w:val="1"/>
-      <w:numFmt w:val="lowerLetter"/>
-      <w:lvlText w:val="%8."/>
+      <w:numFmt w:val="decimal"/>
+      <w:isLgl/>
+      <w:lvlText w:val="%1.%2.%3.%4.%5"/>
       <w:lvlJc w:val="left"/>
       <w:pPr>
-        <w:ind w:left="5760" w:hanging="360"/>
-      </w:pPr>
+        <w:ind w:left="2880" w:hanging="1080"/>
+      </w:pPr>
+      <w:rPr>
+        <w:rFonts w:hint="default"/>
+      </w:rPr>
     </w:lvl>
-    <w:lvl w:ilvl="8" w:tplc="0409001B" w:tentative="1">
+    <w:lvl w:ilvl="5">
       <w:start w:val="1"/>
-      <w:numFmt w:val="lowerRoman"/>
-      <w:lvlText w:val="%9."/>
-      <w:lvlJc w:val="right"/>
-      <w:pPr>
-        <w:ind w:left="6480" w:hanging="180"/>
-      </w:pPr>
+      <w:numFmt w:val="decimal"/>
+      <w:isLgl/>
+      <w:lvlText w:val="%1.%2.%3.%4.%5.%6"/>
+      <w:lvlJc w:val="left"/>
+      <w:pPr>
+        <w:ind w:left="3240" w:hanging="1080"/>
+      </w:pPr>
+      <w:rPr>
+        <w:rFonts w:hint="default"/>
+      </w:rPr>
+    </w:lvl>
+    <w:lvl w:ilvl="6">
+      <w:start w:val="1"/>
+      <w:numFmt w:val="decimal"/>
+      <w:isLgl/>
+      <w:lvlText w:val="%1.%2.%3.%4.%5.%6.%7"/>
+      <w:lvlJc w:val="left"/>
+      <w:pPr>
+        <w:ind w:left="3600" w:hanging="1080"/>
+      </w:pPr>
+      <w:rPr>
+        <w:rFonts w:hint="default"/>
+      </w:rPr>
+    </w:lvl>
+    <w:lvl w:ilvl="7">
+      <w:start w:val="1"/>
+      <w:numFmt w:val="decimal"/>
+      <w:isLgl/>
+      <w:lvlText w:val="%1.%2.%3.%4.%5.%6.%7.%8"/>
+      <w:lvlJc w:val="left"/>
+      <w:pPr>
+        <w:ind w:left="4320" w:hanging="1440"/>
+      </w:pPr>
+      <w:rPr>
+        <w:rFonts w:hint="default"/>
+      </w:rPr>
+    </w:lvl>
+    <w:lvl w:ilvl="8">
+      <w:start w:val="1"/>
+      <w:numFmt w:val="decimal"/>
+      <w:isLgl/>
+      <w:lvlText w:val="%1.%2.%3.%4.%5.%6.%7.%8.%9"/>
+      <w:lvlJc w:val="left"/>
+      <w:pPr>
+        <w:ind w:left="4680" w:hanging="1440"/>
+      </w:pPr>
+      <w:rPr>
+        <w:rFonts w:hint="default"/>
+      </w:rPr>
     </w:lvl>
   </w:abstractNum>
   <w:abstractNum w:abstractNumId="5" w15:restartNumberingAfterBreak="0">

</xml_diff>

<commit_message>
cập nhật word và sql
</commit_message>
<xml_diff>
--- a/BaoCaoDAPTUDWEB_Nhom.docx
+++ b/BaoCaoDAPTUDWEB_Nhom.docx
@@ -142,7 +142,7 @@
     </w:p>
     <w:p>
       <w:pPr>
-        <w:spacing w:line="480" w:lineRule="auto"/>
+        <w:spacing w:line="276" w:lineRule="auto"/>
         <w:jc w:val="center"/>
         <w:rPr>
           <w:b/>
@@ -163,7 +163,7 @@
     </w:p>
     <w:p>
       <w:pPr>
-        <w:spacing w:line="480" w:lineRule="auto"/>
+        <w:spacing w:line="276" w:lineRule="auto"/>
         <w:jc w:val="center"/>
         <w:rPr>
           <w:sz w:val="26"/>
@@ -183,7 +183,7 @@
     </w:p>
     <w:p>
       <w:pPr>
-        <w:spacing w:line="480" w:lineRule="auto"/>
+        <w:spacing w:line="276" w:lineRule="auto"/>
         <w:ind w:left="567"/>
         <w:jc w:val="center"/>
         <w:rPr>
@@ -244,7 +244,7 @@
     </w:p>
     <w:p>
       <w:pPr>
-        <w:spacing w:line="480" w:lineRule="auto"/>
+        <w:spacing w:line="276" w:lineRule="auto"/>
         <w:ind w:left="2160"/>
         <w:jc w:val="center"/>
         <w:rPr>
@@ -277,7 +277,7 @@
         <mc:AlternateContent>
           <mc:Choice Requires="wps">
             <w:drawing>
-              <wp:anchor distT="0" distB="0" distL="114300" distR="114300" simplePos="0" relativeHeight="251661312" behindDoc="0" locked="0" layoutInCell="1" allowOverlap="1" wp14:anchorId="72E8D47F" wp14:editId="7AAB0DEE">
+              <wp:anchor distT="0" distB="0" distL="114300" distR="114300" simplePos="0" relativeHeight="251660288" behindDoc="0" locked="0" layoutInCell="1" allowOverlap="1" wp14:anchorId="72E8D47F" wp14:editId="661040CA">
                 <wp:simplePos x="0" y="0"/>
                 <wp:positionH relativeFrom="margin">
                   <wp:align>center</wp:align>
@@ -346,18 +346,7 @@
                                 <w:szCs w:val="26"/>
                                 <w:u w:val="single"/>
                               </w:rPr>
-                              <w:t>GIẢNG VIÊN</w:t>
-                            </w:r>
-                            <w:r>
-                              <w:rPr>
-                                <w:b/>
-                                <w:bCs/>
-                                <w:color w:val="000000" w:themeColor="text1"/>
-                                <w:sz w:val="26"/>
-                                <w:szCs w:val="26"/>
-                                <w:u w:val="single"/>
-                              </w:rPr>
-                              <w:t>:</w:t>
+                              <w:t>GIẢNG VIÊN:</w:t>
                             </w:r>
                             <w:r>
                               <w:rPr>
@@ -367,17 +356,7 @@
                                 <w:sz w:val="26"/>
                                 <w:szCs w:val="26"/>
                               </w:rPr>
-                              <w:t xml:space="preserve"> </w:t>
-                            </w:r>
-                            <w:r>
-                              <w:rPr>
-                                <w:b/>
-                                <w:bCs/>
-                                <w:color w:val="000000" w:themeColor="text1"/>
-                                <w:sz w:val="26"/>
-                                <w:szCs w:val="26"/>
-                              </w:rPr>
-                              <w:t>BÙI CHÍ THÀNH</w:t>
+                              <w:t xml:space="preserve"> BÙI CHÍ THÀNH</w:t>
                             </w:r>
                           </w:p>
                           <w:p>
@@ -704,7 +683,7 @@
           </mc:Choice>
           <mc:Fallback>
             <w:pict>
-              <v:rect w14:anchorId="72E8D47F" id="Rectangle 19" o:spid="_x0000_s1026" style="position:absolute;left:0;text-align:left;margin-left:0;margin-top:3.55pt;width:258pt;height:175.5pt;z-index:251661312;visibility:visible;mso-wrap-style:square;mso-width-percent:0;mso-height-percent:0;mso-wrap-distance-left:9pt;mso-wrap-distance-top:0;mso-wrap-distance-right:9pt;mso-wrap-distance-bottom:0;mso-position-horizontal:center;mso-position-horizontal-relative:margin;mso-position-vertical:absolute;mso-position-vertical-relative:text;mso-width-percent:0;mso-height-percent:0;mso-width-relative:margin;mso-height-relative:margin;v-text-anchor:middle" o:gfxdata="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" filled="f" stroked="f" strokeweight="1pt">
+              <v:rect w14:anchorId="72E8D47F" id="Rectangle 19" o:spid="_x0000_s1026" style="position:absolute;left:0;text-align:left;margin-left:0;margin-top:3.55pt;width:258pt;height:175.5pt;z-index:251660288;visibility:visible;mso-wrap-style:square;mso-width-percent:0;mso-height-percent:0;mso-wrap-distance-left:9pt;mso-wrap-distance-top:0;mso-wrap-distance-right:9pt;mso-wrap-distance-bottom:0;mso-position-horizontal:center;mso-position-horizontal-relative:margin;mso-position-vertical:absolute;mso-position-vertical-relative:text;mso-width-percent:0;mso-height-percent:0;mso-width-relative:margin;mso-height-relative:margin;v-text-anchor:middle" o:gfxdata="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" filled="f" stroked="f" strokeweight="1pt">
                 <v:textbox>
                   <w:txbxContent>
                     <w:p>
@@ -728,18 +707,7 @@
                           <w:szCs w:val="26"/>
                           <w:u w:val="single"/>
                         </w:rPr>
-                        <w:t>GIẢNG VIÊN</w:t>
-                      </w:r>
-                      <w:r>
-                        <w:rPr>
-                          <w:b/>
-                          <w:bCs/>
-                          <w:color w:val="000000" w:themeColor="text1"/>
-                          <w:sz w:val="26"/>
-                          <w:szCs w:val="26"/>
-                          <w:u w:val="single"/>
-                        </w:rPr>
-                        <w:t>:</w:t>
+                        <w:t>GIẢNG VIÊN:</w:t>
                       </w:r>
                       <w:r>
                         <w:rPr>
@@ -749,17 +717,7 @@
                           <w:sz w:val="26"/>
                           <w:szCs w:val="26"/>
                         </w:rPr>
-                        <w:t xml:space="preserve"> </w:t>
-                      </w:r>
-                      <w:r>
-                        <w:rPr>
-                          <w:b/>
-                          <w:bCs/>
-                          <w:color w:val="000000" w:themeColor="text1"/>
-                          <w:sz w:val="26"/>
-                          <w:szCs w:val="26"/>
-                        </w:rPr>
-                        <w:t>BÙI CHÍ THÀNH</w:t>
+                        <w:t xml:space="preserve"> BÙI CHÍ THÀNH</w:t>
                       </w:r>
                     </w:p>
                     <w:p>
@@ -1241,7 +1199,7 @@
         <mc:AlternateContent>
           <mc:Choice Requires="wps">
             <w:drawing>
-              <wp:anchor distT="0" distB="0" distL="114300" distR="114300" simplePos="0" relativeHeight="251659264" behindDoc="0" locked="0" layoutInCell="1" allowOverlap="1" wp14:anchorId="61C528BB" wp14:editId="1B9E1C7C">
+              <wp:anchor distT="0" distB="0" distL="114300" distR="114300" simplePos="0" relativeHeight="251658240" behindDoc="0" locked="0" layoutInCell="1" allowOverlap="1" wp14:anchorId="61C528BB" wp14:editId="18927794">
                 <wp:simplePos x="0" y="0"/>
                 <wp:positionH relativeFrom="margin">
                   <wp:align>left</wp:align>
@@ -1391,7 +1349,7 @@
                 <v:stroke joinstyle="miter"/>
                 <v:path gradientshapeok="t" o:connecttype="rect"/>
               </v:shapetype>
-              <v:shape id="Text Box 6" o:spid="_x0000_s1027" type="#_x0000_t202" style="position:absolute;left:0;text-align:left;margin-left:0;margin-top:87.85pt;width:454.25pt;height:28.35pt;z-index:251659264;visibility:visible;mso-wrap-style:square;mso-width-percent:0;mso-wrap-distance-left:9pt;mso-wrap-distance-top:0;mso-wrap-distance-right:9pt;mso-wrap-distance-bottom:0;mso-position-horizontal:left;mso-position-horizontal-relative:margin;mso-position-vertical:absolute;mso-position-vertical-relative:text;mso-width-percent:0;mso-width-relative:margin;v-text-anchor:top" o:gfxdata="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" filled="f" stroked="f" strokeweight=".5pt">
+              <v:shape id="Text Box 6" o:spid="_x0000_s1027" type="#_x0000_t202" style="position:absolute;left:0;text-align:left;margin-left:0;margin-top:87.85pt;width:454.25pt;height:28.35pt;z-index:251658240;visibility:visible;mso-wrap-style:square;mso-width-percent:0;mso-wrap-distance-left:9pt;mso-wrap-distance-top:0;mso-wrap-distance-right:9pt;mso-wrap-distance-bottom:0;mso-position-horizontal:left;mso-position-horizontal-relative:margin;mso-position-vertical:absolute;mso-position-vertical-relative:text;mso-width-percent:0;mso-width-relative:margin;v-text-anchor:top" o:gfxdata="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" filled="f" stroked="f" strokeweight=".5pt">
                 <v:textbox>
                   <w:txbxContent>
                     <w:p>
@@ -1511,6 +1469,14 @@
     <w:bookmarkEnd w:id="1" w:displacedByCustomXml="next"/>
     <w:sdt>
       <w:sdtPr>
+        <w:rPr>
+          <w:rFonts w:ascii="Times New Roman" w:eastAsia="SimSun" w:hAnsi="Times New Roman" w:cs="Times New Roman"/>
+          <w:color w:val="auto"/>
+          <w:kern w:val="2"/>
+          <w:sz w:val="21"/>
+          <w:szCs w:val="20"/>
+          <w:lang w:eastAsia="zh-CN"/>
+        </w:rPr>
         <w:id w:val="-953950330"/>
         <w:docPartObj>
           <w:docPartGallery w:val="Table of Contents"/>
@@ -1519,21 +1485,16 @@
       </w:sdtPr>
       <w:sdtEndPr>
         <w:rPr>
-          <w:rFonts w:ascii="Times New Roman" w:eastAsia="SimSun" w:hAnsi="Times New Roman" w:cs="Times New Roman"/>
           <w:b/>
           <w:bCs/>
           <w:noProof/>
-          <w:color w:val="auto"/>
-          <w:kern w:val="2"/>
-          <w:sz w:val="21"/>
-          <w:szCs w:val="20"/>
-          <w:lang w:eastAsia="zh-CN"/>
         </w:rPr>
       </w:sdtEndPr>
       <w:sdtContent>
         <w:p>
           <w:pPr>
             <w:pStyle w:val="TOCHeading"/>
+            <w:spacing w:line="276" w:lineRule="auto"/>
           </w:pPr>
           <w:r>
             <w:t>Mục lục</w:t>
@@ -1545,6 +1506,7 @@
             <w:tabs>
               <w:tab w:val="right" w:leader="dot" w:pos="9350"/>
             </w:tabs>
+            <w:spacing w:line="276" w:lineRule="auto"/>
             <w:rPr>
               <w:rFonts w:asciiTheme="minorHAnsi" w:eastAsiaTheme="minorEastAsia" w:hAnsiTheme="minorHAnsi" w:cstheme="minorBidi"/>
               <w:noProof/>
@@ -1629,6 +1591,7 @@
               <w:tab w:val="left" w:pos="660"/>
               <w:tab w:val="right" w:leader="dot" w:pos="9350"/>
             </w:tabs>
+            <w:spacing w:line="276" w:lineRule="auto"/>
             <w:rPr>
               <w:rFonts w:asciiTheme="minorHAnsi" w:eastAsiaTheme="minorEastAsia" w:hAnsiTheme="minorHAnsi" w:cstheme="minorBidi"/>
               <w:noProof/>
@@ -1723,6 +1686,7 @@
               <w:tab w:val="left" w:pos="660"/>
               <w:tab w:val="right" w:leader="dot" w:pos="9350"/>
             </w:tabs>
+            <w:spacing w:line="276" w:lineRule="auto"/>
             <w:rPr>
               <w:rFonts w:asciiTheme="minorHAnsi" w:eastAsiaTheme="minorEastAsia" w:hAnsiTheme="minorHAnsi" w:cstheme="minorBidi"/>
               <w:noProof/>
@@ -1816,6 +1780,7 @@
               <w:tab w:val="left" w:pos="660"/>
               <w:tab w:val="right" w:leader="dot" w:pos="9350"/>
             </w:tabs>
+            <w:spacing w:line="276" w:lineRule="auto"/>
             <w:rPr>
               <w:rFonts w:asciiTheme="minorHAnsi" w:eastAsiaTheme="minorEastAsia" w:hAnsiTheme="minorHAnsi" w:cstheme="minorBidi"/>
               <w:noProof/>
@@ -1910,6 +1875,7 @@
               <w:tab w:val="left" w:pos="660"/>
               <w:tab w:val="right" w:leader="dot" w:pos="9350"/>
             </w:tabs>
+            <w:spacing w:line="276" w:lineRule="auto"/>
             <w:rPr>
               <w:rFonts w:asciiTheme="minorHAnsi" w:eastAsiaTheme="minorEastAsia" w:hAnsiTheme="minorHAnsi" w:cstheme="minorBidi"/>
               <w:noProof/>
@@ -2004,6 +1970,7 @@
               <w:tab w:val="left" w:pos="660"/>
               <w:tab w:val="right" w:leader="dot" w:pos="9350"/>
             </w:tabs>
+            <w:spacing w:line="276" w:lineRule="auto"/>
             <w:rPr>
               <w:rFonts w:asciiTheme="minorHAnsi" w:eastAsiaTheme="minorEastAsia" w:hAnsiTheme="minorHAnsi" w:cstheme="minorBidi"/>
               <w:noProof/>
@@ -2097,6 +2064,7 @@
             <w:tabs>
               <w:tab w:val="right" w:leader="dot" w:pos="9350"/>
             </w:tabs>
+            <w:spacing w:line="276" w:lineRule="auto"/>
             <w:rPr>
               <w:rFonts w:asciiTheme="minorHAnsi" w:eastAsiaTheme="minorEastAsia" w:hAnsiTheme="minorHAnsi" w:cstheme="minorBidi"/>
               <w:noProof/>
@@ -2172,6 +2140,7 @@
               <w:tab w:val="left" w:pos="660"/>
               <w:tab w:val="right" w:leader="dot" w:pos="9350"/>
             </w:tabs>
+            <w:spacing w:line="276" w:lineRule="auto"/>
             <w:rPr>
               <w:rFonts w:asciiTheme="minorHAnsi" w:eastAsiaTheme="minorEastAsia" w:hAnsiTheme="minorHAnsi" w:cstheme="minorBidi"/>
               <w:noProof/>
@@ -2266,6 +2235,7 @@
               <w:tab w:val="left" w:pos="1100"/>
               <w:tab w:val="right" w:leader="dot" w:pos="9350"/>
             </w:tabs>
+            <w:spacing w:line="276" w:lineRule="auto"/>
             <w:rPr>
               <w:rFonts w:asciiTheme="minorHAnsi" w:eastAsiaTheme="minorEastAsia" w:hAnsiTheme="minorHAnsi" w:cstheme="minorBidi"/>
               <w:noProof/>
@@ -2358,6 +2328,7 @@
             <w:tabs>
               <w:tab w:val="right" w:leader="dot" w:pos="9350"/>
             </w:tabs>
+            <w:spacing w:line="276" w:lineRule="auto"/>
             <w:rPr>
               <w:rFonts w:asciiTheme="minorHAnsi" w:eastAsiaTheme="minorEastAsia" w:hAnsiTheme="minorHAnsi" w:cstheme="minorBidi"/>
               <w:noProof/>
@@ -2433,6 +2404,7 @@
               <w:tab w:val="left" w:pos="660"/>
               <w:tab w:val="right" w:leader="dot" w:pos="9350"/>
             </w:tabs>
+            <w:spacing w:line="276" w:lineRule="auto"/>
             <w:rPr>
               <w:rFonts w:asciiTheme="minorHAnsi" w:eastAsiaTheme="minorEastAsia" w:hAnsiTheme="minorHAnsi" w:cstheme="minorBidi"/>
               <w:noProof/>
@@ -2527,6 +2499,7 @@
               <w:tab w:val="left" w:pos="660"/>
               <w:tab w:val="right" w:leader="dot" w:pos="9350"/>
             </w:tabs>
+            <w:spacing w:line="276" w:lineRule="auto"/>
             <w:rPr>
               <w:rFonts w:asciiTheme="minorHAnsi" w:eastAsiaTheme="minorEastAsia" w:hAnsiTheme="minorHAnsi" w:cstheme="minorBidi"/>
               <w:noProof/>
@@ -2620,6 +2593,7 @@
             <w:tabs>
               <w:tab w:val="right" w:leader="dot" w:pos="9350"/>
             </w:tabs>
+            <w:spacing w:line="276" w:lineRule="auto"/>
             <w:rPr>
               <w:rFonts w:asciiTheme="minorHAnsi" w:eastAsiaTheme="minorEastAsia" w:hAnsiTheme="minorHAnsi" w:cstheme="minorBidi"/>
               <w:noProof/>
@@ -2701,6 +2675,7 @@
             <w:tabs>
               <w:tab w:val="right" w:leader="dot" w:pos="9350"/>
             </w:tabs>
+            <w:spacing w:line="276" w:lineRule="auto"/>
             <w:rPr>
               <w:rFonts w:asciiTheme="minorHAnsi" w:eastAsiaTheme="minorEastAsia" w:hAnsiTheme="minorHAnsi" w:cstheme="minorBidi"/>
               <w:noProof/>
@@ -2775,6 +2750,7 @@
             <w:tabs>
               <w:tab w:val="right" w:leader="dot" w:pos="9350"/>
             </w:tabs>
+            <w:spacing w:line="276" w:lineRule="auto"/>
             <w:rPr>
               <w:rFonts w:asciiTheme="minorHAnsi" w:eastAsiaTheme="minorEastAsia" w:hAnsiTheme="minorHAnsi" w:cstheme="minorBidi"/>
               <w:noProof/>
@@ -2856,6 +2832,7 @@
             <w:tabs>
               <w:tab w:val="right" w:leader="dot" w:pos="9350"/>
             </w:tabs>
+            <w:spacing w:line="276" w:lineRule="auto"/>
             <w:rPr>
               <w:rFonts w:asciiTheme="minorHAnsi" w:eastAsiaTheme="minorEastAsia" w:hAnsiTheme="minorHAnsi" w:cstheme="minorBidi"/>
               <w:noProof/>
@@ -2960,6 +2937,7 @@
             <w:tabs>
               <w:tab w:val="right" w:leader="dot" w:pos="9350"/>
             </w:tabs>
+            <w:spacing w:line="276" w:lineRule="auto"/>
             <w:rPr>
               <w:rFonts w:asciiTheme="minorHAnsi" w:eastAsiaTheme="minorEastAsia" w:hAnsiTheme="minorHAnsi" w:cstheme="minorBidi"/>
               <w:noProof/>
@@ -3071,6 +3049,7 @@
             <w:tabs>
               <w:tab w:val="right" w:leader="dot" w:pos="9350"/>
             </w:tabs>
+            <w:spacing w:line="276" w:lineRule="auto"/>
             <w:rPr>
               <w:rFonts w:asciiTheme="minorHAnsi" w:eastAsiaTheme="minorEastAsia" w:hAnsiTheme="minorHAnsi" w:cstheme="minorBidi"/>
               <w:noProof/>
@@ -3183,6 +3162,7 @@
               <w:tab w:val="left" w:pos="660"/>
               <w:tab w:val="right" w:leader="dot" w:pos="9350"/>
             </w:tabs>
+            <w:spacing w:line="276" w:lineRule="auto"/>
             <w:rPr>
               <w:rFonts w:asciiTheme="minorHAnsi" w:eastAsiaTheme="minorEastAsia" w:hAnsiTheme="minorHAnsi" w:cstheme="minorBidi"/>
               <w:noProof/>
@@ -3277,6 +3257,7 @@
               <w:tab w:val="left" w:pos="660"/>
               <w:tab w:val="right" w:leader="dot" w:pos="9350"/>
             </w:tabs>
+            <w:spacing w:line="276" w:lineRule="auto"/>
             <w:rPr>
               <w:rFonts w:asciiTheme="minorHAnsi" w:eastAsiaTheme="minorEastAsia" w:hAnsiTheme="minorHAnsi" w:cstheme="minorBidi"/>
               <w:noProof/>
@@ -3370,6 +3351,7 @@
               <w:tab w:val="left" w:pos="1100"/>
               <w:tab w:val="right" w:leader="dot" w:pos="9350"/>
             </w:tabs>
+            <w:spacing w:line="276" w:lineRule="auto"/>
             <w:rPr>
               <w:rFonts w:asciiTheme="minorHAnsi" w:eastAsiaTheme="minorEastAsia" w:hAnsiTheme="minorHAnsi" w:cstheme="minorBidi"/>
               <w:noProof/>
@@ -3463,6 +3445,7 @@
             <w:tabs>
               <w:tab w:val="right" w:leader="dot" w:pos="9350"/>
             </w:tabs>
+            <w:spacing w:line="276" w:lineRule="auto"/>
             <w:rPr>
               <w:rFonts w:asciiTheme="minorHAnsi" w:eastAsiaTheme="minorEastAsia" w:hAnsiTheme="minorHAnsi" w:cstheme="minorBidi"/>
               <w:noProof/>
@@ -3537,6 +3520,7 @@
             <w:tabs>
               <w:tab w:val="right" w:leader="dot" w:pos="9350"/>
             </w:tabs>
+            <w:spacing w:line="276" w:lineRule="auto"/>
             <w:rPr>
               <w:rFonts w:asciiTheme="minorHAnsi" w:eastAsiaTheme="minorEastAsia" w:hAnsiTheme="minorHAnsi" w:cstheme="minorBidi"/>
               <w:noProof/>
@@ -3611,6 +3595,7 @@
             <w:tabs>
               <w:tab w:val="right" w:leader="dot" w:pos="9350"/>
             </w:tabs>
+            <w:spacing w:line="276" w:lineRule="auto"/>
             <w:rPr>
               <w:rFonts w:asciiTheme="minorHAnsi" w:eastAsiaTheme="minorEastAsia" w:hAnsiTheme="minorHAnsi" w:cstheme="minorBidi"/>
               <w:noProof/>
@@ -3685,6 +3670,7 @@
             <w:tabs>
               <w:tab w:val="right" w:leader="dot" w:pos="9350"/>
             </w:tabs>
+            <w:spacing w:line="276" w:lineRule="auto"/>
             <w:rPr>
               <w:rFonts w:asciiTheme="minorHAnsi" w:eastAsiaTheme="minorEastAsia" w:hAnsiTheme="minorHAnsi" w:cstheme="minorBidi"/>
               <w:noProof/>
@@ -3759,6 +3745,7 @@
             <w:tabs>
               <w:tab w:val="right" w:leader="dot" w:pos="9350"/>
             </w:tabs>
+            <w:spacing w:line="276" w:lineRule="auto"/>
             <w:rPr>
               <w:rFonts w:asciiTheme="minorHAnsi" w:eastAsiaTheme="minorEastAsia" w:hAnsiTheme="minorHAnsi" w:cstheme="minorBidi"/>
               <w:noProof/>
@@ -3833,6 +3820,7 @@
             <w:tabs>
               <w:tab w:val="right" w:leader="dot" w:pos="9350"/>
             </w:tabs>
+            <w:spacing w:line="276" w:lineRule="auto"/>
             <w:rPr>
               <w:rFonts w:asciiTheme="minorHAnsi" w:eastAsiaTheme="minorEastAsia" w:hAnsiTheme="minorHAnsi" w:cstheme="minorBidi"/>
               <w:noProof/>
@@ -3907,6 +3895,7 @@
             <w:tabs>
               <w:tab w:val="right" w:leader="dot" w:pos="9350"/>
             </w:tabs>
+            <w:spacing w:line="276" w:lineRule="auto"/>
             <w:rPr>
               <w:rFonts w:asciiTheme="minorHAnsi" w:eastAsiaTheme="minorEastAsia" w:hAnsiTheme="minorHAnsi" w:cstheme="minorBidi"/>
               <w:noProof/>
@@ -3981,6 +3970,7 @@
             <w:tabs>
               <w:tab w:val="right" w:leader="dot" w:pos="9350"/>
             </w:tabs>
+            <w:spacing w:line="276" w:lineRule="auto"/>
             <w:rPr>
               <w:rFonts w:asciiTheme="minorHAnsi" w:eastAsiaTheme="minorEastAsia" w:hAnsiTheme="minorHAnsi" w:cstheme="minorBidi"/>
               <w:noProof/>
@@ -4055,6 +4045,7 @@
             <w:tabs>
               <w:tab w:val="right" w:leader="dot" w:pos="9350"/>
             </w:tabs>
+            <w:spacing w:line="276" w:lineRule="auto"/>
             <w:rPr>
               <w:rFonts w:asciiTheme="minorHAnsi" w:eastAsiaTheme="minorEastAsia" w:hAnsiTheme="minorHAnsi" w:cstheme="minorBidi"/>
               <w:noProof/>
@@ -4129,6 +4120,7 @@
             <w:tabs>
               <w:tab w:val="right" w:leader="dot" w:pos="9350"/>
             </w:tabs>
+            <w:spacing w:line="276" w:lineRule="auto"/>
             <w:rPr>
               <w:rFonts w:asciiTheme="minorHAnsi" w:eastAsiaTheme="minorEastAsia" w:hAnsiTheme="minorHAnsi" w:cstheme="minorBidi"/>
               <w:noProof/>
@@ -4233,6 +4225,7 @@
             <w:tabs>
               <w:tab w:val="right" w:leader="dot" w:pos="9350"/>
             </w:tabs>
+            <w:spacing w:line="276" w:lineRule="auto"/>
             <w:rPr>
               <w:rFonts w:asciiTheme="minorHAnsi" w:eastAsiaTheme="minorEastAsia" w:hAnsiTheme="minorHAnsi" w:cstheme="minorBidi"/>
               <w:noProof/>
@@ -4307,6 +4300,7 @@
             <w:tabs>
               <w:tab w:val="right" w:leader="dot" w:pos="9350"/>
             </w:tabs>
+            <w:spacing w:line="276" w:lineRule="auto"/>
             <w:rPr>
               <w:rFonts w:asciiTheme="minorHAnsi" w:eastAsiaTheme="minorEastAsia" w:hAnsiTheme="minorHAnsi" w:cstheme="minorBidi"/>
               <w:noProof/>
@@ -4381,6 +4375,7 @@
             <w:tabs>
               <w:tab w:val="right" w:leader="dot" w:pos="9350"/>
             </w:tabs>
+            <w:spacing w:line="276" w:lineRule="auto"/>
             <w:rPr>
               <w:rFonts w:asciiTheme="minorHAnsi" w:eastAsiaTheme="minorEastAsia" w:hAnsiTheme="minorHAnsi" w:cstheme="minorBidi"/>
               <w:noProof/>
@@ -4454,6 +4449,7 @@
             <w:tabs>
               <w:tab w:val="right" w:leader="dot" w:pos="9350"/>
             </w:tabs>
+            <w:spacing w:line="276" w:lineRule="auto"/>
             <w:rPr>
               <w:rFonts w:asciiTheme="minorHAnsi" w:eastAsiaTheme="minorEastAsia" w:hAnsiTheme="minorHAnsi" w:cstheme="minorBidi"/>
               <w:noProof/>
@@ -4527,6 +4523,7 @@
             <w:tabs>
               <w:tab w:val="right" w:leader="dot" w:pos="9350"/>
             </w:tabs>
+            <w:spacing w:line="276" w:lineRule="auto"/>
             <w:rPr>
               <w:rFonts w:asciiTheme="minorHAnsi" w:eastAsiaTheme="minorEastAsia" w:hAnsiTheme="minorHAnsi" w:cstheme="minorBidi"/>
               <w:noProof/>
@@ -4600,6 +4597,7 @@
             <w:tabs>
               <w:tab w:val="right" w:leader="dot" w:pos="9350"/>
             </w:tabs>
+            <w:spacing w:line="276" w:lineRule="auto"/>
             <w:rPr>
               <w:rFonts w:asciiTheme="minorHAnsi" w:eastAsiaTheme="minorEastAsia" w:hAnsiTheme="minorHAnsi" w:cstheme="minorBidi"/>
               <w:noProof/>
@@ -4673,6 +4671,7 @@
             <w:tabs>
               <w:tab w:val="right" w:leader="dot" w:pos="9350"/>
             </w:tabs>
+            <w:spacing w:line="276" w:lineRule="auto"/>
             <w:rPr>
               <w:rFonts w:asciiTheme="minorHAnsi" w:eastAsiaTheme="minorEastAsia" w:hAnsiTheme="minorHAnsi" w:cstheme="minorBidi"/>
               <w:noProof/>
@@ -4761,6 +4760,7 @@
             <w:tabs>
               <w:tab w:val="right" w:leader="dot" w:pos="9350"/>
             </w:tabs>
+            <w:spacing w:line="276" w:lineRule="auto"/>
             <w:rPr>
               <w:rFonts w:asciiTheme="minorHAnsi" w:eastAsiaTheme="minorEastAsia" w:hAnsiTheme="minorHAnsi" w:cstheme="minorBidi"/>
               <w:noProof/>
@@ -4834,6 +4834,7 @@
             <w:tabs>
               <w:tab w:val="right" w:leader="dot" w:pos="9350"/>
             </w:tabs>
+            <w:spacing w:line="276" w:lineRule="auto"/>
             <w:rPr>
               <w:rFonts w:asciiTheme="minorHAnsi" w:eastAsiaTheme="minorEastAsia" w:hAnsiTheme="minorHAnsi" w:cstheme="minorBidi"/>
               <w:noProof/>
@@ -4908,6 +4909,7 @@
             <w:tabs>
               <w:tab w:val="right" w:leader="dot" w:pos="9350"/>
             </w:tabs>
+            <w:spacing w:line="276" w:lineRule="auto"/>
             <w:rPr>
               <w:rFonts w:asciiTheme="minorHAnsi" w:eastAsiaTheme="minorEastAsia" w:hAnsiTheme="minorHAnsi" w:cstheme="minorBidi"/>
               <w:noProof/>
@@ -4982,6 +4984,7 @@
             <w:tabs>
               <w:tab w:val="right" w:leader="dot" w:pos="9350"/>
             </w:tabs>
+            <w:spacing w:line="276" w:lineRule="auto"/>
             <w:rPr>
               <w:rFonts w:asciiTheme="minorHAnsi" w:eastAsiaTheme="minorEastAsia" w:hAnsiTheme="minorHAnsi" w:cstheme="minorBidi"/>
               <w:noProof/>
@@ -5057,6 +5060,7 @@
               <w:tab w:val="left" w:pos="660"/>
               <w:tab w:val="right" w:leader="dot" w:pos="9350"/>
             </w:tabs>
+            <w:spacing w:line="276" w:lineRule="auto"/>
             <w:rPr>
               <w:rFonts w:asciiTheme="minorHAnsi" w:eastAsiaTheme="minorEastAsia" w:hAnsiTheme="minorHAnsi" w:cstheme="minorBidi"/>
               <w:noProof/>
@@ -5150,6 +5154,7 @@
             <w:tabs>
               <w:tab w:val="right" w:leader="dot" w:pos="9350"/>
             </w:tabs>
+            <w:spacing w:line="276" w:lineRule="auto"/>
             <w:rPr>
               <w:rFonts w:asciiTheme="minorHAnsi" w:eastAsiaTheme="minorEastAsia" w:hAnsiTheme="minorHAnsi" w:cstheme="minorBidi"/>
               <w:noProof/>
@@ -5224,6 +5229,7 @@
             <w:tabs>
               <w:tab w:val="right" w:leader="dot" w:pos="9350"/>
             </w:tabs>
+            <w:spacing w:line="276" w:lineRule="auto"/>
             <w:rPr>
               <w:rFonts w:asciiTheme="minorHAnsi" w:eastAsiaTheme="minorEastAsia" w:hAnsiTheme="minorHAnsi" w:cstheme="minorBidi"/>
               <w:noProof/>
@@ -5298,6 +5304,7 @@
             <w:tabs>
               <w:tab w:val="right" w:leader="dot" w:pos="9350"/>
             </w:tabs>
+            <w:spacing w:line="276" w:lineRule="auto"/>
             <w:rPr>
               <w:rFonts w:asciiTheme="minorHAnsi" w:eastAsiaTheme="minorEastAsia" w:hAnsiTheme="minorHAnsi" w:cstheme="minorBidi"/>
               <w:noProof/>
@@ -5372,6 +5379,7 @@
             <w:tabs>
               <w:tab w:val="right" w:leader="dot" w:pos="9350"/>
             </w:tabs>
+            <w:spacing w:line="276" w:lineRule="auto"/>
             <w:rPr>
               <w:rFonts w:asciiTheme="minorHAnsi" w:eastAsiaTheme="minorEastAsia" w:hAnsiTheme="minorHAnsi" w:cstheme="minorBidi"/>
               <w:noProof/>
@@ -5446,6 +5454,7 @@
             <w:tabs>
               <w:tab w:val="right" w:leader="dot" w:pos="9350"/>
             </w:tabs>
+            <w:spacing w:line="276" w:lineRule="auto"/>
             <w:rPr>
               <w:rFonts w:asciiTheme="minorHAnsi" w:eastAsiaTheme="minorEastAsia" w:hAnsiTheme="minorHAnsi" w:cstheme="minorBidi"/>
               <w:noProof/>
@@ -5520,6 +5529,7 @@
             <w:tabs>
               <w:tab w:val="right" w:leader="dot" w:pos="9350"/>
             </w:tabs>
+            <w:spacing w:line="276" w:lineRule="auto"/>
             <w:rPr>
               <w:rFonts w:asciiTheme="minorHAnsi" w:eastAsiaTheme="minorEastAsia" w:hAnsiTheme="minorHAnsi" w:cstheme="minorBidi"/>
               <w:noProof/>
@@ -5594,6 +5604,7 @@
             <w:tabs>
               <w:tab w:val="right" w:leader="dot" w:pos="9350"/>
             </w:tabs>
+            <w:spacing w:line="276" w:lineRule="auto"/>
             <w:rPr>
               <w:rFonts w:asciiTheme="minorHAnsi" w:eastAsiaTheme="minorEastAsia" w:hAnsiTheme="minorHAnsi" w:cstheme="minorBidi"/>
               <w:noProof/>
@@ -5668,6 +5679,7 @@
             <w:tabs>
               <w:tab w:val="right" w:leader="dot" w:pos="9350"/>
             </w:tabs>
+            <w:spacing w:line="276" w:lineRule="auto"/>
             <w:rPr>
               <w:rFonts w:asciiTheme="minorHAnsi" w:eastAsiaTheme="minorEastAsia" w:hAnsiTheme="minorHAnsi" w:cstheme="minorBidi"/>
               <w:noProof/>
@@ -5742,6 +5754,7 @@
             <w:tabs>
               <w:tab w:val="right" w:leader="dot" w:pos="9350"/>
             </w:tabs>
+            <w:spacing w:line="276" w:lineRule="auto"/>
             <w:rPr>
               <w:rFonts w:asciiTheme="minorHAnsi" w:eastAsiaTheme="minorEastAsia" w:hAnsiTheme="minorHAnsi" w:cstheme="minorBidi"/>
               <w:noProof/>
@@ -5838,6 +5851,7 @@
             <w:tabs>
               <w:tab w:val="right" w:leader="dot" w:pos="9350"/>
             </w:tabs>
+            <w:spacing w:line="276" w:lineRule="auto"/>
             <w:rPr>
               <w:rFonts w:asciiTheme="minorHAnsi" w:eastAsiaTheme="minorEastAsia" w:hAnsiTheme="minorHAnsi" w:cstheme="minorBidi"/>
               <w:noProof/>
@@ -5934,6 +5948,7 @@
             <w:tabs>
               <w:tab w:val="right" w:leader="dot" w:pos="9350"/>
             </w:tabs>
+            <w:spacing w:line="276" w:lineRule="auto"/>
             <w:rPr>
               <w:rFonts w:asciiTheme="minorHAnsi" w:eastAsiaTheme="minorEastAsia" w:hAnsiTheme="minorHAnsi" w:cstheme="minorBidi"/>
               <w:noProof/>
@@ -6008,6 +6023,7 @@
             <w:tabs>
               <w:tab w:val="right" w:leader="dot" w:pos="9350"/>
             </w:tabs>
+            <w:spacing w:line="276" w:lineRule="auto"/>
             <w:rPr>
               <w:rFonts w:asciiTheme="minorHAnsi" w:eastAsiaTheme="minorEastAsia" w:hAnsiTheme="minorHAnsi" w:cstheme="minorBidi"/>
               <w:noProof/>
@@ -6082,6 +6098,7 @@
             <w:tabs>
               <w:tab w:val="right" w:leader="dot" w:pos="9350"/>
             </w:tabs>
+            <w:spacing w:line="276" w:lineRule="auto"/>
             <w:rPr>
               <w:rFonts w:asciiTheme="minorHAnsi" w:eastAsiaTheme="minorEastAsia" w:hAnsiTheme="minorHAnsi" w:cstheme="minorBidi"/>
               <w:noProof/>
@@ -6156,6 +6173,7 @@
             <w:tabs>
               <w:tab w:val="right" w:leader="dot" w:pos="9350"/>
             </w:tabs>
+            <w:spacing w:line="276" w:lineRule="auto"/>
             <w:rPr>
               <w:rFonts w:asciiTheme="minorHAnsi" w:eastAsiaTheme="minorEastAsia" w:hAnsiTheme="minorHAnsi" w:cstheme="minorBidi"/>
               <w:noProof/>
@@ -6230,6 +6248,7 @@
             <w:tabs>
               <w:tab w:val="right" w:leader="dot" w:pos="9350"/>
             </w:tabs>
+            <w:spacing w:line="276" w:lineRule="auto"/>
             <w:rPr>
               <w:rFonts w:asciiTheme="minorHAnsi" w:eastAsiaTheme="minorEastAsia" w:hAnsiTheme="minorHAnsi" w:cstheme="minorBidi"/>
               <w:noProof/>
@@ -6304,6 +6323,7 @@
             <w:tabs>
               <w:tab w:val="right" w:leader="dot" w:pos="9350"/>
             </w:tabs>
+            <w:spacing w:line="276" w:lineRule="auto"/>
             <w:rPr>
               <w:rFonts w:asciiTheme="minorHAnsi" w:eastAsiaTheme="minorEastAsia" w:hAnsiTheme="minorHAnsi" w:cstheme="minorBidi"/>
               <w:noProof/>
@@ -6385,6 +6405,7 @@
             <w:tabs>
               <w:tab w:val="right" w:leader="dot" w:pos="9350"/>
             </w:tabs>
+            <w:spacing w:line="276" w:lineRule="auto"/>
             <w:rPr>
               <w:rFonts w:asciiTheme="minorHAnsi" w:eastAsiaTheme="minorEastAsia" w:hAnsiTheme="minorHAnsi" w:cstheme="minorBidi"/>
               <w:noProof/>
@@ -6459,6 +6480,7 @@
             <w:tabs>
               <w:tab w:val="right" w:leader="dot" w:pos="9350"/>
             </w:tabs>
+            <w:spacing w:line="276" w:lineRule="auto"/>
             <w:rPr>
               <w:rFonts w:asciiTheme="minorHAnsi" w:eastAsiaTheme="minorEastAsia" w:hAnsiTheme="minorHAnsi" w:cstheme="minorBidi"/>
               <w:noProof/>
@@ -6533,6 +6555,7 @@
             <w:tabs>
               <w:tab w:val="right" w:leader="dot" w:pos="9350"/>
             </w:tabs>
+            <w:spacing w:line="276" w:lineRule="auto"/>
             <w:rPr>
               <w:rFonts w:asciiTheme="minorHAnsi" w:eastAsiaTheme="minorEastAsia" w:hAnsiTheme="minorHAnsi" w:cstheme="minorBidi"/>
               <w:noProof/>
@@ -6607,6 +6630,7 @@
             <w:tabs>
               <w:tab w:val="right" w:leader="dot" w:pos="9350"/>
             </w:tabs>
+            <w:spacing w:line="276" w:lineRule="auto"/>
             <w:rPr>
               <w:rFonts w:asciiTheme="minorHAnsi" w:eastAsiaTheme="minorEastAsia" w:hAnsiTheme="minorHAnsi" w:cstheme="minorBidi"/>
               <w:noProof/>
@@ -6681,6 +6705,7 @@
             <w:tabs>
               <w:tab w:val="right" w:leader="dot" w:pos="9350"/>
             </w:tabs>
+            <w:spacing w:line="276" w:lineRule="auto"/>
             <w:rPr>
               <w:rFonts w:asciiTheme="minorHAnsi" w:eastAsiaTheme="minorEastAsia" w:hAnsiTheme="minorHAnsi" w:cstheme="minorBidi"/>
               <w:noProof/>
@@ -6755,6 +6780,7 @@
             <w:tabs>
               <w:tab w:val="right" w:leader="dot" w:pos="9350"/>
             </w:tabs>
+            <w:spacing w:line="276" w:lineRule="auto"/>
             <w:rPr>
               <w:rFonts w:asciiTheme="minorHAnsi" w:eastAsiaTheme="minorEastAsia" w:hAnsiTheme="minorHAnsi" w:cstheme="minorBidi"/>
               <w:noProof/>
@@ -6836,6 +6862,7 @@
             <w:tabs>
               <w:tab w:val="right" w:leader="dot" w:pos="9350"/>
             </w:tabs>
+            <w:spacing w:line="276" w:lineRule="auto"/>
             <w:rPr>
               <w:rFonts w:asciiTheme="minorHAnsi" w:eastAsiaTheme="minorEastAsia" w:hAnsiTheme="minorHAnsi" w:cstheme="minorBidi"/>
               <w:noProof/>
@@ -6911,6 +6938,7 @@
               <w:tab w:val="left" w:pos="660"/>
               <w:tab w:val="right" w:leader="dot" w:pos="9350"/>
             </w:tabs>
+            <w:spacing w:line="276" w:lineRule="auto"/>
             <w:rPr>
               <w:rFonts w:asciiTheme="minorHAnsi" w:eastAsiaTheme="minorEastAsia" w:hAnsiTheme="minorHAnsi" w:cstheme="minorBidi"/>
               <w:noProof/>
@@ -7005,6 +7033,7 @@
               <w:tab w:val="left" w:pos="660"/>
               <w:tab w:val="right" w:leader="dot" w:pos="9350"/>
             </w:tabs>
+            <w:spacing w:line="276" w:lineRule="auto"/>
             <w:rPr>
               <w:rFonts w:asciiTheme="minorHAnsi" w:eastAsiaTheme="minorEastAsia" w:hAnsiTheme="minorHAnsi" w:cstheme="minorBidi"/>
               <w:noProof/>
@@ -7105,6 +7134,7 @@
             <w:tabs>
               <w:tab w:val="right" w:leader="dot" w:pos="9350"/>
             </w:tabs>
+            <w:spacing w:line="276" w:lineRule="auto"/>
             <w:rPr>
               <w:rFonts w:asciiTheme="minorHAnsi" w:eastAsiaTheme="minorEastAsia" w:hAnsiTheme="minorHAnsi" w:cstheme="minorBidi"/>
               <w:noProof/>
@@ -7174,6 +7204,9 @@
           </w:hyperlink>
         </w:p>
         <w:p>
+          <w:pPr>
+            <w:spacing w:line="276" w:lineRule="auto"/>
+          </w:pPr>
           <w:r>
             <w:rPr>
               <w:b/>
@@ -7250,7 +7283,7 @@
     </w:p>
     <w:p>
       <w:pPr>
-        <w:spacing w:line="360" w:lineRule="auto"/>
+        <w:spacing w:line="276" w:lineRule="auto"/>
         <w:rPr>
           <w:b/>
           <w:bCs/>
@@ -7262,7 +7295,7 @@
     </w:p>
     <w:p>
       <w:pPr>
-        <w:spacing w:line="360" w:lineRule="auto"/>
+        <w:spacing w:line="276" w:lineRule="auto"/>
         <w:rPr>
           <w:sz w:val="26"/>
           <w:szCs w:val="26"/>
@@ -7297,7 +7330,7 @@
     <w:p>
       <w:pPr>
         <w:widowControl/>
-        <w:spacing w:after="160" w:line="360" w:lineRule="auto"/>
+        <w:spacing w:after="160" w:line="276" w:lineRule="auto"/>
         <w:rPr>
           <w:sz w:val="26"/>
           <w:szCs w:val="26"/>
@@ -7351,7 +7384,7 @@
     </w:p>
     <w:p>
       <w:pPr>
-        <w:spacing w:line="360" w:lineRule="auto"/>
+        <w:spacing w:line="276" w:lineRule="auto"/>
         <w:rPr>
           <w:sz w:val="26"/>
           <w:szCs w:val="26"/>
@@ -7377,7 +7410,7 @@
     </w:p>
     <w:p>
       <w:pPr>
-        <w:spacing w:line="360" w:lineRule="auto"/>
+        <w:spacing w:line="276" w:lineRule="auto"/>
         <w:rPr>
           <w:sz w:val="26"/>
           <w:szCs w:val="26"/>
@@ -7395,7 +7428,7 @@
     </w:p>
     <w:p>
       <w:pPr>
-        <w:spacing w:line="360" w:lineRule="auto"/>
+        <w:spacing w:line="276" w:lineRule="auto"/>
         <w:rPr>
           <w:sz w:val="26"/>
           <w:szCs w:val="26"/>
@@ -7422,7 +7455,7 @@
     <w:p>
       <w:pPr>
         <w:widowControl/>
-        <w:spacing w:after="160" w:line="360" w:lineRule="auto"/>
+        <w:spacing w:after="160" w:line="276" w:lineRule="auto"/>
         <w:rPr>
           <w:sz w:val="26"/>
           <w:szCs w:val="26"/>
@@ -7896,6 +7929,180 @@
     </w:p>
     <w:p>
       <w:pPr>
+        <w:widowControl/>
+        <w:spacing w:line="276" w:lineRule="auto"/>
+        <w:rPr>
+          <w:rFonts w:eastAsia="Times New Roman"/>
+          <w:kern w:val="0"/>
+          <w:sz w:val="26"/>
+          <w:szCs w:val="26"/>
+          <w:lang w:val="vi-VN" w:eastAsia="ja-JP"/>
+        </w:rPr>
+      </w:pPr>
+      <w:r>
+        <w:rPr>
+          <w:sz w:val="26"/>
+          <w:szCs w:val="26"/>
+          <w:lang w:val="vi-VN"/>
+        </w:rPr>
+        <w:t xml:space="preserve">- </w:t>
+      </w:r>
+      <w:r>
+        <w:rPr>
+          <w:rFonts w:eastAsia="Times New Roman"/>
+          <w:color w:val="000000"/>
+          <w:kern w:val="0"/>
+          <w:sz w:val="26"/>
+          <w:szCs w:val="26"/>
+          <w:lang w:val="vi-VN" w:eastAsia="ja-JP"/>
+        </w:rPr>
+        <w:t>Thêm và quản lý người dùng (Nhân viên công ty) vào hệ thống</w:t>
+      </w:r>
+    </w:p>
+    <w:p>
+      <w:pPr>
+        <w:spacing w:line="276" w:lineRule="auto"/>
+        <w:rPr>
+          <w:rFonts w:eastAsia="Times New Roman"/>
+          <w:color w:val="000000"/>
+          <w:kern w:val="0"/>
+          <w:sz w:val="26"/>
+          <w:szCs w:val="26"/>
+          <w:lang w:val="vi-VN" w:eastAsia="ja-JP"/>
+        </w:rPr>
+      </w:pPr>
+      <w:r>
+        <w:rPr>
+          <w:rFonts w:eastAsia="Times New Roman"/>
+          <w:color w:val="000000"/>
+          <w:kern w:val="0"/>
+          <w:sz w:val="26"/>
+          <w:szCs w:val="26"/>
+          <w:lang w:val="vi-VN" w:eastAsia="ja-JP"/>
+        </w:rPr>
+        <w:t>- Thêm khách hàng và quản lý thông tin khách hàng trong hệ thống.</w:t>
+      </w:r>
+      <w:r>
+        <w:rPr>
+          <w:rFonts w:eastAsia="Times New Roman"/>
+          <w:color w:val="000000"/>
+          <w:kern w:val="0"/>
+          <w:sz w:val="26"/>
+          <w:szCs w:val="26"/>
+          <w:lang w:val="vi-VN" w:eastAsia="ja-JP"/>
+        </w:rPr>
+        <w:br/>
+        <w:t>- Thêm và quản lý sản phẩm trong hệ thống với số lượng sản phẩm còn lại trong</w:t>
+      </w:r>
+      <w:r>
+        <w:rPr>
+          <w:rFonts w:eastAsia="Times New Roman"/>
+          <w:color w:val="000000"/>
+          <w:kern w:val="0"/>
+          <w:sz w:val="26"/>
+          <w:szCs w:val="26"/>
+          <w:lang w:val="vi-VN" w:eastAsia="ja-JP"/>
+        </w:rPr>
+        <w:br/>
+        <w:t>kho của từng sản phẩm</w:t>
+      </w:r>
+      <w:r>
+        <w:rPr>
+          <w:rFonts w:eastAsia="Times New Roman"/>
+          <w:color w:val="000000"/>
+          <w:kern w:val="0"/>
+          <w:sz w:val="26"/>
+          <w:szCs w:val="26"/>
+          <w:lang w:val="vi-VN" w:eastAsia="ja-JP"/>
+        </w:rPr>
+        <w:t>, cập nhật thông tin sản phẩm</w:t>
+      </w:r>
+      <w:r>
+        <w:rPr>
+          <w:rFonts w:eastAsia="Times New Roman"/>
+          <w:color w:val="000000"/>
+          <w:kern w:val="0"/>
+          <w:sz w:val="26"/>
+          <w:szCs w:val="26"/>
+          <w:lang w:val="vi-VN" w:eastAsia="ja-JP"/>
+        </w:rPr>
+        <w:br/>
+        <w:t>- Quản lý và cập nhật liên tục thông tin của các hóa đơn hàng hóa</w:t>
+      </w:r>
+      <w:r>
+        <w:rPr>
+          <w:rFonts w:eastAsia="Times New Roman"/>
+          <w:color w:val="000000"/>
+          <w:kern w:val="0"/>
+          <w:sz w:val="26"/>
+          <w:szCs w:val="26"/>
+          <w:lang w:val="vi-VN" w:eastAsia="ja-JP"/>
+        </w:rPr>
+        <w:br/>
+        <w:t>khách hàng đặt hàng có vận chuyển</w:t>
+      </w:r>
+      <w:r>
+        <w:rPr>
+          <w:rFonts w:eastAsia="Times New Roman"/>
+          <w:color w:val="000000"/>
+          <w:kern w:val="0"/>
+          <w:sz w:val="26"/>
+          <w:szCs w:val="26"/>
+          <w:lang w:val="vi-VN" w:eastAsia="ja-JP"/>
+        </w:rPr>
+        <w:br/>
+        <w:t>- Chấp nhận thanh toán bằng nhiều hình thức khác nhau: thanh toán khi nhận</w:t>
+      </w:r>
+      <w:r>
+        <w:rPr>
+          <w:rFonts w:eastAsia="Times New Roman"/>
+          <w:color w:val="000000"/>
+          <w:kern w:val="0"/>
+          <w:sz w:val="26"/>
+          <w:szCs w:val="26"/>
+          <w:lang w:val="vi-VN" w:eastAsia="ja-JP"/>
+        </w:rPr>
+        <w:br/>
+        <w:t>hàng, thanh toán trực tiếp khi mua hàng và thanh toán qua chuyển khoản.</w:t>
+      </w:r>
+      <w:r>
+        <w:rPr>
+          <w:rFonts w:eastAsia="Times New Roman"/>
+          <w:color w:val="000000"/>
+          <w:kern w:val="0"/>
+          <w:sz w:val="26"/>
+          <w:szCs w:val="26"/>
+          <w:lang w:val="vi-VN" w:eastAsia="ja-JP"/>
+        </w:rPr>
+        <w:br/>
+      </w:r>
+      <w:r>
+        <w:rPr>
+          <w:rFonts w:eastAsia="Times New Roman"/>
+          <w:color w:val="000000"/>
+          <w:kern w:val="0"/>
+          <w:sz w:val="26"/>
+          <w:szCs w:val="26"/>
+          <w:lang w:val="vi-VN" w:eastAsia="ja-JP"/>
+        </w:rPr>
+        <w:t>- Thực hiện được chức năng giỏ hàng, lưu trữ chi tiết đơn hàng vào cơ sở dữ liệu</w:t>
+      </w:r>
+    </w:p>
+    <w:p>
+      <w:pPr>
+        <w:spacing w:line="276" w:lineRule="auto"/>
+        <w:rPr>
+          <w:rFonts w:eastAsia="Times New Roman"/>
+          <w:color w:val="000000"/>
+          <w:kern w:val="0"/>
+          <w:sz w:val="26"/>
+          <w:szCs w:val="26"/>
+          <w:lang w:val="vi-VN" w:eastAsia="ja-JP"/>
+        </w:rPr>
+      </w:pPr>
+    </w:p>
+    <w:p>
+      <w:pPr>
         <w:spacing w:line="276" w:lineRule="auto"/>
         <w:rPr>
           <w:sz w:val="26"/>
@@ -7945,16 +8152,6 @@
     </w:p>
     <w:p>
       <w:pPr>
-        <w:spacing w:line="276" w:lineRule="auto"/>
-        <w:rPr>
-          <w:sz w:val="26"/>
-          <w:szCs w:val="26"/>
-          <w:lang w:val="vi-VN"/>
-        </w:rPr>
-      </w:pPr>
-    </w:p>
-    <w:p>
-      <w:pPr>
         <w:pStyle w:val="Heading1"/>
         <w:spacing w:line="276" w:lineRule="auto"/>
         <w:rPr>
@@ -7966,6 +8163,7 @@
         <w:rPr>
           <w:lang w:val="vi-VN"/>
         </w:rPr>
+        <w:lastRenderedPageBreak/>
         <w:t>CHƯƠNG II</w:t>
       </w:r>
       <w:r>
@@ -8351,7 +8549,7 @@
           <w:lang w:eastAsia="en-US"/>
         </w:rPr>
         <w:drawing>
-          <wp:inline distT="0" distB="0" distL="0" distR="0" wp14:anchorId="3723E75E" wp14:editId="45418113">
+          <wp:inline distT="0" distB="0" distL="0" distR="0" wp14:anchorId="3723E75E" wp14:editId="46021559">
             <wp:extent cx="3771900" cy="3160395"/>
             <wp:effectExtent l="0" t="0" r="0" b="1905"/>
             <wp:docPr id="2" name="Picture 2"/>
@@ -9591,7 +9789,7 @@
           <w:lang w:eastAsia="en-US"/>
         </w:rPr>
         <w:drawing>
-          <wp:inline distT="0" distB="0" distL="0" distR="0" wp14:anchorId="781BAC91" wp14:editId="48CF7B78">
+          <wp:inline distT="0" distB="0" distL="0" distR="0" wp14:anchorId="781BAC91" wp14:editId="58F9D418">
             <wp:extent cx="5638800" cy="3504941"/>
             <wp:effectExtent l="0" t="0" r="0" b="635"/>
             <wp:docPr id="3" name="Picture 3"/>
@@ -9645,24 +9843,33 @@
     <w:p>
       <w:pPr>
         <w:pStyle w:val="Heading3"/>
+        <w:spacing w:line="276" w:lineRule="auto"/>
         <w:ind w:firstLine="720"/>
         <w:rPr>
           <w:rStyle w:val="Heading3Char"/>
           <w:b/>
+          <w:lang w:val="vi-VN"/>
         </w:rPr>
       </w:pPr>
       <w:bookmarkStart w:id="16" w:name="_Toc105786448"/>
       <w:r>
+        <w:rPr>
+          <w:lang w:val="vi-VN"/>
+        </w:rPr>
         <w:lastRenderedPageBreak/>
         <w:t>3</w:t>
       </w:r>
       <w:r>
+        <w:rPr>
+          <w:lang w:val="vi-VN"/>
+        </w:rPr>
         <w:t xml:space="preserve">.2 </w:t>
       </w:r>
       <w:r>
         <w:rPr>
           <w:rStyle w:val="Heading3Char"/>
           <w:b/>
+          <w:lang w:val="vi-VN"/>
         </w:rPr>
         <w:t xml:space="preserve">Tầng </w:t>
       </w:r>
@@ -9670,6 +9877,7 @@
         <w:rPr>
           <w:rStyle w:val="Heading3Char"/>
           <w:b/>
+          <w:lang w:val="vi-VN"/>
         </w:rPr>
         <w:t>A</w:t>
       </w:r>
@@ -9677,6 +9885,7 @@
         <w:rPr>
           <w:rStyle w:val="Heading3Char"/>
           <w:b/>
+          <w:lang w:val="vi-VN"/>
         </w:rPr>
         <w:t>pplication</w:t>
       </w:r>
@@ -10065,6 +10274,7 @@
     <w:p>
       <w:pPr>
         <w:pStyle w:val="Heading3"/>
+        <w:spacing w:line="276" w:lineRule="auto"/>
         <w:ind w:firstLine="720"/>
         <w:rPr>
           <w:lang w:val="vi-VN"/>
@@ -10416,6 +10626,7 @@
         <w:rPr>
           <w:rStyle w:val="fontstyle01"/>
         </w:rPr>
+        <w:lastRenderedPageBreak/>
         <w:t>tạo được các entity class (object layer).</w:t>
       </w:r>
       <w:r>
@@ -10431,7 +10642,6 @@
         <w:rPr>
           <w:rStyle w:val="fontstyle21"/>
         </w:rPr>
-        <w:lastRenderedPageBreak/>
         <w:t xml:space="preserve">- </w:t>
       </w:r>
       <w:r>
@@ -10687,7 +10897,7 @@
           <w:lang w:eastAsia="en-US"/>
         </w:rPr>
         <w:drawing>
-          <wp:inline distT="0" distB="0" distL="0" distR="0" wp14:anchorId="6D52C0A8" wp14:editId="02011C46">
+          <wp:inline distT="0" distB="0" distL="0" distR="0" wp14:anchorId="6D52C0A8" wp14:editId="034A719E">
             <wp:extent cx="5943600" cy="2774315"/>
             <wp:effectExtent l="0" t="0" r="0" b="6985"/>
             <wp:docPr id="4" name="Picture 4"/>
@@ -10832,9 +11042,9 @@
     <w:p>
       <w:pPr>
         <w:widowControl/>
-        <w:spacing w:after="160" w:line="259" w:lineRule="auto"/>
-        <w:rPr>
-          <w:rFonts w:ascii="TimesNewRomanPSMT" w:hAnsi="TimesNewRomanPSMT"/>
+        <w:spacing w:after="160" w:line="276" w:lineRule="auto"/>
+        <w:rPr>
+          <w:rFonts w:ascii="TimesNewRomanPSMT" w:hAnsi="TimesNewRomanPSMT" w:hint="eastAsia"/>
           <w:color w:val="000000"/>
           <w:sz w:val="26"/>
           <w:szCs w:val="26"/>
@@ -10857,15 +11067,12 @@
           <w:ilvl w:val="0"/>
           <w:numId w:val="5"/>
         </w:numPr>
-        <w:spacing w:line="276" w:lineRule="auto"/>
-        <w:rPr>
-          <w:lang w:val="vi-VN"/>
-        </w:rPr>
       </w:pPr>
       <w:bookmarkStart w:id="22" w:name="_Toc105786454"/>
       <w:r>
         <w:rPr>
           <w:rStyle w:val="Heading2Char"/>
+          <w:b/>
         </w:rPr>
         <w:lastRenderedPageBreak/>
         <w:t>NGÔN NGỮ GIAO DIỆN</w:t>
@@ -12060,6 +12267,7 @@
           <w:ilvl w:val="0"/>
           <w:numId w:val="26"/>
         </w:numPr>
+        <w:spacing w:line="276" w:lineRule="auto"/>
         <w:rPr>
           <w:sz w:val="26"/>
           <w:szCs w:val="26"/>
@@ -12225,7 +12433,7 @@
           <w:noProof/>
         </w:rPr>
         <w:drawing>
-          <wp:inline distT="0" distB="0" distL="0" distR="0" wp14:anchorId="61D84576" wp14:editId="17848C9B">
+          <wp:inline distT="0" distB="0" distL="0" distR="0" wp14:anchorId="61D84576" wp14:editId="59F56628">
             <wp:extent cx="5239910" cy="3633189"/>
             <wp:effectExtent l="190500" t="190500" r="189865" b="196215"/>
             <wp:docPr id="7" name="Picture 7"/>
@@ -12370,7 +12578,7 @@
           <w:lang w:eastAsia="en-US"/>
         </w:rPr>
         <w:drawing>
-          <wp:inline distT="0" distB="0" distL="0" distR="0" wp14:anchorId="4A8B3115" wp14:editId="09747AA5">
+          <wp:inline distT="0" distB="0" distL="0" distR="0" wp14:anchorId="4A8B3115" wp14:editId="365CE95F">
             <wp:extent cx="4648200" cy="2565400"/>
             <wp:effectExtent l="152400" t="152400" r="361950" b="368300"/>
             <wp:docPr id="8" name="Picture 8"/>
@@ -12462,7 +12670,7 @@
           <w:lang w:eastAsia="en-US"/>
         </w:rPr>
         <w:drawing>
-          <wp:inline distT="0" distB="0" distL="0" distR="0" wp14:anchorId="48072591" wp14:editId="152D4A0A">
+          <wp:inline distT="0" distB="0" distL="0" distR="0" wp14:anchorId="48072591" wp14:editId="2571AE04">
             <wp:extent cx="4657725" cy="2328427"/>
             <wp:effectExtent l="152400" t="152400" r="352425" b="358140"/>
             <wp:docPr id="9" name="Picture 9"/>
@@ -12560,7 +12768,7 @@
           <w:lang w:eastAsia="en-US"/>
         </w:rPr>
         <w:drawing>
-          <wp:inline distT="0" distB="0" distL="0" distR="0" wp14:anchorId="74951F80" wp14:editId="718A596E">
+          <wp:inline distT="0" distB="0" distL="0" distR="0" wp14:anchorId="74951F80" wp14:editId="152D9464">
             <wp:extent cx="4638675" cy="2431415"/>
             <wp:effectExtent l="152400" t="152400" r="371475" b="368935"/>
             <wp:docPr id="10" name="Picture 10"/>
@@ -13137,7 +13345,7 @@
     <w:p>
       <w:pPr>
         <w:widowControl/>
-        <w:spacing w:after="160" w:line="259" w:lineRule="auto"/>
+        <w:spacing w:after="160" w:line="276" w:lineRule="auto"/>
       </w:pPr>
       <w:r>
         <w:br w:type="page"/>
@@ -14575,7 +14783,7 @@
     <w:p>
       <w:pPr>
         <w:widowControl/>
-        <w:spacing w:after="160" w:line="259" w:lineRule="auto"/>
+        <w:spacing w:after="160" w:line="276" w:lineRule="auto"/>
       </w:pPr>
       <w:r>
         <w:br w:type="page"/>
@@ -15303,7 +15511,7 @@
           <w:lang w:eastAsia="en-US"/>
         </w:rPr>
         <w:drawing>
-          <wp:inline distT="0" distB="0" distL="0" distR="0" wp14:anchorId="14FA359F" wp14:editId="34519601">
+          <wp:inline distT="0" distB="0" distL="0" distR="0" wp14:anchorId="14FA359F" wp14:editId="10A27801">
             <wp:extent cx="5483631" cy="5047753"/>
             <wp:effectExtent l="152400" t="152400" r="365125" b="362585"/>
             <wp:docPr id="11" name="Picture 11"/>
@@ -15489,7 +15697,7 @@
           <w:lang w:eastAsia="en-US"/>
         </w:rPr>
         <w:drawing>
-          <wp:inline distT="0" distB="0" distL="0" distR="0" wp14:anchorId="3816D5B0" wp14:editId="4C270EE7">
+          <wp:inline distT="0" distB="0" distL="0" distR="0" wp14:anchorId="3816D5B0" wp14:editId="43E27044">
             <wp:extent cx="5590107" cy="4467307"/>
             <wp:effectExtent l="152400" t="152400" r="353695" b="352425"/>
             <wp:docPr id="12" name="Picture 12"/>
@@ -15661,7 +15869,7 @@
           <w:lang w:eastAsia="en-US"/>
         </w:rPr>
         <w:drawing>
-          <wp:inline distT="0" distB="0" distL="0" distR="0" wp14:anchorId="76800AD1" wp14:editId="2F8E46E8">
+          <wp:inline distT="0" distB="0" distL="0" distR="0" wp14:anchorId="76800AD1" wp14:editId="60F9B97E">
             <wp:extent cx="5580490" cy="4901411"/>
             <wp:effectExtent l="152400" t="152400" r="363220" b="356870"/>
             <wp:docPr id="13" name="Picture 13"/>
@@ -15842,8 +16050,11 @@
     <w:p>
       <w:pPr>
         <w:pStyle w:val="Heading3"/>
+        <w:numPr>
+          <w:ilvl w:val="1"/>
+          <w:numId w:val="7"/>
+        </w:numPr>
         <w:spacing w:line="276" w:lineRule="auto"/>
-        <w:ind w:firstLine="720"/>
         <w:rPr>
           <w:lang w:val="vi-VN"/>
         </w:rPr>
@@ -15854,19 +16065,7 @@
           <w:lang w:val="vi-VN"/>
         </w:rPr>
         <w:lastRenderedPageBreak/>
-        <w:t>5.</w:t>
-      </w:r>
-      <w:r>
-        <w:rPr>
-          <w:lang w:val="vi-VN"/>
-        </w:rPr>
-        <w:t>4</w:t>
-      </w:r>
-      <w:r>
-        <w:rPr>
-          <w:lang w:val="vi-VN"/>
-        </w:rPr>
-        <w:t xml:space="preserve"> Chức năng thêm </w:t>
+        <w:t xml:space="preserve">Chức năng thêm </w:t>
       </w:r>
       <w:r>
         <w:rPr>
@@ -15875,6 +16074,199 @@
         <w:t>sản phẩm mới</w:t>
       </w:r>
       <w:bookmarkEnd w:id="45"/>
+    </w:p>
+    <w:p>
+      <w:pPr>
+        <w:spacing w:line="276" w:lineRule="auto"/>
+        <w:rPr>
+          <w:lang w:val="vi-VN"/>
+        </w:rPr>
+      </w:pPr>
+      <w:r>
+        <w:rPr>
+          <w:noProof/>
+          <w:lang w:val="vi-VN"/>
+        </w:rPr>
+        <mc:AlternateContent>
+          <mc:Choice Requires="wpg">
+            <w:drawing>
+              <wp:anchor distT="0" distB="0" distL="114300" distR="114300" simplePos="0" relativeHeight="251664384" behindDoc="0" locked="0" layoutInCell="1" allowOverlap="1" wp14:anchorId="5F30A30B" wp14:editId="3AE854C7">
+                <wp:simplePos x="0" y="0"/>
+                <wp:positionH relativeFrom="column">
+                  <wp:posOffset>361950</wp:posOffset>
+                </wp:positionH>
+                <wp:positionV relativeFrom="paragraph">
+                  <wp:posOffset>2875280</wp:posOffset>
+                </wp:positionV>
+                <wp:extent cx="2000250" cy="790575"/>
+                <wp:effectExtent l="0" t="0" r="19050" b="28575"/>
+                <wp:wrapNone/>
+                <wp:docPr id="25" name="Group 25"/>
+                <wp:cNvGraphicFramePr/>
+                <a:graphic xmlns:a="http://schemas.openxmlformats.org/drawingml/2006/main">
+                  <a:graphicData uri="http://schemas.microsoft.com/office/word/2010/wordprocessingGroup">
+                    <wpg:wgp>
+                      <wpg:cNvGrpSpPr/>
+                      <wpg:grpSpPr>
+                        <a:xfrm>
+                          <a:off x="0" y="0"/>
+                          <a:ext cx="2000250" cy="790575"/>
+                          <a:chOff x="0" y="0"/>
+                          <a:chExt cx="2000250" cy="790575"/>
+                        </a:xfrm>
+                      </wpg:grpSpPr>
+                      <wps:wsp>
+                        <wps:cNvPr id="23" name="Rectangle 23"/>
+                        <wps:cNvSpPr/>
+                        <wps:spPr>
+                          <a:xfrm>
+                            <a:off x="0" y="0"/>
+                            <a:ext cx="2000250" cy="485775"/>
+                          </a:xfrm>
+                          <a:prstGeom prst="rect">
+                            <a:avLst/>
+                          </a:prstGeom>
+                          <a:solidFill>
+                            <a:schemeClr val="bg1"/>
+                          </a:solidFill>
+                          <a:ln>
+                            <a:solidFill>
+                              <a:schemeClr val="bg1"/>
+                            </a:solidFill>
+                          </a:ln>
+                        </wps:spPr>
+                        <wps:style>
+                          <a:lnRef idx="2">
+                            <a:schemeClr val="accent1">
+                              <a:shade val="50000"/>
+                            </a:schemeClr>
+                          </a:lnRef>
+                          <a:fillRef idx="1">
+                            <a:schemeClr val="accent1"/>
+                          </a:fillRef>
+                          <a:effectRef idx="0">
+                            <a:schemeClr val="accent1"/>
+                          </a:effectRef>
+                          <a:fontRef idx="minor">
+                            <a:schemeClr val="lt1"/>
+                          </a:fontRef>
+                        </wps:style>
+                        <wps:bodyPr rot="0" spcFirstLastPara="0" vertOverflow="overflow" horzOverflow="overflow" vert="horz" wrap="square" lIns="91440" tIns="45720" rIns="91440" bIns="45720" numCol="1" spcCol="0" rtlCol="0" fromWordArt="0" anchor="ctr" anchorCtr="0" forceAA="0" compatLnSpc="1">
+                          <a:prstTxWarp prst="textNoShape">
+                            <a:avLst/>
+                          </a:prstTxWarp>
+                          <a:noAutofit/>
+                        </wps:bodyPr>
+                      </wps:wsp>
+                      <wps:wsp>
+                        <wps:cNvPr id="24" name="Rectangle 24"/>
+                        <wps:cNvSpPr/>
+                        <wps:spPr>
+                          <a:xfrm>
+                            <a:off x="342900" y="447675"/>
+                            <a:ext cx="828675" cy="342900"/>
+                          </a:xfrm>
+                          <a:prstGeom prst="rect">
+                            <a:avLst/>
+                          </a:prstGeom>
+                          <a:solidFill>
+                            <a:schemeClr val="bg1"/>
+                          </a:solidFill>
+                          <a:ln>
+                            <a:solidFill>
+                              <a:schemeClr val="bg1"/>
+                            </a:solidFill>
+                          </a:ln>
+                        </wps:spPr>
+                        <wps:style>
+                          <a:lnRef idx="2">
+                            <a:schemeClr val="accent1">
+                              <a:shade val="50000"/>
+                            </a:schemeClr>
+                          </a:lnRef>
+                          <a:fillRef idx="1">
+                            <a:schemeClr val="accent1"/>
+                          </a:fillRef>
+                          <a:effectRef idx="0">
+                            <a:schemeClr val="accent1"/>
+                          </a:effectRef>
+                          <a:fontRef idx="minor">
+                            <a:schemeClr val="lt1"/>
+                          </a:fontRef>
+                        </wps:style>
+                        <wps:bodyPr rot="0" spcFirstLastPara="0" vertOverflow="overflow" horzOverflow="overflow" vert="horz" wrap="square" lIns="91440" tIns="45720" rIns="91440" bIns="45720" numCol="1" spcCol="0" rtlCol="0" fromWordArt="0" anchor="ctr" anchorCtr="0" forceAA="0" compatLnSpc="1">
+                          <a:prstTxWarp prst="textNoShape">
+                            <a:avLst/>
+                          </a:prstTxWarp>
+                          <a:noAutofit/>
+                        </wps:bodyPr>
+                      </wps:wsp>
+                    </wpg:wgp>
+                  </a:graphicData>
+                </a:graphic>
+              </wp:anchor>
+            </w:drawing>
+          </mc:Choice>
+          <mc:Fallback>
+            <w:pict>
+              <v:group w14:anchorId="74056FF3" id="Group 25" o:spid="_x0000_s1026" style="position:absolute;margin-left:28.5pt;margin-top:226.4pt;width:157.5pt;height:62.25pt;z-index:251664384" coordsize="20002,7905" o:gfxdata="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">
+                <v:rect id="Rectangle 23" o:spid="_x0000_s1027" style="position:absolute;width:20002;height:4857;visibility:visible;mso-wrap-style:square;v-text-anchor:middle" o:gfxdata="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" fillcolor="white [3212]" strokecolor="white [3212]" strokeweight="1pt"/>
+                <v:rect id="Rectangle 24" o:spid="_x0000_s1028" style="position:absolute;left:3429;top:4476;width:8286;height:3429;visibility:visible;mso-wrap-style:square;v-text-anchor:middle" o:gfxdata="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" fillcolor="white [3212]" strokecolor="white [3212]" strokeweight="1pt"/>
+              </v:group>
+            </w:pict>
+          </mc:Fallback>
+        </mc:AlternateContent>
+      </w:r>
+      <w:r>
+        <w:rPr>
+          <w:lang w:val="vi-VN"/>
+        </w:rPr>
+        <w:drawing>
+          <wp:inline distT="0" distB="0" distL="0" distR="0" wp14:anchorId="170A44DE" wp14:editId="0857C004">
+            <wp:extent cx="5658640" cy="5877745"/>
+            <wp:effectExtent l="152400" t="152400" r="361315" b="370840"/>
+            <wp:docPr id="18" name="Picture 18"/>
+            <wp:cNvGraphicFramePr>
+              <a:graphicFrameLocks xmlns:a="http://schemas.openxmlformats.org/drawingml/2006/main" noChangeAspect="1"/>
+            </wp:cNvGraphicFramePr>
+            <a:graphic xmlns:a="http://schemas.openxmlformats.org/drawingml/2006/main">
+              <a:graphicData uri="http://schemas.openxmlformats.org/drawingml/2006/picture">
+                <pic:pic xmlns:pic="http://schemas.openxmlformats.org/drawingml/2006/picture">
+                  <pic:nvPicPr>
+                    <pic:cNvPr id="1" name=""/>
+                    <pic:cNvPicPr/>
+                  </pic:nvPicPr>
+                  <pic:blipFill>
+                    <a:blip r:embed="rId20"/>
+                    <a:stretch>
+                      <a:fillRect/>
+                    </a:stretch>
+                  </pic:blipFill>
+                  <pic:spPr>
+                    <a:xfrm>
+                      <a:off x="0" y="0"/>
+                      <a:ext cx="5658640" cy="5877745"/>
+                    </a:xfrm>
+                    <a:prstGeom prst="rect">
+                      <a:avLst/>
+                    </a:prstGeom>
+                    <a:ln>
+                      <a:noFill/>
+                    </a:ln>
+                    <a:effectLst>
+                      <a:outerShdw blurRad="292100" dist="139700" dir="2700000" algn="tl" rotWithShape="0">
+                        <a:srgbClr val="333333">
+                          <a:alpha val="65000"/>
+                        </a:srgbClr>
+                      </a:outerShdw>
+                    </a:effectLst>
+                  </pic:spPr>
+                </pic:pic>
+              </a:graphicData>
+            </a:graphic>
+          </wp:inline>
+        </w:drawing>
+      </w:r>
     </w:p>
     <w:p>
       <w:pPr>
@@ -15903,6 +16295,7 @@
         <w:rPr>
           <w:lang w:val="vi-VN"/>
         </w:rPr>
+        <w:lastRenderedPageBreak/>
         <w:t>MÔ HÌNH CƠ SỞ DỮ LIỆU</w:t>
       </w:r>
       <w:bookmarkEnd w:id="46"/>
@@ -15935,7 +16328,7 @@
                     <pic:cNvPicPr/>
                   </pic:nvPicPr>
                   <pic:blipFill>
-                    <a:blip r:embed="rId20"/>
+                    <a:blip r:embed="rId21"/>
                     <a:stretch>
                       <a:fillRect/>
                     </a:stretch>
@@ -26886,6 +27279,7 @@
     <w:p>
       <w:pPr>
         <w:pStyle w:val="Heading2"/>
+        <w:spacing w:line="276" w:lineRule="auto"/>
         <w:ind w:firstLine="720"/>
         <w:rPr>
           <w:lang w:val="vi-VN"/>
@@ -26927,6 +27321,7 @@
     <w:p>
       <w:pPr>
         <w:pStyle w:val="Heading2"/>
+        <w:spacing w:line="276" w:lineRule="auto"/>
         <w:ind w:firstLine="720"/>
         <w:rPr>
           <w:lang w:val="vi-VN"/>
@@ -26949,6 +27344,7 @@
     </w:p>
     <w:p>
       <w:pPr>
+        <w:spacing w:line="276" w:lineRule="auto"/>
         <w:rPr>
           <w:lang w:val="vi-VN"/>
         </w:rPr>
@@ -26957,6 +27353,7 @@
     <w:p>
       <w:pPr>
         <w:keepNext/>
+        <w:spacing w:line="276" w:lineRule="auto"/>
         <w:jc w:val="center"/>
       </w:pPr>
       <w:r>
@@ -26979,7 +27376,7 @@
                     <pic:cNvPicPr/>
                   </pic:nvPicPr>
                   <pic:blipFill>
-                    <a:blip r:embed="rId21"/>
+                    <a:blip r:embed="rId22"/>
                     <a:stretch>
                       <a:fillRect/>
                     </a:stretch>
@@ -27013,6 +27410,7 @@
     <w:p>
       <w:pPr>
         <w:keepNext/>
+        <w:spacing w:line="276" w:lineRule="auto"/>
         <w:jc w:val="center"/>
       </w:pPr>
       <w:r>
@@ -27035,7 +27433,7 @@
                     <pic:cNvPicPr/>
                   </pic:nvPicPr>
                   <pic:blipFill>
-                    <a:blip r:embed="rId22"/>
+                    <a:blip r:embed="rId23"/>
                     <a:stretch>
                       <a:fillRect/>
                     </a:stretch>
@@ -27069,44 +27467,27 @@
     <w:p>
       <w:pPr>
         <w:pStyle w:val="Caption"/>
+        <w:spacing w:line="276" w:lineRule="auto"/>
         <w:jc w:val="center"/>
       </w:pPr>
       <w:r>
         <w:t xml:space="preserve">Ảnh </w:t>
       </w:r>
-      <w:r>
-        <w:fldChar w:fldCharType="begin"/>
-      </w:r>
-      <w:r>
-        <w:instrText xml:space="preserve"> SEQ </w:instrText>
-      </w:r>
-      <w:r>
-        <w:instrText>Ả</w:instrText>
-      </w:r>
-      <w:r>
-        <w:instrText xml:space="preserve">nh \* ARABIC </w:instrText>
-      </w:r>
-      <w:r>
-        <w:fldChar w:fldCharType="separate"/>
-      </w:r>
-      <w:r>
-        <w:rPr>
-          <w:noProof/>
-        </w:rPr>
-        <w:t>1</w:t>
-      </w:r>
-      <w:r>
-        <w:rPr>
-          <w:noProof/>
-        </w:rPr>
-        <w:fldChar w:fldCharType="end"/>
-      </w:r>
+      <w:fldSimple w:instr=" SEQ Ảnh \* ARABIC ">
+        <w:r>
+          <w:rPr>
+            <w:noProof/>
+          </w:rPr>
+          <w:t>1</w:t>
+        </w:r>
+      </w:fldSimple>
       <w:r>
         <w:t xml:space="preserve"> Giao diện chính của hệ thống</w:t>
       </w:r>
     </w:p>
     <w:p>
       <w:pPr>
+        <w:spacing w:line="276" w:lineRule="auto"/>
         <w:rPr>
           <w:lang w:val="vi-VN"/>
         </w:rPr>
@@ -27115,7 +27496,7 @@
     <w:p>
       <w:pPr>
         <w:widowControl/>
-        <w:spacing w:after="160" w:line="259" w:lineRule="auto"/>
+        <w:spacing w:after="160" w:line="276" w:lineRule="auto"/>
         <w:rPr>
           <w:lang w:val="vi-VN"/>
         </w:rPr>
@@ -27130,6 +27511,7 @@
     <w:p>
       <w:pPr>
         <w:pStyle w:val="Heading2"/>
+        <w:spacing w:line="276" w:lineRule="auto"/>
         <w:ind w:firstLine="720"/>
         <w:rPr>
           <w:lang w:val="vi-VN"/>
@@ -27165,6 +27547,7 @@
     </w:p>
     <w:p>
       <w:pPr>
+        <w:spacing w:line="276" w:lineRule="auto"/>
         <w:rPr>
           <w:lang w:val="vi-VN"/>
         </w:rPr>
@@ -27173,24 +27556,26 @@
     <w:p>
       <w:pPr>
         <w:pStyle w:val="Heading3"/>
+        <w:spacing w:line="276" w:lineRule="auto"/>
         <w:ind w:firstLine="720"/>
         <w:rPr>
           <w:lang w:val="vi-VN"/>
         </w:rPr>
       </w:pPr>
-      <w:bookmarkStart w:id="52" w:name="_Toc105786483"/>
-      <w:bookmarkStart w:id="53" w:name="_Toc105786484"/>
+      <w:bookmarkStart w:id="52" w:name="_Toc105786484"/>
+      <w:bookmarkStart w:id="53" w:name="_Toc105786483"/>
       <w:r>
         <w:rPr>
           <w:lang w:val="vi-VN"/>
         </w:rPr>
         <w:t>3.1 Giao diện đăng nhập của quản trị viên</w:t>
       </w:r>
-      <w:bookmarkEnd w:id="53"/>
+      <w:bookmarkEnd w:id="52"/>
     </w:p>
     <w:p>
       <w:pPr>
         <w:keepNext/>
+        <w:spacing w:line="276" w:lineRule="auto"/>
       </w:pPr>
       <w:r>
         <w:rPr>
@@ -27212,7 +27597,7 @@
                     <pic:cNvPicPr/>
                   </pic:nvPicPr>
                   <pic:blipFill>
-                    <a:blip r:embed="rId23"/>
+                    <a:blip r:embed="rId24"/>
                     <a:stretch>
                       <a:fillRect/>
                     </a:stretch>
@@ -27246,6 +27631,7 @@
     <w:p>
       <w:pPr>
         <w:pStyle w:val="Caption"/>
+        <w:spacing w:line="276" w:lineRule="auto"/>
         <w:jc w:val="center"/>
         <w:rPr>
           <w:lang w:val="vi-VN"/>
@@ -27254,27 +27640,14 @@
       <w:r>
         <w:t xml:space="preserve">Ảnh </w:t>
       </w:r>
-      <w:r>
-        <w:fldChar w:fldCharType="begin"/>
-      </w:r>
-      <w:r>
-        <w:instrText xml:space="preserve"> SEQ Ảnh \* ARABIC </w:instrText>
-      </w:r>
-      <w:r>
-        <w:fldChar w:fldCharType="separate"/>
-      </w:r>
-      <w:r>
-        <w:rPr>
-          <w:noProof/>
-        </w:rPr>
-        <w:t>3</w:t>
-      </w:r>
-      <w:r>
-        <w:rPr>
-          <w:noProof/>
-        </w:rPr>
-        <w:fldChar w:fldCharType="end"/>
-      </w:r>
+      <w:fldSimple w:instr=" SEQ Ảnh \* ARABIC ">
+        <w:r>
+          <w:rPr>
+            <w:noProof/>
+          </w:rPr>
+          <w:t>3</w:t>
+        </w:r>
+      </w:fldSimple>
       <w:r>
         <w:t xml:space="preserve"> Giao diện đăng nhập quản trị viên</w:t>
       </w:r>
@@ -27292,6 +27665,7 @@
     <w:p>
       <w:pPr>
         <w:pStyle w:val="Heading3"/>
+        <w:spacing w:line="276" w:lineRule="auto"/>
         <w:ind w:firstLine="720"/>
         <w:rPr>
           <w:lang w:val="vi-VN"/>
@@ -27301,6 +27675,7 @@
         <w:rPr>
           <w:lang w:val="vi-VN"/>
         </w:rPr>
+        <w:lastRenderedPageBreak/>
         <w:t>3.</w:t>
       </w:r>
       <w:r>
@@ -27327,13 +27702,13 @@
         </w:rPr>
         <w:t>của quản trị viên</w:t>
       </w:r>
-      <w:bookmarkEnd w:id="52"/>
+      <w:bookmarkEnd w:id="53"/>
     </w:p>
     <w:p>
       <w:pPr>
         <w:keepNext/>
         <w:widowControl/>
-        <w:spacing w:after="160" w:line="259" w:lineRule="auto"/>
+        <w:spacing w:after="160" w:line="276" w:lineRule="auto"/>
       </w:pPr>
       <w:r>
         <w:rPr>
@@ -27355,7 +27730,7 @@
                     <pic:cNvPicPr/>
                   </pic:nvPicPr>
                   <pic:blipFill>
-                    <a:blip r:embed="rId24"/>
+                    <a:blip r:embed="rId25"/>
                     <a:stretch>
                       <a:fillRect/>
                     </a:stretch>
@@ -27389,6 +27764,7 @@
     <w:p>
       <w:pPr>
         <w:pStyle w:val="Caption"/>
+        <w:spacing w:line="276" w:lineRule="auto"/>
         <w:jc w:val="center"/>
         <w:rPr>
           <w:sz w:val="26"/>
@@ -27399,33 +27775,14 @@
       <w:r>
         <w:t xml:space="preserve">Ảnh </w:t>
       </w:r>
-      <w:r>
-        <w:fldChar w:fldCharType="begin"/>
-      </w:r>
-      <w:r>
-        <w:instrText xml:space="preserve"> SEQ </w:instrText>
-      </w:r>
-      <w:r>
-        <w:instrText>Ả</w:instrText>
-      </w:r>
-      <w:r>
-        <w:instrText xml:space="preserve">nh \* ARABIC </w:instrText>
-      </w:r>
-      <w:r>
-        <w:fldChar w:fldCharType="separate"/>
-      </w:r>
-      <w:r>
-        <w:rPr>
-          <w:noProof/>
-        </w:rPr>
-        <w:t>2</w:t>
-      </w:r>
-      <w:r>
-        <w:rPr>
-          <w:noProof/>
-        </w:rPr>
-        <w:fldChar w:fldCharType="end"/>
-      </w:r>
+      <w:fldSimple w:instr=" SEQ Ảnh \* ARABIC ">
+        <w:r>
+          <w:rPr>
+            <w:noProof/>
+          </w:rPr>
+          <w:t>2</w:t>
+        </w:r>
+      </w:fldSimple>
       <w:r>
         <w:t xml:space="preserve"> Giao diện quản trị sản phẩm</w:t>
       </w:r>
@@ -27433,6 +27790,7 @@
     <w:p>
       <w:pPr>
         <w:pStyle w:val="Heading3"/>
+        <w:spacing w:line="276" w:lineRule="auto"/>
         <w:ind w:firstLine="720"/>
         <w:rPr>
           <w:lang w:val="vi-VN"/>
@@ -27443,7 +27801,6 @@
         <w:rPr>
           <w:lang w:val="vi-VN"/>
         </w:rPr>
-        <w:lastRenderedPageBreak/>
         <w:t>3.</w:t>
       </w:r>
       <w:r>
@@ -27470,7 +27827,7 @@
       <w:pPr>
         <w:keepNext/>
         <w:widowControl/>
-        <w:spacing w:after="160" w:line="259" w:lineRule="auto"/>
+        <w:spacing w:after="160" w:line="276" w:lineRule="auto"/>
       </w:pPr>
       <w:r>
         <w:rPr>
@@ -27492,7 +27849,7 @@
                     <pic:cNvPicPr/>
                   </pic:nvPicPr>
                   <pic:blipFill>
-                    <a:blip r:embed="rId25"/>
+                    <a:blip r:embed="rId26"/>
                     <a:stretch>
                       <a:fillRect/>
                     </a:stretch>
@@ -27526,133 +27883,124 @@
     <w:p>
       <w:pPr>
         <w:pStyle w:val="Caption"/>
+        <w:spacing w:line="276" w:lineRule="auto"/>
         <w:jc w:val="center"/>
       </w:pPr>
       <w:r>
         <w:t xml:space="preserve">Ảnh </w:t>
       </w:r>
-      <w:r>
-        <w:fldChar w:fldCharType="begin"/>
-      </w:r>
-      <w:r>
-        <w:instrText xml:space="preserve"> SEQ </w:instrText>
-      </w:r>
-      <w:r>
-        <w:instrText>Ả</w:instrText>
-      </w:r>
-      <w:r>
-        <w:instrText xml:space="preserve">nh \* ARABIC </w:instrText>
-      </w:r>
-      <w:r>
-        <w:fldChar w:fldCharType="separate"/>
-      </w:r>
-      <w:r>
-        <w:rPr>
-          <w:noProof/>
-        </w:rPr>
+      <w:fldSimple w:instr=" SEQ Ảnh \* ARABIC ">
+        <w:r>
+          <w:rPr>
+            <w:noProof/>
+          </w:rPr>
+          <w:t>4</w:t>
+        </w:r>
+      </w:fldSimple>
+      <w:r>
+        <w:t xml:space="preserve"> Giao diện thêm sản phẩm mới</w:t>
+      </w:r>
+    </w:p>
+    <w:p>
+      <w:pPr>
+        <w:spacing w:line="276" w:lineRule="auto"/>
+        <w:rPr>
+          <w:sz w:val="26"/>
+          <w:szCs w:val="26"/>
+        </w:rPr>
+      </w:pPr>
+      <w:r>
+        <w:rPr>
+          <w:sz w:val="26"/>
+          <w:szCs w:val="26"/>
+        </w:rPr>
+        <w:t xml:space="preserve">- </w:t>
+      </w:r>
+      <w:r>
+        <w:rPr>
+          <w:sz w:val="26"/>
+          <w:szCs w:val="26"/>
+        </w:rPr>
+        <w:t xml:space="preserve">Sau đăng nhập với quyền quản trị thành công, ta se vào giao diện quản trị với câc mục </w:t>
+      </w:r>
+      <w:r>
+        <w:rPr>
+          <w:sz w:val="26"/>
+          <w:szCs w:val="26"/>
+        </w:rPr>
+        <w:lastRenderedPageBreak/>
+        <w:t>quản trị sản phẩm và đơn hàng</w:t>
+      </w:r>
+    </w:p>
+    <w:p>
+      <w:pPr>
+        <w:spacing w:line="276" w:lineRule="auto"/>
+        <w:rPr>
+          <w:sz w:val="26"/>
+          <w:szCs w:val="26"/>
+        </w:rPr>
+      </w:pPr>
+      <w:r>
+        <w:rPr>
+          <w:sz w:val="26"/>
+          <w:szCs w:val="26"/>
+        </w:rPr>
+        <w:t>- Click “Thêm sản phẩm” để thực hiện thêm sản phẩm mới, nhập các trường thuộc tính liên quan và nhấn “Thêm mới”, hệ thống sẽ báo lỗi nhập khi có trường nào chưa được nhập giá trị</w:t>
+      </w:r>
+    </w:p>
+    <w:p>
+      <w:pPr>
+        <w:spacing w:line="276" w:lineRule="auto"/>
+        <w:rPr>
+          <w:sz w:val="26"/>
+          <w:szCs w:val="26"/>
+        </w:rPr>
+      </w:pPr>
+      <w:r>
+        <w:rPr>
+          <w:sz w:val="26"/>
+          <w:szCs w:val="26"/>
+        </w:rPr>
+        <w:t>- Thực hiện chức năng thành công sản phẩm mới sẽ được lưu vào cơ sở dữ liệu và tự động trở về trang quản trị</w:t>
+      </w:r>
+    </w:p>
+    <w:p>
+      <w:pPr>
+        <w:pStyle w:val="Heading3"/>
+        <w:spacing w:line="276" w:lineRule="auto"/>
+        <w:ind w:firstLine="720"/>
+      </w:pPr>
+      <w:bookmarkStart w:id="55" w:name="_Toc105786486"/>
+      <w:r>
+        <w:rPr>
+          <w:lang w:val="vi-VN"/>
+        </w:rPr>
+        <w:t>3.</w:t>
+      </w:r>
+      <w:r>
         <w:t>4</w:t>
       </w:r>
       <w:r>
         <w:rPr>
-          <w:noProof/>
-        </w:rPr>
-        <w:fldChar w:fldCharType="end"/>
-      </w:r>
-      <w:r>
-        <w:t xml:space="preserve"> Giao diện thêm sản phẩm mới</w:t>
-      </w:r>
-    </w:p>
-    <w:p>
-      <w:pPr>
+          <w:lang w:val="vi-VN"/>
+        </w:rPr>
+        <w:t xml:space="preserve"> Giao diện</w:t>
+      </w:r>
+      <w:r>
+        <w:rPr>
+          <w:lang w:val="vi-VN"/>
+        </w:rPr>
+        <w:t xml:space="preserve"> </w:t>
+      </w:r>
+      <w:r>
+        <w:t>cập nhật sản phẩm</w:t>
+      </w:r>
+      <w:bookmarkEnd w:id="55"/>
+    </w:p>
+    <w:p>
+      <w:pPr>
+        <w:keepNext/>
         <w:spacing w:line="276" w:lineRule="auto"/>
-        <w:rPr>
-          <w:sz w:val="26"/>
-          <w:szCs w:val="26"/>
-        </w:rPr>
-      </w:pPr>
-      <w:r>
-        <w:rPr>
-          <w:sz w:val="26"/>
-          <w:szCs w:val="26"/>
-        </w:rPr>
-        <w:t xml:space="preserve">- </w:t>
-      </w:r>
-      <w:r>
-        <w:rPr>
-          <w:sz w:val="26"/>
-          <w:szCs w:val="26"/>
-        </w:rPr>
-        <w:t>Sau đăng nhập với quyền quản trị thành công, ta se vào giao diện quản trị với câc mục quản trị sản phẩm và đơn hàng</w:t>
-      </w:r>
-    </w:p>
-    <w:p>
-      <w:pPr>
-        <w:spacing w:line="276" w:lineRule="auto"/>
-        <w:rPr>
-          <w:sz w:val="26"/>
-          <w:szCs w:val="26"/>
-        </w:rPr>
-      </w:pPr>
-      <w:r>
-        <w:rPr>
-          <w:sz w:val="26"/>
-          <w:szCs w:val="26"/>
-        </w:rPr>
-        <w:t>- Click “Thêm sản phẩm” để thực hiện thêm sản phẩm mới, nhập các trường thuộc tính liên quan và nhấn “Thêm mới”, hệ thống sẽ báo lỗi nhập khi có trường nào chưa được nhập giá trị</w:t>
-      </w:r>
-    </w:p>
-    <w:p>
-      <w:pPr>
-        <w:spacing w:line="276" w:lineRule="auto"/>
-        <w:rPr>
-          <w:sz w:val="26"/>
-          <w:szCs w:val="26"/>
-        </w:rPr>
-      </w:pPr>
-      <w:r>
-        <w:rPr>
-          <w:sz w:val="26"/>
-          <w:szCs w:val="26"/>
-        </w:rPr>
-        <w:t>- Thực hiện chức năng thành công sản phẩm mới sẽ được lưu vào cơ sở dữ liệu và tự động trở về trang quản trị</w:t>
-      </w:r>
-    </w:p>
-    <w:p>
-      <w:pPr>
-        <w:pStyle w:val="Heading3"/>
-        <w:ind w:firstLine="720"/>
-      </w:pPr>
-      <w:bookmarkStart w:id="55" w:name="_Toc105786486"/>
-      <w:r>
-        <w:rPr>
-          <w:lang w:val="vi-VN"/>
-        </w:rPr>
-        <w:lastRenderedPageBreak/>
-        <w:t>3.</w:t>
-      </w:r>
-      <w:r>
-        <w:t>4</w:t>
-      </w:r>
-      <w:r>
-        <w:rPr>
-          <w:lang w:val="vi-VN"/>
-        </w:rPr>
-        <w:t xml:space="preserve"> Giao diện</w:t>
-      </w:r>
-      <w:r>
-        <w:rPr>
-          <w:lang w:val="vi-VN"/>
-        </w:rPr>
-        <w:t xml:space="preserve"> </w:t>
-      </w:r>
-      <w:r>
-        <w:t>cập nhật sản phẩm</w:t>
-      </w:r>
-      <w:bookmarkEnd w:id="55"/>
-    </w:p>
-    <w:p>
-      <w:pPr>
-        <w:keepNext/>
       </w:pPr>
       <w:r>
         <w:rPr>
@@ -27674,7 +28022,7 @@
                     <pic:cNvPicPr/>
                   </pic:nvPicPr>
                   <pic:blipFill>
-                    <a:blip r:embed="rId26"/>
+                    <a:blip r:embed="rId27"/>
                     <a:stretch>
                       <a:fillRect/>
                     </a:stretch>
@@ -27708,38 +28056,20 @@
     <w:p>
       <w:pPr>
         <w:pStyle w:val="Caption"/>
+        <w:spacing w:line="276" w:lineRule="auto"/>
         <w:jc w:val="center"/>
       </w:pPr>
       <w:r>
         <w:t xml:space="preserve">Ảnh </w:t>
       </w:r>
-      <w:r>
-        <w:fldChar w:fldCharType="begin"/>
-      </w:r>
-      <w:r>
-        <w:instrText xml:space="preserve"> SEQ </w:instrText>
-      </w:r>
-      <w:r>
-        <w:instrText>Ả</w:instrText>
-      </w:r>
-      <w:r>
-        <w:instrText xml:space="preserve">nh \* ARABIC </w:instrText>
-      </w:r>
-      <w:r>
-        <w:fldChar w:fldCharType="separate"/>
-      </w:r>
-      <w:r>
-        <w:rPr>
-          <w:noProof/>
-        </w:rPr>
-        <w:t>5</w:t>
-      </w:r>
-      <w:r>
-        <w:rPr>
-          <w:noProof/>
-        </w:rPr>
-        <w:fldChar w:fldCharType="end"/>
-      </w:r>
+      <w:fldSimple w:instr=" SEQ Ảnh \* ARABIC ">
+        <w:r>
+          <w:rPr>
+            <w:noProof/>
+          </w:rPr>
+          <w:t>5</w:t>
+        </w:r>
+      </w:fldSimple>
       <w:r>
         <w:t xml:space="preserve"> Giao diện cập nhật sản phẩm</w:t>
       </w:r>
@@ -27747,7 +28077,7 @@
     <w:p>
       <w:pPr>
         <w:widowControl/>
-        <w:spacing w:after="160" w:line="259" w:lineRule="auto"/>
+        <w:spacing w:after="160" w:line="276" w:lineRule="auto"/>
         <w:rPr>
           <w:sz w:val="26"/>
           <w:szCs w:val="26"/>
@@ -27782,7 +28112,7 @@
                     <pic:cNvPicPr/>
                   </pic:nvPicPr>
                   <pic:blipFill>
-                    <a:blip r:embed="rId27" cstate="print">
+                    <a:blip r:embed="rId28" cstate="print">
                       <a:extLst>
                         <a:ext uri="{28A0092B-C50C-407E-A947-70E740481C1C}">
                           <a14:useLocalDpi xmlns:a14="http://schemas.microsoft.com/office/drawing/2010/main" val="0"/>
@@ -27819,7 +28149,7 @@
     <w:p>
       <w:pPr>
         <w:widowControl/>
-        <w:spacing w:after="160" w:line="259" w:lineRule="auto"/>
+        <w:spacing w:after="160" w:line="276" w:lineRule="auto"/>
         <w:rPr>
           <w:sz w:val="26"/>
           <w:szCs w:val="26"/>
@@ -27836,6 +28166,7 @@
     <w:p>
       <w:pPr>
         <w:pStyle w:val="Heading3"/>
+        <w:spacing w:line="276" w:lineRule="auto"/>
         <w:ind w:firstLine="720"/>
       </w:pPr>
       <w:bookmarkStart w:id="56" w:name="_Toc105786487"/>
@@ -27869,6 +28200,7 @@
     <w:p>
       <w:pPr>
         <w:keepNext/>
+        <w:spacing w:line="276" w:lineRule="auto"/>
       </w:pPr>
       <w:r>
         <w:rPr>
@@ -27890,7 +28222,7 @@
                     <pic:cNvPicPr/>
                   </pic:nvPicPr>
                   <pic:blipFill>
-                    <a:blip r:embed="rId28"/>
+                    <a:blip r:embed="rId29"/>
                     <a:stretch>
                       <a:fillRect/>
                     </a:stretch>
@@ -27924,38 +28256,20 @@
     <w:p>
       <w:pPr>
         <w:pStyle w:val="Caption"/>
+        <w:spacing w:line="276" w:lineRule="auto"/>
         <w:jc w:val="center"/>
       </w:pPr>
       <w:r>
         <w:t xml:space="preserve">Ảnh </w:t>
       </w:r>
-      <w:r>
-        <w:fldChar w:fldCharType="begin"/>
-      </w:r>
-      <w:r>
-        <w:instrText xml:space="preserve"> SEQ </w:instrText>
-      </w:r>
-      <w:r>
-        <w:instrText>Ả</w:instrText>
-      </w:r>
-      <w:r>
-        <w:instrText xml:space="preserve">nh \* ARABIC </w:instrText>
-      </w:r>
-      <w:r>
-        <w:fldChar w:fldCharType="separate"/>
-      </w:r>
-      <w:r>
-        <w:rPr>
-          <w:noProof/>
-        </w:rPr>
-        <w:t>6</w:t>
-      </w:r>
-      <w:r>
-        <w:rPr>
-          <w:noProof/>
-        </w:rPr>
-        <w:fldChar w:fldCharType="end"/>
-      </w:r>
+      <w:fldSimple w:instr=" SEQ Ảnh \* ARABIC ">
+        <w:r>
+          <w:rPr>
+            <w:noProof/>
+          </w:rPr>
+          <w:t>6</w:t>
+        </w:r>
+      </w:fldSimple>
       <w:r>
         <w:t xml:space="preserve"> Giao diện chi tiết sản phẩm</w:t>
       </w:r>
@@ -27963,7 +28277,7 @@
     <w:p>
       <w:pPr>
         <w:widowControl/>
-        <w:spacing w:after="160" w:line="259" w:lineRule="auto"/>
+        <w:spacing w:after="160" w:line="276" w:lineRule="auto"/>
         <w:rPr>
           <w:sz w:val="26"/>
           <w:szCs w:val="26"/>
@@ -27974,7 +28288,7 @@
     <w:p>
       <w:pPr>
         <w:widowControl/>
-        <w:spacing w:after="160" w:line="259" w:lineRule="auto"/>
+        <w:spacing w:after="160" w:line="276" w:lineRule="auto"/>
         <w:rPr>
           <w:sz w:val="26"/>
           <w:szCs w:val="26"/>
@@ -28001,7 +28315,7 @@
     <w:p>
       <w:pPr>
         <w:widowControl/>
-        <w:spacing w:after="160" w:line="259" w:lineRule="auto"/>
+        <w:spacing w:after="160" w:line="276" w:lineRule="auto"/>
         <w:rPr>
           <w:sz w:val="26"/>
           <w:szCs w:val="26"/>
@@ -28020,7 +28334,7 @@
     <w:p>
       <w:pPr>
         <w:widowControl/>
-        <w:spacing w:after="160" w:line="259" w:lineRule="auto"/>
+        <w:spacing w:after="160" w:line="276" w:lineRule="auto"/>
         <w:rPr>
           <w:sz w:val="26"/>
           <w:szCs w:val="26"/>
@@ -28039,6 +28353,7 @@
     <w:p>
       <w:pPr>
         <w:pStyle w:val="Heading3"/>
+        <w:spacing w:line="276" w:lineRule="auto"/>
         <w:ind w:firstLine="720"/>
         <w:rPr>
           <w:lang w:val="vi-VN"/>
@@ -28082,7 +28397,7 @@
       <w:pPr>
         <w:keepNext/>
         <w:widowControl/>
-        <w:spacing w:after="160" w:line="259" w:lineRule="auto"/>
+        <w:spacing w:after="160" w:line="276" w:lineRule="auto"/>
       </w:pPr>
       <w:r>
         <w:rPr>
@@ -28104,7 +28419,7 @@
                     <pic:cNvPicPr/>
                   </pic:nvPicPr>
                   <pic:blipFill>
-                    <a:blip r:embed="rId29"/>
+                    <a:blip r:embed="rId30"/>
                     <a:stretch>
                       <a:fillRect/>
                     </a:stretch>
@@ -28138,6 +28453,7 @@
     <w:p>
       <w:pPr>
         <w:pStyle w:val="Caption"/>
+        <w:spacing w:line="276" w:lineRule="auto"/>
         <w:jc w:val="center"/>
         <w:rPr>
           <w:sz w:val="26"/>
@@ -28147,33 +28463,14 @@
       <w:r>
         <w:t xml:space="preserve">Ảnh </w:t>
       </w:r>
-      <w:r>
-        <w:fldChar w:fldCharType="begin"/>
-      </w:r>
-      <w:r>
-        <w:instrText xml:space="preserve"> SEQ </w:instrText>
-      </w:r>
-      <w:r>
-        <w:instrText>Ả</w:instrText>
-      </w:r>
-      <w:r>
-        <w:instrText xml:space="preserve">nh \* ARABIC </w:instrText>
-      </w:r>
-      <w:r>
-        <w:fldChar w:fldCharType="separate"/>
-      </w:r>
-      <w:r>
-        <w:rPr>
-          <w:noProof/>
-        </w:rPr>
-        <w:t>7</w:t>
-      </w:r>
-      <w:r>
-        <w:rPr>
-          <w:noProof/>
-        </w:rPr>
-        <w:fldChar w:fldCharType="end"/>
-      </w:r>
+      <w:fldSimple w:instr=" SEQ Ảnh \* ARABIC ">
+        <w:r>
+          <w:rPr>
+            <w:noProof/>
+          </w:rPr>
+          <w:t>7</w:t>
+        </w:r>
+      </w:fldSimple>
       <w:r>
         <w:t xml:space="preserve"> Giao diện xoá sản phẩm</w:t>
       </w:r>
@@ -28181,7 +28478,7 @@
     <w:p>
       <w:pPr>
         <w:widowControl/>
-        <w:spacing w:after="160" w:line="259" w:lineRule="auto"/>
+        <w:spacing w:after="160" w:line="276" w:lineRule="auto"/>
         <w:rPr>
           <w:sz w:val="26"/>
           <w:szCs w:val="26"/>
@@ -28212,7 +28509,7 @@
     <w:p>
       <w:pPr>
         <w:widowControl/>
-        <w:spacing w:after="160" w:line="259" w:lineRule="auto"/>
+        <w:spacing w:after="160" w:line="276" w:lineRule="auto"/>
         <w:rPr>
           <w:sz w:val="26"/>
           <w:szCs w:val="26"/>
@@ -28231,6 +28528,7 @@
     <w:p>
       <w:pPr>
         <w:pStyle w:val="Heading3"/>
+        <w:spacing w:line="276" w:lineRule="auto"/>
         <w:ind w:firstLine="720"/>
         <w:rPr>
           <w:lang w:val="vi-VN"/>
@@ -28273,6 +28571,7 @@
     <w:p>
       <w:pPr>
         <w:keepNext/>
+        <w:spacing w:line="276" w:lineRule="auto"/>
       </w:pPr>
       <w:r>
         <w:rPr>
@@ -28294,7 +28593,7 @@
                     <pic:cNvPicPr/>
                   </pic:nvPicPr>
                   <pic:blipFill>
-                    <a:blip r:embed="rId30"/>
+                    <a:blip r:embed="rId31"/>
                     <a:stretch>
                       <a:fillRect/>
                     </a:stretch>
@@ -28328,6 +28627,7 @@
     <w:p>
       <w:pPr>
         <w:pStyle w:val="Caption"/>
+        <w:spacing w:line="276" w:lineRule="auto"/>
         <w:jc w:val="center"/>
         <w:rPr>
           <w:lang w:val="vi-VN"/>
@@ -28336,33 +28636,14 @@
       <w:r>
         <w:t xml:space="preserve">Ảnh </w:t>
       </w:r>
-      <w:r>
-        <w:fldChar w:fldCharType="begin"/>
-      </w:r>
-      <w:r>
-        <w:instrText xml:space="preserve"> SEQ </w:instrText>
-      </w:r>
-      <w:r>
-        <w:instrText>Ả</w:instrText>
-      </w:r>
-      <w:r>
-        <w:instrText xml:space="preserve">nh \* ARABIC </w:instrText>
-      </w:r>
-      <w:r>
-        <w:fldChar w:fldCharType="separate"/>
-      </w:r>
-      <w:r>
-        <w:rPr>
-          <w:noProof/>
-        </w:rPr>
-        <w:t>8</w:t>
-      </w:r>
-      <w:r>
-        <w:rPr>
-          <w:noProof/>
-        </w:rPr>
-        <w:fldChar w:fldCharType="end"/>
-      </w:r>
+      <w:fldSimple w:instr=" SEQ Ảnh \* ARABIC ">
+        <w:r>
+          <w:rPr>
+            <w:noProof/>
+          </w:rPr>
+          <w:t>8</w:t>
+        </w:r>
+      </w:fldSimple>
       <w:r>
         <w:t xml:space="preserve"> Giao diện đăng nhập người dùng</w:t>
       </w:r>
@@ -28370,7 +28651,7 @@
     <w:p>
       <w:pPr>
         <w:widowControl/>
-        <w:spacing w:after="160" w:line="259" w:lineRule="auto"/>
+        <w:spacing w:after="160" w:line="276" w:lineRule="auto"/>
         <w:rPr>
           <w:sz w:val="26"/>
           <w:szCs w:val="26"/>
@@ -28397,7 +28678,7 @@
     <w:p>
       <w:pPr>
         <w:widowControl/>
-        <w:spacing w:after="160" w:line="259" w:lineRule="auto"/>
+        <w:spacing w:after="160" w:line="276" w:lineRule="auto"/>
         <w:rPr>
           <w:sz w:val="26"/>
           <w:szCs w:val="26"/>
@@ -28432,7 +28713,7 @@
     <w:p>
       <w:pPr>
         <w:widowControl/>
-        <w:spacing w:after="160" w:line="259" w:lineRule="auto"/>
+        <w:spacing w:after="160" w:line="276" w:lineRule="auto"/>
         <w:rPr>
           <w:sz w:val="26"/>
           <w:szCs w:val="26"/>
@@ -28483,7 +28764,7 @@
     <w:p>
       <w:pPr>
         <w:widowControl/>
-        <w:spacing w:after="160" w:line="259" w:lineRule="auto"/>
+        <w:spacing w:after="160" w:line="276" w:lineRule="auto"/>
         <w:rPr>
           <w:sz w:val="26"/>
           <w:szCs w:val="26"/>
@@ -28502,6 +28783,7 @@
     <w:p>
       <w:pPr>
         <w:pStyle w:val="Heading3"/>
+        <w:spacing w:line="276" w:lineRule="auto"/>
         <w:ind w:firstLine="720"/>
         <w:rPr>
           <w:lang w:val="vi-VN"/>
@@ -28545,7 +28827,7 @@
       <w:pPr>
         <w:keepNext/>
         <w:widowControl/>
-        <w:spacing w:after="160" w:line="259" w:lineRule="auto"/>
+        <w:spacing w:after="160" w:line="276" w:lineRule="auto"/>
       </w:pPr>
       <w:r>
         <w:rPr>
@@ -28567,7 +28849,7 @@
                     <pic:cNvPicPr/>
                   </pic:nvPicPr>
                   <pic:blipFill>
-                    <a:blip r:embed="rId31"/>
+                    <a:blip r:embed="rId32"/>
                     <a:stretch>
                       <a:fillRect/>
                     </a:stretch>
@@ -28601,38 +28883,20 @@
     <w:p>
       <w:pPr>
         <w:pStyle w:val="Caption"/>
+        <w:spacing w:line="276" w:lineRule="auto"/>
         <w:jc w:val="center"/>
       </w:pPr>
       <w:r>
         <w:t xml:space="preserve">Ảnh </w:t>
       </w:r>
-      <w:r>
-        <w:fldChar w:fldCharType="begin"/>
-      </w:r>
-      <w:r>
-        <w:instrText xml:space="preserve"> SEQ </w:instrText>
-      </w:r>
-      <w:r>
-        <w:instrText>Ả</w:instrText>
-      </w:r>
-      <w:r>
-        <w:instrText xml:space="preserve">nh \* ARABIC </w:instrText>
-      </w:r>
-      <w:r>
-        <w:fldChar w:fldCharType="separate"/>
-      </w:r>
-      <w:r>
-        <w:rPr>
-          <w:noProof/>
-        </w:rPr>
-        <w:t>9</w:t>
-      </w:r>
-      <w:r>
-        <w:rPr>
-          <w:noProof/>
-        </w:rPr>
-        <w:fldChar w:fldCharType="end"/>
-      </w:r>
+      <w:fldSimple w:instr=" SEQ Ảnh \* ARABIC ">
+        <w:r>
+          <w:rPr>
+            <w:noProof/>
+          </w:rPr>
+          <w:t>9</w:t>
+        </w:r>
+      </w:fldSimple>
       <w:r>
         <w:t xml:space="preserve"> Giao diện đăng ký tài khoản của người dùng</w:t>
       </w:r>
@@ -28712,6 +28976,7 @@
     <w:p>
       <w:pPr>
         <w:pStyle w:val="Heading3"/>
+        <w:spacing w:line="276" w:lineRule="auto"/>
         <w:ind w:firstLine="720"/>
         <w:rPr>
           <w:lang w:val="vi-VN"/>
@@ -28754,6 +29019,7 @@
     <w:p>
       <w:pPr>
         <w:keepNext/>
+        <w:spacing w:line="276" w:lineRule="auto"/>
       </w:pPr>
       <w:r>
         <w:rPr>
@@ -28775,7 +29041,7 @@
                     <pic:cNvPicPr/>
                   </pic:nvPicPr>
                   <pic:blipFill>
-                    <a:blip r:embed="rId32"/>
+                    <a:blip r:embed="rId33"/>
                     <a:stretch>
                       <a:fillRect/>
                     </a:stretch>
@@ -28809,6 +29075,7 @@
     <w:p>
       <w:pPr>
         <w:pStyle w:val="Caption"/>
+        <w:spacing w:line="276" w:lineRule="auto"/>
         <w:jc w:val="center"/>
         <w:rPr>
           <w:lang w:val="vi-VN"/>
@@ -28817,24 +29084,14 @@
       <w:r>
         <w:t xml:space="preserve">Ảnh </w:t>
       </w:r>
-      <w:r>
-        <w:fldChar w:fldCharType="begin"/>
-      </w:r>
-      <w:r>
-        <w:instrText xml:space="preserve"> SEQ Ảnh \* ARABIC </w:instrText>
-      </w:r>
-      <w:r>
-        <w:fldChar w:fldCharType="separate"/>
-      </w:r>
-      <w:r>
-        <w:rPr>
-          <w:noProof/>
-        </w:rPr>
-        <w:t>10</w:t>
-      </w:r>
-      <w:r>
-        <w:fldChar w:fldCharType="end"/>
-      </w:r>
+      <w:fldSimple w:instr=" SEQ Ảnh \* ARABIC ">
+        <w:r>
+          <w:rPr>
+            <w:noProof/>
+          </w:rPr>
+          <w:t>10</w:t>
+        </w:r>
+      </w:fldSimple>
       <w:r>
         <w:t xml:space="preserve"> Giao diện trang chi tiết đơn hàng của người dùng</w:t>
       </w:r>
@@ -28941,6 +29198,7 @@
     <w:p>
       <w:pPr>
         <w:pStyle w:val="Heading3"/>
+        <w:spacing w:line="276" w:lineRule="auto"/>
         <w:ind w:firstLine="720"/>
         <w:rPr>
           <w:lang w:val="vi-VN"/>
@@ -28989,6 +29247,7 @@
     <w:p>
       <w:pPr>
         <w:keepNext/>
+        <w:spacing w:line="276" w:lineRule="auto"/>
       </w:pPr>
       <w:r>
         <w:rPr>
@@ -29010,7 +29269,7 @@
                     <pic:cNvPicPr/>
                   </pic:nvPicPr>
                   <pic:blipFill>
-                    <a:blip r:embed="rId33"/>
+                    <a:blip r:embed="rId34"/>
                     <a:stretch>
                       <a:fillRect/>
                     </a:stretch>
@@ -29044,35 +29303,27 @@
     <w:p>
       <w:pPr>
         <w:pStyle w:val="Caption"/>
+        <w:spacing w:line="276" w:lineRule="auto"/>
         <w:jc w:val="center"/>
       </w:pPr>
       <w:r>
         <w:t xml:space="preserve">Ảnh </w:t>
       </w:r>
-      <w:r>
-        <w:fldChar w:fldCharType="begin"/>
-      </w:r>
-      <w:r>
-        <w:instrText xml:space="preserve"> SEQ Ảnh \* ARABIC </w:instrText>
-      </w:r>
-      <w:r>
-        <w:fldChar w:fldCharType="separate"/>
-      </w:r>
-      <w:r>
-        <w:rPr>
-          <w:noProof/>
-        </w:rPr>
-        <w:t>11</w:t>
-      </w:r>
-      <w:r>
-        <w:fldChar w:fldCharType="end"/>
-      </w:r>
+      <w:fldSimple w:instr=" SEQ Ảnh \* ARABIC ">
+        <w:r>
+          <w:rPr>
+            <w:noProof/>
+          </w:rPr>
+          <w:t>11</w:t>
+        </w:r>
+      </w:fldSimple>
       <w:r>
         <w:t xml:space="preserve"> Giao diện trang chỉnh sửa đơn hàng của người dùng</w:t>
       </w:r>
     </w:p>
     <w:p>
       <w:pPr>
+        <w:spacing w:line="276" w:lineRule="auto"/>
         <w:rPr>
           <w:lang w:val="vi-VN"/>
         </w:rPr>
@@ -29127,6 +29378,7 @@
     <w:p>
       <w:pPr>
         <w:pStyle w:val="Heading3"/>
+        <w:spacing w:line="276" w:lineRule="auto"/>
         <w:ind w:firstLine="720"/>
       </w:pPr>
       <w:bookmarkStart w:id="62" w:name="_Toc105786493"/>
@@ -29169,6 +29421,7 @@
     <w:p>
       <w:pPr>
         <w:keepNext/>
+        <w:spacing w:line="276" w:lineRule="auto"/>
       </w:pPr>
       <w:r>
         <w:rPr>
@@ -29190,7 +29443,7 @@
                     <pic:cNvPicPr/>
                   </pic:nvPicPr>
                   <pic:blipFill>
-                    <a:blip r:embed="rId34"/>
+                    <a:blip r:embed="rId35"/>
                     <a:stretch>
                       <a:fillRect/>
                     </a:stretch>
@@ -29224,29 +29477,20 @@
     <w:p>
       <w:pPr>
         <w:pStyle w:val="Caption"/>
+        <w:spacing w:line="276" w:lineRule="auto"/>
         <w:jc w:val="center"/>
       </w:pPr>
       <w:r>
         <w:t xml:space="preserve">Ảnh </w:t>
       </w:r>
-      <w:r>
-        <w:fldChar w:fldCharType="begin"/>
-      </w:r>
-      <w:r>
-        <w:instrText xml:space="preserve"> SEQ Ảnh \* ARABIC </w:instrText>
-      </w:r>
-      <w:r>
-        <w:fldChar w:fldCharType="separate"/>
-      </w:r>
-      <w:r>
-        <w:rPr>
-          <w:noProof/>
-        </w:rPr>
-        <w:t>12</w:t>
-      </w:r>
-      <w:r>
-        <w:fldChar w:fldCharType="end"/>
-      </w:r>
+      <w:fldSimple w:instr=" SEQ Ảnh \* ARABIC ">
+        <w:r>
+          <w:rPr>
+            <w:noProof/>
+          </w:rPr>
+          <w:t>12</w:t>
+        </w:r>
+      </w:fldSimple>
       <w:r>
         <w:t xml:space="preserve"> Giao diện đặt hàng thành công</w:t>
       </w:r>
@@ -29254,7 +29498,7 @@
     <w:p>
       <w:pPr>
         <w:widowControl/>
-        <w:spacing w:after="160" w:line="259" w:lineRule="auto"/>
+        <w:spacing w:after="160" w:line="276" w:lineRule="auto"/>
         <w:rPr>
           <w:sz w:val="26"/>
           <w:szCs w:val="26"/>
@@ -29273,7 +29517,7 @@
     <w:p>
       <w:pPr>
         <w:widowControl/>
-        <w:spacing w:after="160" w:line="259" w:lineRule="auto"/>
+        <w:spacing w:after="160" w:line="276" w:lineRule="auto"/>
         <w:rPr>
           <w:sz w:val="26"/>
           <w:szCs w:val="26"/>
@@ -29292,7 +29536,7 @@
     <w:p>
       <w:pPr>
         <w:widowControl/>
-        <w:spacing w:after="160" w:line="259" w:lineRule="auto"/>
+        <w:spacing w:after="160" w:line="276" w:lineRule="auto"/>
         <w:rPr>
           <w:sz w:val="26"/>
           <w:szCs w:val="26"/>
@@ -29311,7 +29555,7 @@
     <w:p>
       <w:pPr>
         <w:widowControl/>
-        <w:spacing w:after="160" w:line="259" w:lineRule="auto"/>
+        <w:spacing w:after="160" w:line="276" w:lineRule="auto"/>
         <w:rPr>
           <w:lang w:val="vi-VN"/>
         </w:rPr>
@@ -29334,6 +29578,7 @@
     <w:p>
       <w:pPr>
         <w:pStyle w:val="Heading3"/>
+        <w:spacing w:line="276" w:lineRule="auto"/>
         <w:ind w:firstLine="720"/>
         <w:rPr>
           <w:lang w:val="vi-VN"/>
@@ -29388,6 +29633,7 @@
     <w:p>
       <w:pPr>
         <w:keepNext/>
+        <w:spacing w:line="276" w:lineRule="auto"/>
         <w:jc w:val="center"/>
       </w:pPr>
       <w:r>
@@ -29410,7 +29656,7 @@
                     <pic:cNvPicPr/>
                   </pic:nvPicPr>
                   <pic:blipFill>
-                    <a:blip r:embed="rId35"/>
+                    <a:blip r:embed="rId36"/>
                     <a:stretch>
                       <a:fillRect/>
                     </a:stretch>
@@ -29444,13 +29690,11 @@
     <w:p>
       <w:pPr>
         <w:pStyle w:val="Caption"/>
+        <w:spacing w:line="276" w:lineRule="auto"/>
         <w:jc w:val="center"/>
       </w:pPr>
       <w:r>
-        <w:t xml:space="preserve">Ảnh </w:t>
-      </w:r>
-      <w:r>
-        <w:t>1</w:t>
+        <w:t>Ảnh 1</w:t>
       </w:r>
       <w:r>
         <w:t>3</w:t>
@@ -29459,11 +29703,15 @@
         <w:t xml:space="preserve"> giao diện trang quản trị đơn hàng</w:t>
       </w:r>
     </w:p>
-    <w:p/>
+    <w:p>
+      <w:pPr>
+        <w:spacing w:line="276" w:lineRule="auto"/>
+      </w:pPr>
+    </w:p>
     <w:p>
       <w:pPr>
         <w:widowControl/>
-        <w:spacing w:after="160" w:line="259" w:lineRule="auto"/>
+        <w:spacing w:after="160" w:line="276" w:lineRule="auto"/>
         <w:rPr>
           <w:lang w:val="vi-VN"/>
         </w:rPr>
@@ -29492,7 +29740,7 @@
     <w:p>
       <w:pPr>
         <w:widowControl/>
-        <w:spacing w:after="160" w:line="259" w:lineRule="auto"/>
+        <w:spacing w:after="160" w:line="276" w:lineRule="auto"/>
         <w:rPr>
           <w:lang w:val="vi-VN"/>
         </w:rPr>
@@ -29513,6 +29761,7 @@
     <w:p>
       <w:pPr>
         <w:pStyle w:val="Heading3"/>
+        <w:spacing w:line="276" w:lineRule="auto"/>
         <w:ind w:firstLine="720"/>
         <w:rPr>
           <w:lang w:val="vi-VN"/>
@@ -29573,6 +29822,7 @@
     <w:p>
       <w:pPr>
         <w:keepNext/>
+        <w:spacing w:line="276" w:lineRule="auto"/>
         <w:jc w:val="center"/>
       </w:pPr>
       <w:r>
@@ -29595,7 +29845,7 @@
                     <pic:cNvPicPr/>
                   </pic:nvPicPr>
                   <pic:blipFill>
-                    <a:blip r:embed="rId36"/>
+                    <a:blip r:embed="rId37"/>
                     <a:stretch>
                       <a:fillRect/>
                     </a:stretch>
@@ -29629,22 +29879,17 @@
     <w:p>
       <w:pPr>
         <w:pStyle w:val="Caption"/>
+        <w:spacing w:line="276" w:lineRule="auto"/>
         <w:jc w:val="center"/>
       </w:pPr>
       <w:r>
-        <w:t xml:space="preserve">Ảnh </w:t>
-      </w:r>
-      <w:r>
-        <w:t>14</w:t>
-      </w:r>
-      <w:r>
-        <w:t xml:space="preserve"> Cập nhật đơn hàng</w:t>
+        <w:t>Ảnh 14 Cập nhật đơn hàng</w:t>
       </w:r>
     </w:p>
     <w:p>
       <w:pPr>
         <w:widowControl/>
-        <w:spacing w:after="160" w:line="259" w:lineRule="auto"/>
+        <w:spacing w:after="160" w:line="276" w:lineRule="auto"/>
       </w:pPr>
       <w:r>
         <w:t>- Người quản trị cập nhật thông tin đơn hàng, thay đổi ngày giao, hình thức thanh toán cho đơn hàng</w:t>
@@ -29653,7 +29898,7 @@
     <w:p>
       <w:pPr>
         <w:widowControl/>
-        <w:spacing w:after="160" w:line="259" w:lineRule="auto"/>
+        <w:spacing w:after="160" w:line="276" w:lineRule="auto"/>
       </w:pPr>
       <w:r>
         <w:t>- Thực hiện thành công và lưu dữ liệu vào cơ sở dữ liệu</w:t>
@@ -29662,6 +29907,7 @@
     <w:p>
       <w:pPr>
         <w:pStyle w:val="Heading3"/>
+        <w:spacing w:line="276" w:lineRule="auto"/>
         <w:ind w:firstLine="720"/>
         <w:rPr>
           <w:lang w:val="vi-VN"/>
@@ -29710,6 +29956,7 @@
     <w:p>
       <w:pPr>
         <w:keepNext/>
+        <w:spacing w:line="276" w:lineRule="auto"/>
         <w:jc w:val="center"/>
       </w:pPr>
       <w:r>
@@ -29732,7 +29979,7 @@
                     <pic:cNvPicPr/>
                   </pic:nvPicPr>
                   <pic:blipFill rotWithShape="1">
-                    <a:blip r:embed="rId37"/>
+                    <a:blip r:embed="rId38"/>
                     <a:srcRect b="8032"/>
                     <a:stretch/>
                   </pic:blipFill>
@@ -29770,13 +30017,11 @@
     <w:p>
       <w:pPr>
         <w:pStyle w:val="Caption"/>
+        <w:spacing w:line="276" w:lineRule="auto"/>
         <w:jc w:val="center"/>
       </w:pPr>
       <w:r>
-        <w:t xml:space="preserve">Ảnh </w:t>
-      </w:r>
-      <w:r>
-        <w:t>15</w:t>
+        <w:t>Ảnh 15</w:t>
       </w:r>
       <w:r>
         <w:t xml:space="preserve"> Giao diện  c</w:t>
@@ -29791,7 +30036,7 @@
     <w:p>
       <w:pPr>
         <w:widowControl/>
-        <w:spacing w:after="160" w:line="259" w:lineRule="auto"/>
+        <w:spacing w:after="160" w:line="276" w:lineRule="auto"/>
         <w:rPr>
           <w:lang w:val="vi-VN"/>
         </w:rPr>
@@ -29812,6 +30057,7 @@
     <w:p>
       <w:pPr>
         <w:pStyle w:val="Heading3"/>
+        <w:spacing w:line="276" w:lineRule="auto"/>
         <w:ind w:firstLine="720"/>
         <w:rPr>
           <w:lang w:val="vi-VN"/>
@@ -29872,6 +30118,7 @@
     <w:p>
       <w:pPr>
         <w:keepNext/>
+        <w:spacing w:line="276" w:lineRule="auto"/>
         <w:jc w:val="center"/>
       </w:pPr>
       <w:r>
@@ -29894,7 +30141,7 @@
                     <pic:cNvPicPr/>
                   </pic:nvPicPr>
                   <pic:blipFill>
-                    <a:blip r:embed="rId38"/>
+                    <a:blip r:embed="rId39"/>
                     <a:stretch>
                       <a:fillRect/>
                     </a:stretch>
@@ -29928,6 +30175,7 @@
     <w:p>
       <w:pPr>
         <w:pStyle w:val="Caption"/>
+        <w:spacing w:line="276" w:lineRule="auto"/>
         <w:jc w:val="center"/>
       </w:pPr>
       <w:r>
@@ -29952,57 +30200,30 @@
     <w:p>
       <w:pPr>
         <w:widowControl/>
-        <w:spacing w:after="160" w:line="259" w:lineRule="auto"/>
-        <w:rPr>
-          <w:sz w:val="26"/>
-          <w:szCs w:val="26"/>
-        </w:rPr>
-      </w:pPr>
-      <w:r>
-        <w:rPr>
-          <w:sz w:val="26"/>
-          <w:szCs w:val="26"/>
-        </w:rPr>
-        <w:t xml:space="preserve">- Trang </w:t>
-      </w:r>
-      <w:r>
-        <w:rPr>
-          <w:sz w:val="26"/>
-          <w:szCs w:val="26"/>
-        </w:rPr>
-        <w:t>Xoá</w:t>
-      </w:r>
-      <w:r>
-        <w:rPr>
-          <w:sz w:val="26"/>
-          <w:szCs w:val="26"/>
-        </w:rPr>
-        <w:t xml:space="preserve"> có chức năng xoá </w:t>
-      </w:r>
-      <w:r>
-        <w:rPr>
-          <w:sz w:val="26"/>
-          <w:szCs w:val="26"/>
-        </w:rPr>
-        <w:t>hoá đơn</w:t>
-      </w:r>
-      <w:r>
-        <w:rPr>
-          <w:sz w:val="26"/>
-          <w:szCs w:val="26"/>
-        </w:rPr>
-        <w:t xml:space="preserve"> được chọn ra khỏi cơ sở dữ liệu</w:t>
+        <w:spacing w:after="160" w:line="276" w:lineRule="auto"/>
+        <w:rPr>
+          <w:sz w:val="26"/>
+          <w:szCs w:val="26"/>
+        </w:rPr>
+      </w:pPr>
+      <w:r>
+        <w:rPr>
+          <w:sz w:val="26"/>
+          <w:szCs w:val="26"/>
+        </w:rPr>
+        <w:t>- Trang Xoá có chức năng xoá hoá đơn được chọn ra khỏi cơ sở dữ liệu</w:t>
       </w:r>
     </w:p>
     <w:p>
       <w:pPr>
         <w:widowControl/>
-        <w:spacing w:after="160" w:line="259" w:lineRule="auto"/>
+        <w:spacing w:after="160" w:line="276" w:lineRule="auto"/>
       </w:pPr>
     </w:p>
     <w:p>
       <w:pPr>
         <w:pStyle w:val="Heading3"/>
+        <w:spacing w:line="276" w:lineRule="auto"/>
         <w:ind w:firstLine="720"/>
         <w:rPr>
           <w:lang w:val="vi-VN"/>
@@ -30051,6 +30272,7 @@
     <w:p>
       <w:pPr>
         <w:keepNext/>
+        <w:spacing w:line="276" w:lineRule="auto"/>
         <w:jc w:val="center"/>
       </w:pPr>
       <w:r>
@@ -30073,7 +30295,7 @@
                     <pic:cNvPicPr/>
                   </pic:nvPicPr>
                   <pic:blipFill>
-                    <a:blip r:embed="rId39"/>
+                    <a:blip r:embed="rId40"/>
                     <a:stretch>
                       <a:fillRect/>
                     </a:stretch>
@@ -30107,6 +30329,7 @@
     <w:p>
       <w:pPr>
         <w:pStyle w:val="Caption"/>
+        <w:spacing w:line="276" w:lineRule="auto"/>
         <w:jc w:val="center"/>
       </w:pPr>
       <w:r>
@@ -30122,7 +30345,7 @@
     <w:p>
       <w:pPr>
         <w:widowControl/>
-        <w:spacing w:after="160" w:line="259" w:lineRule="auto"/>
+        <w:spacing w:after="160" w:line="276" w:lineRule="auto"/>
         <w:rPr>
           <w:lang w:val="vi-VN"/>
         </w:rPr>
@@ -30140,6 +30363,7 @@
     <w:p>
       <w:pPr>
         <w:pStyle w:val="Heading3"/>
+        <w:spacing w:line="276" w:lineRule="auto"/>
         <w:ind w:firstLine="720"/>
       </w:pPr>
       <w:bookmarkStart w:id="68" w:name="_Toc105786499"/>
@@ -30185,6 +30409,7 @@
     <w:p>
       <w:pPr>
         <w:pStyle w:val="Heading4"/>
+        <w:spacing w:line="276" w:lineRule="auto"/>
         <w:ind w:left="720"/>
       </w:pPr>
       <w:r>
@@ -30221,14 +30446,18 @@
         <w:t xml:space="preserve">trang </w:t>
       </w:r>
       <w:r>
-        <w:t xml:space="preserve">tìm kiếm thông tin sản phẩm </w:t>
-      </w:r>
-      <w:r>
-        <w:t>theo mã sản phẩm</w:t>
-      </w:r>
-    </w:p>
-    <w:p/>
-    <w:p>
+        <w:t>tìm kiếm thông tin sản phẩm theo mã sản phẩm</w:t>
+      </w:r>
+    </w:p>
+    <w:p>
+      <w:pPr>
+        <w:spacing w:line="276" w:lineRule="auto"/>
+      </w:pPr>
+    </w:p>
+    <w:p>
+      <w:pPr>
+        <w:spacing w:line="276" w:lineRule="auto"/>
+      </w:pPr>
       <w:r>
         <w:rPr>
           <w:noProof/>
@@ -30249,7 +30478,7 @@
                     <pic:cNvPicPr/>
                   </pic:nvPicPr>
                   <pic:blipFill>
-                    <a:blip r:embed="rId40"/>
+                    <a:blip r:embed="rId41"/>
                     <a:stretch>
                       <a:fillRect/>
                     </a:stretch>
@@ -30283,6 +30512,7 @@
     <w:p>
       <w:pPr>
         <w:pStyle w:val="Caption"/>
+        <w:spacing w:line="276" w:lineRule="auto"/>
         <w:jc w:val="center"/>
       </w:pPr>
       <w:r>
@@ -30298,6 +30528,7 @@
     <w:p>
       <w:pPr>
         <w:pStyle w:val="Heading4"/>
+        <w:spacing w:line="276" w:lineRule="auto"/>
         <w:ind w:left="720"/>
       </w:pPr>
       <w:r>
@@ -30313,10 +30544,7 @@
         <w:t>9</w:t>
       </w:r>
       <w:r>
-        <w:t>.</w:t>
-      </w:r>
-      <w:r>
-        <w:t>2</w:t>
+        <w:t>.2</w:t>
       </w:r>
       <w:r>
         <w:rPr>
@@ -30337,15 +30565,13 @@
         <w:t xml:space="preserve">trang </w:t>
       </w:r>
       <w:r>
-        <w:t xml:space="preserve">tìm kiếm thông tin sản phẩm theo </w:t>
-      </w:r>
-      <w:r>
-        <w:t>tên sản phẩm</w:t>
+        <w:t>tìm kiếm thông tin sản phẩm theo tên sản phẩm</w:t>
       </w:r>
     </w:p>
     <w:p>
       <w:pPr>
         <w:keepNext/>
+        <w:spacing w:line="276" w:lineRule="auto"/>
         <w:jc w:val="center"/>
       </w:pPr>
       <w:r>
@@ -30368,7 +30594,7 @@
                     <pic:cNvPicPr/>
                   </pic:nvPicPr>
                   <pic:blipFill>
-                    <a:blip r:embed="rId41"/>
+                    <a:blip r:embed="rId42"/>
                     <a:stretch>
                       <a:fillRect/>
                     </a:stretch>
@@ -30402,6 +30628,7 @@
     <w:p>
       <w:pPr>
         <w:pStyle w:val="Caption"/>
+        <w:spacing w:line="276" w:lineRule="auto"/>
         <w:jc w:val="center"/>
       </w:pPr>
       <w:r>
@@ -30417,6 +30644,7 @@
     <w:p>
       <w:pPr>
         <w:pStyle w:val="Heading4"/>
+        <w:spacing w:line="276" w:lineRule="auto"/>
         <w:ind w:firstLine="720"/>
       </w:pPr>
       <w:r>
@@ -30433,10 +30661,7 @@
         <w:t>9</w:t>
       </w:r>
       <w:r>
-        <w:t>.</w:t>
-      </w:r>
-      <w:r>
-        <w:t>3</w:t>
+        <w:t>.3</w:t>
       </w:r>
       <w:r>
         <w:rPr>
@@ -30457,15 +30682,13 @@
         <w:t xml:space="preserve">trang </w:t>
       </w:r>
       <w:r>
-        <w:t xml:space="preserve">tìm kiếm thông tin sản phẩm theo </w:t>
-      </w:r>
-      <w:r>
-        <w:t>giá sản phẩm</w:t>
+        <w:t>tìm kiếm thông tin sản phẩm theo giá sản phẩm</w:t>
       </w:r>
     </w:p>
     <w:p>
       <w:pPr>
         <w:keepNext/>
+        <w:spacing w:line="276" w:lineRule="auto"/>
         <w:jc w:val="center"/>
       </w:pPr>
       <w:r>
@@ -30488,7 +30711,7 @@
                     <pic:cNvPicPr/>
                   </pic:nvPicPr>
                   <pic:blipFill>
-                    <a:blip r:embed="rId42"/>
+                    <a:blip r:embed="rId43"/>
                     <a:stretch>
                       <a:fillRect/>
                     </a:stretch>
@@ -30522,46 +30745,39 @@
     <w:p>
       <w:pPr>
         <w:pStyle w:val="Caption"/>
+        <w:spacing w:line="276" w:lineRule="auto"/>
         <w:jc w:val="center"/>
       </w:pPr>
       <w:r>
         <w:t xml:space="preserve">Ảnh </w:t>
       </w:r>
-      <w:r>
-        <w:fldChar w:fldCharType="begin"/>
-      </w:r>
-      <w:r>
-        <w:instrText xml:space="preserve"> SEQ Ảnh \* ARABIC </w:instrText>
-      </w:r>
-      <w:r>
-        <w:fldChar w:fldCharType="separate"/>
-      </w:r>
+      <w:fldSimple w:instr=" SEQ Ảnh \* ARABIC ">
+        <w:r>
+          <w:rPr>
+            <w:noProof/>
+          </w:rPr>
+          <w:t>2</w:t>
+        </w:r>
+      </w:fldSimple>
       <w:r>
         <w:rPr>
           <w:noProof/>
         </w:rPr>
-        <w:t>2</w:t>
-      </w:r>
-      <w:r>
-        <w:rPr>
-          <w:noProof/>
-        </w:rPr>
-        <w:fldChar w:fldCharType="end"/>
-      </w:r>
-      <w:r>
-        <w:rPr>
-          <w:noProof/>
-        </w:rPr>
         <w:t>0</w:t>
       </w:r>
       <w:r>
         <w:t xml:space="preserve"> Thực hiện tìm kiếm theo đơn giá</w:t>
       </w:r>
     </w:p>
-    <w:p/>
+    <w:p>
+      <w:pPr>
+        <w:spacing w:line="276" w:lineRule="auto"/>
+      </w:pPr>
+    </w:p>
     <w:p>
       <w:pPr>
         <w:pStyle w:val="ListParagraph"/>
+        <w:spacing w:line="276" w:lineRule="auto"/>
         <w:ind w:left="426"/>
         <w:jc w:val="both"/>
       </w:pPr>
@@ -30574,11 +30790,13 @@
     </w:p>
     <w:p>
       <w:pPr>
+        <w:spacing w:line="276" w:lineRule="auto"/>
         <w:jc w:val="both"/>
       </w:pPr>
     </w:p>
     <w:p>
       <w:pPr>
+        <w:spacing w:line="276" w:lineRule="auto"/>
         <w:ind w:firstLine="426"/>
         <w:jc w:val="both"/>
       </w:pPr>
@@ -30592,11 +30810,13 @@
     <w:p>
       <w:pPr>
         <w:pStyle w:val="ListParagraph"/>
+        <w:spacing w:line="276" w:lineRule="auto"/>
         <w:jc w:val="both"/>
       </w:pPr>
     </w:p>
     <w:p>
       <w:pPr>
+        <w:spacing w:line="276" w:lineRule="auto"/>
         <w:ind w:firstLine="426"/>
         <w:jc w:val="both"/>
       </w:pPr>
@@ -30604,13 +30824,7 @@
         <w:t>-</w:t>
       </w:r>
       <w:r>
-        <w:t>Thành công là khi nhấn “T</w:t>
-      </w:r>
-      <w:r>
-        <w:t>ìm kiếm”</w:t>
-      </w:r>
-      <w:r>
-        <w:t xml:space="preserve"> dữ liệu được tìm kiến </w:t>
+        <w:t xml:space="preserve">Thành công là khi nhấn “Tìm kiếm” dữ liệu được tìm kiến </w:t>
       </w:r>
       <w:r>
         <w:t>được hiển thị ra</w:t>
@@ -30619,7 +30833,7 @@
     <w:p>
       <w:pPr>
         <w:widowControl/>
-        <w:spacing w:after="160" w:line="259" w:lineRule="auto"/>
+        <w:spacing w:after="160" w:line="276" w:lineRule="auto"/>
         <w:jc w:val="both"/>
         <w:rPr>
           <w:lang w:val="vi-VN"/>
@@ -30635,14 +30849,15 @@
     <w:p>
       <w:pPr>
         <w:widowControl/>
-        <w:spacing w:after="160" w:line="259" w:lineRule="auto"/>
-        <w:rPr>
-          <w:lang w:val="vi-VN"/>
-        </w:rPr>
-      </w:pPr>
-    </w:p>
-    <w:p>
-      <w:pPr>
+        <w:spacing w:after="160" w:line="276" w:lineRule="auto"/>
+        <w:rPr>
+          <w:lang w:val="vi-VN"/>
+        </w:rPr>
+      </w:pPr>
+    </w:p>
+    <w:p>
+      <w:pPr>
+        <w:spacing w:line="276" w:lineRule="auto"/>
         <w:rPr>
           <w:lang w:val="vi-VN"/>
         </w:rPr>
@@ -30651,7 +30866,7 @@
     <w:p>
       <w:pPr>
         <w:pStyle w:val="Heading1"/>
-        <w:spacing w:line="360" w:lineRule="auto"/>
+        <w:spacing w:line="276" w:lineRule="auto"/>
         <w:rPr>
           <w:lang w:val="vi-VN"/>
         </w:rPr>
@@ -30672,7 +30887,7 @@
           <w:ilvl w:val="0"/>
           <w:numId w:val="25"/>
         </w:numPr>
-        <w:spacing w:line="360" w:lineRule="auto"/>
+        <w:spacing w:line="276" w:lineRule="auto"/>
         <w:rPr>
           <w:lang w:val="vi-VN"/>
         </w:rPr>
@@ -30699,7 +30914,7 @@
           <w:ilvl w:val="0"/>
           <w:numId w:val="28"/>
         </w:numPr>
-        <w:spacing w:line="360" w:lineRule="auto"/>
+        <w:spacing w:line="276" w:lineRule="auto"/>
         <w:ind w:left="1418"/>
         <w:rPr>
           <w:sz w:val="26"/>
@@ -30723,7 +30938,7 @@
           <w:ilvl w:val="0"/>
           <w:numId w:val="28"/>
         </w:numPr>
-        <w:spacing w:line="360" w:lineRule="auto"/>
+        <w:spacing w:line="276" w:lineRule="auto"/>
         <w:rPr>
           <w:sz w:val="26"/>
           <w:szCs w:val="26"/>
@@ -30746,7 +30961,7 @@
           <w:ilvl w:val="0"/>
           <w:numId w:val="28"/>
         </w:numPr>
-        <w:spacing w:line="360" w:lineRule="auto"/>
+        <w:spacing w:line="276" w:lineRule="auto"/>
         <w:rPr>
           <w:sz w:val="26"/>
           <w:szCs w:val="26"/>
@@ -30769,7 +30984,7 @@
           <w:ilvl w:val="0"/>
           <w:numId w:val="28"/>
         </w:numPr>
-        <w:spacing w:line="360" w:lineRule="auto"/>
+        <w:spacing w:line="276" w:lineRule="auto"/>
         <w:rPr>
           <w:sz w:val="26"/>
           <w:szCs w:val="26"/>
@@ -30808,7 +31023,7 @@
           <w:ilvl w:val="0"/>
           <w:numId w:val="28"/>
         </w:numPr>
-        <w:spacing w:line="360" w:lineRule="auto"/>
+        <w:spacing w:line="276" w:lineRule="auto"/>
         <w:rPr>
           <w:sz w:val="26"/>
           <w:szCs w:val="26"/>
@@ -30831,7 +31046,7 @@
           <w:ilvl w:val="0"/>
           <w:numId w:val="25"/>
         </w:numPr>
-        <w:spacing w:line="360" w:lineRule="auto"/>
+        <w:spacing w:line="276" w:lineRule="auto"/>
         <w:rPr>
           <w:lang w:val="vi-VN"/>
         </w:rPr>
@@ -30855,7 +31070,7 @@
           <w:ilvl w:val="0"/>
           <w:numId w:val="29"/>
         </w:numPr>
-        <w:spacing w:line="360" w:lineRule="auto"/>
+        <w:spacing w:line="276" w:lineRule="auto"/>
         <w:ind w:left="1418"/>
         <w:rPr>
           <w:sz w:val="26"/>
@@ -30879,7 +31094,7 @@
           <w:ilvl w:val="0"/>
           <w:numId w:val="29"/>
         </w:numPr>
-        <w:spacing w:line="360" w:lineRule="auto"/>
+        <w:spacing w:line="276" w:lineRule="auto"/>
         <w:ind w:left="1418"/>
         <w:rPr>
           <w:sz w:val="26"/>
@@ -30897,7 +31112,7 @@
     <w:p>
       <w:pPr>
         <w:widowControl/>
-        <w:spacing w:after="160" w:line="259" w:lineRule="auto"/>
+        <w:spacing w:after="160" w:line="276" w:lineRule="auto"/>
         <w:rPr>
           <w:sz w:val="26"/>
           <w:szCs w:val="26"/>
@@ -30914,6 +31129,7 @@
     <w:p>
       <w:pPr>
         <w:pStyle w:val="Heading1"/>
+        <w:spacing w:line="276" w:lineRule="auto"/>
         <w:rPr>
           <w:lang w:val="vi-VN"/>
         </w:rPr>
@@ -30930,13 +31146,15 @@
     </w:p>
     <w:p>
       <w:pPr>
-        <w:rPr>
-          <w:lang w:val="vi-VN"/>
-        </w:rPr>
-      </w:pPr>
-    </w:p>
-    <w:p>
-      <w:pPr>
+        <w:spacing w:line="276" w:lineRule="auto"/>
+        <w:rPr>
+          <w:lang w:val="vi-VN"/>
+        </w:rPr>
+      </w:pPr>
+    </w:p>
+    <w:p>
+      <w:pPr>
+        <w:spacing w:line="276" w:lineRule="auto"/>
         <w:rPr>
           <w:lang w:val="vi-VN"/>
         </w:rPr>
@@ -31475,9 +31693,9 @@
   </w:abstractNum>
   <w:abstractNum w:abstractNumId="4" w15:restartNumberingAfterBreak="0">
     <w:nsid w:val="27B46B58"/>
-    <w:multiLevelType w:val="hybridMultilevel"/>
-    <w:tmpl w:val="33F4907A"/>
-    <w:lvl w:ilvl="0" w:tplc="F24E4D56">
+    <w:multiLevelType w:val="multilevel"/>
+    <w:tmpl w:val="46A82FF4"/>
+    <w:lvl w:ilvl="0">
       <w:start w:val="1"/>
       <w:numFmt w:val="decimal"/>
       <w:lvlText w:val="%1."/>
@@ -31489,77 +31707,109 @@
         <w:rFonts w:hint="default"/>
       </w:rPr>
     </w:lvl>
-    <w:lvl w:ilvl="1" w:tplc="04090019" w:tentative="1">
-      <w:start w:val="1"/>
-      <w:numFmt w:val="lowerLetter"/>
-      <w:lvlText w:val="%2."/>
+    <w:lvl w:ilvl="1">
+      <w:start w:val="4"/>
+      <w:numFmt w:val="decimal"/>
+      <w:isLgl/>
+      <w:lvlText w:val="%1.%2"/>
       <w:lvlJc w:val="left"/>
       <w:pPr>
-        <w:ind w:left="1440" w:hanging="360"/>
-      </w:pPr>
+        <w:ind w:left="1080" w:hanging="360"/>
+      </w:pPr>
+      <w:rPr>
+        <w:rFonts w:hint="default"/>
+      </w:rPr>
     </w:lvl>
-    <w:lvl w:ilvl="2" w:tplc="0409001B" w:tentative="1">
-      <w:start w:val="1"/>
-      <w:numFmt w:val="lowerRoman"/>
-      <w:lvlText w:val="%3."/>
-      <w:lvlJc w:val="right"/>
-      <w:pPr>
-        <w:ind w:left="2160" w:hanging="180"/>
-      </w:pPr>
-    </w:lvl>
-    <w:lvl w:ilvl="3" w:tplc="0409000F" w:tentative="1">
+    <w:lvl w:ilvl="2">
       <w:start w:val="1"/>
       <w:numFmt w:val="decimal"/>
-      <w:lvlText w:val="%4."/>
+      <w:isLgl/>
+      <w:lvlText w:val="%1.%2.%3"/>
       <w:lvlJc w:val="left"/>
       <w:pPr>
-        <w:ind w:left="2880" w:hanging="360"/>
-      </w:pPr>
+        <w:ind w:left="1800" w:hanging="720"/>
+      </w:pPr>
+      <w:rPr>
+        <w:rFonts w:hint="default"/>
+      </w:rPr>
     </w:lvl>
-    <w:lvl w:ilvl="4" w:tplc="04090019" w:tentative="1">
-      <w:start w:val="1"/>
-      <w:numFmt w:val="lowerLetter"/>
-      <w:lvlText w:val="%5."/>
-      <w:lvlJc w:val="left"/>
-      <w:pPr>
-        <w:ind w:left="3600" w:hanging="360"/>
-      </w:pPr>
-    </w:lvl>
-    <w:lvl w:ilvl="5" w:tplc="0409001B" w:tentative="1">
-      <w:start w:val="1"/>
-      <w:numFmt w:val="lowerRoman"/>
-      <w:lvlText w:val="%6."/>
-      <w:lvlJc w:val="right"/>
-      <w:pPr>
-        <w:ind w:left="4320" w:hanging="180"/>
-      </w:pPr>
-    </w:lvl>
-    <w:lvl w:ilvl="6" w:tplc="0409000F" w:tentative="1">
+    <w:lvl w:ilvl="3">
       <w:start w:val="1"/>
       <w:numFmt w:val="decimal"/>
-      <w:lvlText w:val="%7."/>
+      <w:isLgl/>
+      <w:lvlText w:val="%1.%2.%3.%4"/>
       <w:lvlJc w:val="left"/>
       <w:pPr>
-        <w:ind w:left="5040" w:hanging="360"/>
-      </w:pPr>
+        <w:ind w:left="2160" w:hanging="720"/>
+      </w:pPr>
+      <w:rPr>
+        <w:rFonts w:hint="default"/>
+      </w:rPr>
     </w:lvl>
-    <w:lvl w:ilvl="7" w:tplc="04090019" w:tentative="1">
+    <w:lvl w:ilvl="4">
       <w:start w:val="1"/>
-      <w:numFmt w:val="lowerLetter"/>
-      <w:lvlText w:val="%8."/>
+      <w:numFmt w:val="decimal"/>
+      <w:isLgl/>
+      <w:lvlText w:val="%1.%2.%3.%4.%5"/>
       <w:lvlJc w:val="left"/>
       <w:pPr>
-        <w:ind w:left="5760" w:hanging="360"/>
-      </w:pPr>
+        <w:ind w:left="2880" w:hanging="1080"/>
+      </w:pPr>
+      <w:rPr>
+        <w:rFonts w:hint="default"/>
+      </w:rPr>
     </w:lvl>
-    <w:lvl w:ilvl="8" w:tplc="0409001B" w:tentative="1">
+    <w:lvl w:ilvl="5">
       <w:start w:val="1"/>
-      <w:numFmt w:val="lowerRoman"/>
-      <w:lvlText w:val="%9."/>
-      <w:lvlJc w:val="right"/>
-      <w:pPr>
-        <w:ind w:left="6480" w:hanging="180"/>
-      </w:pPr>
+      <w:numFmt w:val="decimal"/>
+      <w:isLgl/>
+      <w:lvlText w:val="%1.%2.%3.%4.%5.%6"/>
+      <w:lvlJc w:val="left"/>
+      <w:pPr>
+        <w:ind w:left="3240" w:hanging="1080"/>
+      </w:pPr>
+      <w:rPr>
+        <w:rFonts w:hint="default"/>
+      </w:rPr>
+    </w:lvl>
+    <w:lvl w:ilvl="6">
+      <w:start w:val="1"/>
+      <w:numFmt w:val="decimal"/>
+      <w:isLgl/>
+      <w:lvlText w:val="%1.%2.%3.%4.%5.%6.%7"/>
+      <w:lvlJc w:val="left"/>
+      <w:pPr>
+        <w:ind w:left="3600" w:hanging="1080"/>
+      </w:pPr>
+      <w:rPr>
+        <w:rFonts w:hint="default"/>
+      </w:rPr>
+    </w:lvl>
+    <w:lvl w:ilvl="7">
+      <w:start w:val="1"/>
+      <w:numFmt w:val="decimal"/>
+      <w:isLgl/>
+      <w:lvlText w:val="%1.%2.%3.%4.%5.%6.%7.%8"/>
+      <w:lvlJc w:val="left"/>
+      <w:pPr>
+        <w:ind w:left="4320" w:hanging="1440"/>
+      </w:pPr>
+      <w:rPr>
+        <w:rFonts w:hint="default"/>
+      </w:rPr>
+    </w:lvl>
+    <w:lvl w:ilvl="8">
+      <w:start w:val="1"/>
+      <w:numFmt w:val="decimal"/>
+      <w:isLgl/>
+      <w:lvlText w:val="%1.%2.%3.%4.%5.%6.%7.%8.%9"/>
+      <w:lvlJc w:val="left"/>
+      <w:pPr>
+        <w:ind w:left="4680" w:hanging="1440"/>
+      </w:pPr>
+      <w:rPr>
+        <w:rFonts w:hint="default"/>
+      </w:rPr>
     </w:lvl>
   </w:abstractNum>
   <w:abstractNum w:abstractNumId="5" w15:restartNumberingAfterBreak="0">

</xml_diff>